<commit_message>
run analyses for two additional 30-year time periods #60
fix the year periods and re-run everything (except the plots)
</commit_message>
<xml_diff>
--- a/results/tables_for_manuscript/Table_S2.docx
+++ b/results/tables_for_manuscript/Table_S2.docx
@@ -192,97 +192,97 @@
                 <w:szCs w:val="20"/>
                 <w:color w:val="000000"/>
               </w:rPr>
-              <w:t xml:space="preserve">LITU</w:t>
-            </w:r>
-          </w:p>
-        </w:tc>
-        <w:tc>
-          <w:tcPr>
-            <w:tcBorders>
-              <w:bottom w:val="single" w:sz="8" w:space="0" w:color="000000"/>
-            </w:tcBorders>
-            <w:tcMar>
-              <w:top w:w="0" w:type="dxa"/>
-              <w:bottom w:w="0" w:type="dxa"/>
-              <w:left w:w="0" w:type="dxa"/>
-              <w:right w:w="0" w:type="dxa"/>
-            </w:tcMar>
-            <w:vAlign w:val="center"/>
-          </w:tcPr>
-          <w:p>
-            <w:pPr>
-              <w:jc w:val="right"/>
-              <w:spacing w:after="40" w:before="40"/>
-              <w:ind w:firstLine="0" w:left="40" w:right="40"/>
-            </w:pPr>
-            <w:r>
-              <w:rPr>
-                <w:rFonts w:ascii="Arial" w:hAnsi="Arial" w:cs="Arial"/>
-                <w:sz w:val="20"/>
-                <w:szCs w:val="20"/>
-                <w:color w:val="000000"/>
-              </w:rPr>
-              <w:t xml:space="preserve">-0.133</w:t>
-            </w:r>
-          </w:p>
-        </w:tc>
-        <w:tc>
-          <w:tcPr>
-            <w:tcBorders>
-              <w:bottom w:val="single" w:sz="8" w:space="0" w:color="000000"/>
-            </w:tcBorders>
-            <w:tcMar>
-              <w:top w:w="0" w:type="dxa"/>
-              <w:bottom w:w="0" w:type="dxa"/>
-              <w:left w:w="0" w:type="dxa"/>
-              <w:right w:w="0" w:type="dxa"/>
-            </w:tcMar>
-            <w:vAlign w:val="center"/>
-          </w:tcPr>
-          <w:p>
-            <w:pPr>
-              <w:jc w:val="right"/>
-              <w:spacing w:after="40" w:before="40"/>
-              <w:ind w:firstLine="0" w:left="40" w:right="40"/>
-            </w:pPr>
-            <w:r>
-              <w:rPr>
-                <w:rFonts w:ascii="Arial" w:hAnsi="Arial" w:cs="Arial"/>
-                <w:sz w:val="20"/>
-                <w:szCs w:val="20"/>
-                <w:color w:val="000000"/>
-              </w:rPr>
-              <w:t xml:space="preserve">0.004</w:t>
-            </w:r>
-          </w:p>
-        </w:tc>
-        <w:tc>
-          <w:tcPr>
-            <w:tcBorders>
-              <w:bottom w:val="single" w:sz="8" w:space="0" w:color="000000"/>
-            </w:tcBorders>
-            <w:tcMar>
-              <w:top w:w="0" w:type="dxa"/>
-              <w:bottom w:w="0" w:type="dxa"/>
-              <w:left w:w="0" w:type="dxa"/>
-              <w:right w:w="0" w:type="dxa"/>
-            </w:tcMar>
-            <w:vAlign w:val="center"/>
-          </w:tcPr>
-          <w:p>
-            <w:pPr>
-              <w:jc w:val="right"/>
-              <w:spacing w:after="40" w:before="40"/>
-              <w:ind w:firstLine="0" w:left="40" w:right="40"/>
-            </w:pPr>
-            <w:r>
-              <w:rPr>
-                <w:rFonts w:ascii="Arial" w:hAnsi="Arial" w:cs="Arial"/>
-                <w:sz w:val="20"/>
-                <w:szCs w:val="20"/>
-                <w:color w:val="000000"/>
-              </w:rPr>
-              <w:t xml:space="preserve">0.000</w:t>
+              <w:t xml:space="preserve"/>
+            </w:r>
+          </w:p>
+        </w:tc>
+        <w:tc>
+          <w:tcPr>
+            <w:tcBorders>
+              <w:bottom w:val="single" w:sz="8" w:space="0" w:color="000000"/>
+            </w:tcBorders>
+            <w:tcMar>
+              <w:top w:w="0" w:type="dxa"/>
+              <w:bottom w:w="0" w:type="dxa"/>
+              <w:left w:w="0" w:type="dxa"/>
+              <w:right w:w="0" w:type="dxa"/>
+            </w:tcMar>
+            <w:vAlign w:val="center"/>
+          </w:tcPr>
+          <w:p>
+            <w:pPr>
+              <w:jc w:val="right"/>
+              <w:spacing w:after="40" w:before="40"/>
+              <w:ind w:firstLine="0" w:left="40" w:right="40"/>
+            </w:pPr>
+            <w:r>
+              <w:rPr>
+                <w:rFonts w:ascii="Arial" w:hAnsi="Arial" w:cs="Arial"/>
+                <w:sz w:val="20"/>
+                <w:szCs w:val="20"/>
+                <w:color w:val="000000"/>
+              </w:rPr>
+              <w:t xml:space="preserve">NA</w:t>
+            </w:r>
+          </w:p>
+        </w:tc>
+        <w:tc>
+          <w:tcPr>
+            <w:tcBorders>
+              <w:bottom w:val="single" w:sz="8" w:space="0" w:color="000000"/>
+            </w:tcBorders>
+            <w:tcMar>
+              <w:top w:w="0" w:type="dxa"/>
+              <w:bottom w:w="0" w:type="dxa"/>
+              <w:left w:w="0" w:type="dxa"/>
+              <w:right w:w="0" w:type="dxa"/>
+            </w:tcMar>
+            <w:vAlign w:val="center"/>
+          </w:tcPr>
+          <w:p>
+            <w:pPr>
+              <w:jc w:val="right"/>
+              <w:spacing w:after="40" w:before="40"/>
+              <w:ind w:firstLine="0" w:left="40" w:right="40"/>
+            </w:pPr>
+            <w:r>
+              <w:rPr>
+                <w:rFonts w:ascii="Arial" w:hAnsi="Arial" w:cs="Arial"/>
+                <w:sz w:val="20"/>
+                <w:szCs w:val="20"/>
+                <w:color w:val="000000"/>
+              </w:rPr>
+              <w:t xml:space="preserve">NA</w:t>
+            </w:r>
+          </w:p>
+        </w:tc>
+        <w:tc>
+          <w:tcPr>
+            <w:tcBorders>
+              <w:bottom w:val="single" w:sz="8" w:space="0" w:color="000000"/>
+            </w:tcBorders>
+            <w:tcMar>
+              <w:top w:w="0" w:type="dxa"/>
+              <w:bottom w:w="0" w:type="dxa"/>
+              <w:left w:w="0" w:type="dxa"/>
+              <w:right w:w="0" w:type="dxa"/>
+            </w:tcMar>
+            <w:vAlign w:val="center"/>
+          </w:tcPr>
+          <w:p>
+            <w:pPr>
+              <w:jc w:val="right"/>
+              <w:spacing w:after="40" w:before="40"/>
+              <w:ind w:firstLine="0" w:left="40" w:right="40"/>
+            </w:pPr>
+            <w:r>
+              <w:rPr>
+                <w:rFonts w:ascii="Arial" w:hAnsi="Arial" w:cs="Arial"/>
+                <w:sz w:val="20"/>
+                <w:szCs w:val="20"/>
+                <w:color w:val="000000"/>
+              </w:rPr>
+              <w:t xml:space="preserve">NA</w:t>
             </w:r>
           </w:p>
         </w:tc>
@@ -319,100 +319,100 @@
                 <w:szCs w:val="20"/>
                 <w:color w:val="000000"/>
               </w:rPr>
-              <w:t xml:space="preserve">QUAL</w:t>
-            </w:r>
-          </w:p>
-        </w:tc>
-        <w:tc>
-          <w:tcPr>
-            <w:tcBorders>
-              <w:bottom w:val="single" w:sz="8" w:space="0" w:color="000000"/>
-              <w:top w:val="single" w:sz="8" w:space="0" w:color="000000"/>
-            </w:tcBorders>
-            <w:tcMar>
-              <w:top w:w="0" w:type="dxa"/>
-              <w:bottom w:w="0" w:type="dxa"/>
-              <w:left w:w="0" w:type="dxa"/>
-              <w:right w:w="0" w:type="dxa"/>
-            </w:tcMar>
-            <w:vAlign w:val="center"/>
-          </w:tcPr>
-          <w:p>
-            <w:pPr>
-              <w:jc w:val="right"/>
-              <w:spacing w:after="40" w:before="40"/>
-              <w:ind w:firstLine="0" w:left="40" w:right="40"/>
-            </w:pPr>
-            <w:r>
-              <w:rPr>
-                <w:rFonts w:ascii="Arial" w:hAnsi="Arial" w:cs="Arial"/>
-                <w:sz w:val="20"/>
-                <w:szCs w:val="20"/>
-                <w:color w:val="000000"/>
-              </w:rPr>
-              <w:t xml:space="preserve">0.224</w:t>
-            </w:r>
-          </w:p>
-        </w:tc>
-        <w:tc>
-          <w:tcPr>
-            <w:tcBorders>
-              <w:bottom w:val="single" w:sz="8" w:space="0" w:color="000000"/>
-              <w:top w:val="single" w:sz="8" w:space="0" w:color="000000"/>
-            </w:tcBorders>
-            <w:tcMar>
-              <w:top w:w="0" w:type="dxa"/>
-              <w:bottom w:w="0" w:type="dxa"/>
-              <w:left w:w="0" w:type="dxa"/>
-              <w:right w:w="0" w:type="dxa"/>
-            </w:tcMar>
-            <w:vAlign w:val="center"/>
-          </w:tcPr>
-          <w:p>
-            <w:pPr>
-              <w:jc w:val="right"/>
-              <w:spacing w:after="40" w:before="40"/>
-              <w:ind w:firstLine="0" w:left="40" w:right="40"/>
-            </w:pPr>
-            <w:r>
-              <w:rPr>
-                <w:rFonts w:ascii="Arial" w:hAnsi="Arial" w:cs="Arial"/>
-                <w:sz w:val="20"/>
-                <w:szCs w:val="20"/>
-                <w:color w:val="000000"/>
-              </w:rPr>
-              <w:t xml:space="preserve">0.003</w:t>
-            </w:r>
-          </w:p>
-        </w:tc>
-        <w:tc>
-          <w:tcPr>
-            <w:tcBorders>
-              <w:bottom w:val="single" w:sz="8" w:space="0" w:color="000000"/>
-              <w:top w:val="single" w:sz="8" w:space="0" w:color="000000"/>
-            </w:tcBorders>
-            <w:tcMar>
-              <w:top w:w="0" w:type="dxa"/>
-              <w:bottom w:w="0" w:type="dxa"/>
-              <w:left w:w="0" w:type="dxa"/>
-              <w:right w:w="0" w:type="dxa"/>
-            </w:tcMar>
-            <w:vAlign w:val="center"/>
-          </w:tcPr>
-          <w:p>
-            <w:pPr>
-              <w:jc w:val="right"/>
-              <w:spacing w:after="40" w:before="40"/>
-              <w:ind w:firstLine="0" w:left="40" w:right="40"/>
-            </w:pPr>
-            <w:r>
-              <w:rPr>
-                <w:rFonts w:ascii="Arial" w:hAnsi="Arial" w:cs="Arial"/>
-                <w:sz w:val="20"/>
-                <w:szCs w:val="20"/>
-                <w:color w:val="000000"/>
-              </w:rPr>
-              <w:t xml:space="preserve">0.000</w:t>
+              <w:t xml:space="preserve"/>
+            </w:r>
+          </w:p>
+        </w:tc>
+        <w:tc>
+          <w:tcPr>
+            <w:tcBorders>
+              <w:bottom w:val="single" w:sz="8" w:space="0" w:color="000000"/>
+              <w:top w:val="single" w:sz="8" w:space="0" w:color="000000"/>
+            </w:tcBorders>
+            <w:tcMar>
+              <w:top w:w="0" w:type="dxa"/>
+              <w:bottom w:w="0" w:type="dxa"/>
+              <w:left w:w="0" w:type="dxa"/>
+              <w:right w:w="0" w:type="dxa"/>
+            </w:tcMar>
+            <w:vAlign w:val="center"/>
+          </w:tcPr>
+          <w:p>
+            <w:pPr>
+              <w:jc w:val="right"/>
+              <w:spacing w:after="40" w:before="40"/>
+              <w:ind w:firstLine="0" w:left="40" w:right="40"/>
+            </w:pPr>
+            <w:r>
+              <w:rPr>
+                <w:rFonts w:ascii="Arial" w:hAnsi="Arial" w:cs="Arial"/>
+                <w:sz w:val="20"/>
+                <w:szCs w:val="20"/>
+                <w:color w:val="000000"/>
+              </w:rPr>
+              <w:t xml:space="preserve">NA</w:t>
+            </w:r>
+          </w:p>
+        </w:tc>
+        <w:tc>
+          <w:tcPr>
+            <w:tcBorders>
+              <w:bottom w:val="single" w:sz="8" w:space="0" w:color="000000"/>
+              <w:top w:val="single" w:sz="8" w:space="0" w:color="000000"/>
+            </w:tcBorders>
+            <w:tcMar>
+              <w:top w:w="0" w:type="dxa"/>
+              <w:bottom w:w="0" w:type="dxa"/>
+              <w:left w:w="0" w:type="dxa"/>
+              <w:right w:w="0" w:type="dxa"/>
+            </w:tcMar>
+            <w:vAlign w:val="center"/>
+          </w:tcPr>
+          <w:p>
+            <w:pPr>
+              <w:jc w:val="right"/>
+              <w:spacing w:after="40" w:before="40"/>
+              <w:ind w:firstLine="0" w:left="40" w:right="40"/>
+            </w:pPr>
+            <w:r>
+              <w:rPr>
+                <w:rFonts w:ascii="Arial" w:hAnsi="Arial" w:cs="Arial"/>
+                <w:sz w:val="20"/>
+                <w:szCs w:val="20"/>
+                <w:color w:val="000000"/>
+              </w:rPr>
+              <w:t xml:space="preserve">NA</w:t>
+            </w:r>
+          </w:p>
+        </w:tc>
+        <w:tc>
+          <w:tcPr>
+            <w:tcBorders>
+              <w:bottom w:val="single" w:sz="8" w:space="0" w:color="000000"/>
+              <w:top w:val="single" w:sz="8" w:space="0" w:color="000000"/>
+            </w:tcBorders>
+            <w:tcMar>
+              <w:top w:w="0" w:type="dxa"/>
+              <w:bottom w:w="0" w:type="dxa"/>
+              <w:left w:w="0" w:type="dxa"/>
+              <w:right w:w="0" w:type="dxa"/>
+            </w:tcMar>
+            <w:vAlign w:val="center"/>
+          </w:tcPr>
+          <w:p>
+            <w:pPr>
+              <w:jc w:val="right"/>
+              <w:spacing w:after="40" w:before="40"/>
+              <w:ind w:firstLine="0" w:left="40" w:right="40"/>
+            </w:pPr>
+            <w:r>
+              <w:rPr>
+                <w:rFonts w:ascii="Arial" w:hAnsi="Arial" w:cs="Arial"/>
+                <w:sz w:val="20"/>
+                <w:szCs w:val="20"/>
+                <w:color w:val="000000"/>
+              </w:rPr>
+              <w:t xml:space="preserve">NA</w:t>
             </w:r>
           </w:p>
         </w:tc>
@@ -449,100 +449,100 @@
                 <w:szCs w:val="20"/>
                 <w:color w:val="000000"/>
               </w:rPr>
-              <w:t xml:space="preserve">QURU</w:t>
-            </w:r>
-          </w:p>
-        </w:tc>
-        <w:tc>
-          <w:tcPr>
-            <w:tcBorders>
-              <w:bottom w:val="single" w:sz="8" w:space="0" w:color="000000"/>
-              <w:top w:val="single" w:sz="8" w:space="0" w:color="000000"/>
-            </w:tcBorders>
-            <w:tcMar>
-              <w:top w:w="0" w:type="dxa"/>
-              <w:bottom w:w="0" w:type="dxa"/>
-              <w:left w:w="0" w:type="dxa"/>
-              <w:right w:w="0" w:type="dxa"/>
-            </w:tcMar>
-            <w:vAlign w:val="center"/>
-          </w:tcPr>
-          <w:p>
-            <w:pPr>
-              <w:jc w:val="right"/>
-              <w:spacing w:after="40" w:before="40"/>
-              <w:ind w:firstLine="0" w:left="40" w:right="40"/>
-            </w:pPr>
-            <w:r>
-              <w:rPr>
-                <w:rFonts w:ascii="Arial" w:hAnsi="Arial" w:cs="Arial"/>
-                <w:sz w:val="20"/>
-                <w:szCs w:val="20"/>
-                <w:color w:val="000000"/>
-              </w:rPr>
-              <w:t xml:space="preserve">1.198</w:t>
-            </w:r>
-          </w:p>
-        </w:tc>
-        <w:tc>
-          <w:tcPr>
-            <w:tcBorders>
-              <w:bottom w:val="single" w:sz="8" w:space="0" w:color="000000"/>
-              <w:top w:val="single" w:sz="8" w:space="0" w:color="000000"/>
-            </w:tcBorders>
-            <w:tcMar>
-              <w:top w:w="0" w:type="dxa"/>
-              <w:bottom w:w="0" w:type="dxa"/>
-              <w:left w:w="0" w:type="dxa"/>
-              <w:right w:w="0" w:type="dxa"/>
-            </w:tcMar>
-            <w:vAlign w:val="center"/>
-          </w:tcPr>
-          <w:p>
-            <w:pPr>
-              <w:jc w:val="right"/>
-              <w:spacing w:after="40" w:before="40"/>
-              <w:ind w:firstLine="0" w:left="40" w:right="40"/>
-            </w:pPr>
-            <w:r>
-              <w:rPr>
-                <w:rFonts w:ascii="Arial" w:hAnsi="Arial" w:cs="Arial"/>
-                <w:sz w:val="20"/>
-                <w:szCs w:val="20"/>
-                <w:color w:val="000000"/>
-              </w:rPr>
-              <w:t xml:space="preserve">0.002</w:t>
-            </w:r>
-          </w:p>
-        </w:tc>
-        <w:tc>
-          <w:tcPr>
-            <w:tcBorders>
-              <w:bottom w:val="single" w:sz="8" w:space="0" w:color="000000"/>
-              <w:top w:val="single" w:sz="8" w:space="0" w:color="000000"/>
-            </w:tcBorders>
-            <w:tcMar>
-              <w:top w:w="0" w:type="dxa"/>
-              <w:bottom w:w="0" w:type="dxa"/>
-              <w:left w:w="0" w:type="dxa"/>
-              <w:right w:w="0" w:type="dxa"/>
-            </w:tcMar>
-            <w:vAlign w:val="center"/>
-          </w:tcPr>
-          <w:p>
-            <w:pPr>
-              <w:jc w:val="right"/>
-              <w:spacing w:after="40" w:before="40"/>
-              <w:ind w:firstLine="0" w:left="40" w:right="40"/>
-            </w:pPr>
-            <w:r>
-              <w:rPr>
-                <w:rFonts w:ascii="Arial" w:hAnsi="Arial" w:cs="Arial"/>
-                <w:sz w:val="20"/>
-                <w:szCs w:val="20"/>
-                <w:color w:val="000000"/>
-              </w:rPr>
-              <w:t xml:space="preserve">0.004</w:t>
+              <w:t xml:space="preserve"/>
+            </w:r>
+          </w:p>
+        </w:tc>
+        <w:tc>
+          <w:tcPr>
+            <w:tcBorders>
+              <w:bottom w:val="single" w:sz="8" w:space="0" w:color="000000"/>
+              <w:top w:val="single" w:sz="8" w:space="0" w:color="000000"/>
+            </w:tcBorders>
+            <w:tcMar>
+              <w:top w:w="0" w:type="dxa"/>
+              <w:bottom w:w="0" w:type="dxa"/>
+              <w:left w:w="0" w:type="dxa"/>
+              <w:right w:w="0" w:type="dxa"/>
+            </w:tcMar>
+            <w:vAlign w:val="center"/>
+          </w:tcPr>
+          <w:p>
+            <w:pPr>
+              <w:jc w:val="right"/>
+              <w:spacing w:after="40" w:before="40"/>
+              <w:ind w:firstLine="0" w:left="40" w:right="40"/>
+            </w:pPr>
+            <w:r>
+              <w:rPr>
+                <w:rFonts w:ascii="Arial" w:hAnsi="Arial" w:cs="Arial"/>
+                <w:sz w:val="20"/>
+                <w:szCs w:val="20"/>
+                <w:color w:val="000000"/>
+              </w:rPr>
+              <w:t xml:space="preserve">NA</w:t>
+            </w:r>
+          </w:p>
+        </w:tc>
+        <w:tc>
+          <w:tcPr>
+            <w:tcBorders>
+              <w:bottom w:val="single" w:sz="8" w:space="0" w:color="000000"/>
+              <w:top w:val="single" w:sz="8" w:space="0" w:color="000000"/>
+            </w:tcBorders>
+            <w:tcMar>
+              <w:top w:w="0" w:type="dxa"/>
+              <w:bottom w:w="0" w:type="dxa"/>
+              <w:left w:w="0" w:type="dxa"/>
+              <w:right w:w="0" w:type="dxa"/>
+            </w:tcMar>
+            <w:vAlign w:val="center"/>
+          </w:tcPr>
+          <w:p>
+            <w:pPr>
+              <w:jc w:val="right"/>
+              <w:spacing w:after="40" w:before="40"/>
+              <w:ind w:firstLine="0" w:left="40" w:right="40"/>
+            </w:pPr>
+            <w:r>
+              <w:rPr>
+                <w:rFonts w:ascii="Arial" w:hAnsi="Arial" w:cs="Arial"/>
+                <w:sz w:val="20"/>
+                <w:szCs w:val="20"/>
+                <w:color w:val="000000"/>
+              </w:rPr>
+              <w:t xml:space="preserve">NA</w:t>
+            </w:r>
+          </w:p>
+        </w:tc>
+        <w:tc>
+          <w:tcPr>
+            <w:tcBorders>
+              <w:bottom w:val="single" w:sz="8" w:space="0" w:color="000000"/>
+              <w:top w:val="single" w:sz="8" w:space="0" w:color="000000"/>
+            </w:tcBorders>
+            <w:tcMar>
+              <w:top w:w="0" w:type="dxa"/>
+              <w:bottom w:w="0" w:type="dxa"/>
+              <w:left w:w="0" w:type="dxa"/>
+              <w:right w:w="0" w:type="dxa"/>
+            </w:tcMar>
+            <w:vAlign w:val="center"/>
+          </w:tcPr>
+          <w:p>
+            <w:pPr>
+              <w:jc w:val="right"/>
+              <w:spacing w:after="40" w:before="40"/>
+              <w:ind w:firstLine="0" w:left="40" w:right="40"/>
+            </w:pPr>
+            <w:r>
+              <w:rPr>
+                <w:rFonts w:ascii="Arial" w:hAnsi="Arial" w:cs="Arial"/>
+                <w:sz w:val="20"/>
+                <w:szCs w:val="20"/>
+                <w:color w:val="000000"/>
+              </w:rPr>
+              <w:t xml:space="preserve">NA</w:t>
             </w:r>
           </w:p>
         </w:tc>
@@ -579,100 +579,100 @@
                 <w:szCs w:val="20"/>
                 <w:color w:val="000000"/>
               </w:rPr>
-              <w:t xml:space="preserve">QUVE</w:t>
-            </w:r>
-          </w:p>
-        </w:tc>
-        <w:tc>
-          <w:tcPr>
-            <w:tcBorders>
-              <w:bottom w:val="single" w:sz="8" w:space="0" w:color="000000"/>
-              <w:top w:val="single" w:sz="8" w:space="0" w:color="000000"/>
-            </w:tcBorders>
-            <w:tcMar>
-              <w:top w:w="0" w:type="dxa"/>
-              <w:bottom w:w="0" w:type="dxa"/>
-              <w:left w:w="0" w:type="dxa"/>
-              <w:right w:w="0" w:type="dxa"/>
-            </w:tcMar>
-            <w:vAlign w:val="center"/>
-          </w:tcPr>
-          <w:p>
-            <w:pPr>
-              <w:jc w:val="right"/>
-              <w:spacing w:after="40" w:before="40"/>
-              <w:ind w:firstLine="0" w:left="40" w:right="40"/>
-            </w:pPr>
-            <w:r>
-              <w:rPr>
-                <w:rFonts w:ascii="Arial" w:hAnsi="Arial" w:cs="Arial"/>
-                <w:sz w:val="20"/>
-                <w:szCs w:val="20"/>
-                <w:color w:val="000000"/>
-              </w:rPr>
-              <w:t xml:space="preserve">0.807</w:t>
-            </w:r>
-          </w:p>
-        </w:tc>
-        <w:tc>
-          <w:tcPr>
-            <w:tcBorders>
-              <w:bottom w:val="single" w:sz="8" w:space="0" w:color="000000"/>
-              <w:top w:val="single" w:sz="8" w:space="0" w:color="000000"/>
-            </w:tcBorders>
-            <w:tcMar>
-              <w:top w:w="0" w:type="dxa"/>
-              <w:bottom w:w="0" w:type="dxa"/>
-              <w:left w:w="0" w:type="dxa"/>
-              <w:right w:w="0" w:type="dxa"/>
-            </w:tcMar>
-            <w:vAlign w:val="center"/>
-          </w:tcPr>
-          <w:p>
-            <w:pPr>
-              <w:jc w:val="right"/>
-              <w:spacing w:after="40" w:before="40"/>
-              <w:ind w:firstLine="0" w:left="40" w:right="40"/>
-            </w:pPr>
-            <w:r>
-              <w:rPr>
-                <w:rFonts w:ascii="Arial" w:hAnsi="Arial" w:cs="Arial"/>
-                <w:sz w:val="20"/>
-                <w:szCs w:val="20"/>
-                <w:color w:val="000000"/>
-              </w:rPr>
-              <w:t xml:space="preserve">0.002</w:t>
-            </w:r>
-          </w:p>
-        </w:tc>
-        <w:tc>
-          <w:tcPr>
-            <w:tcBorders>
-              <w:bottom w:val="single" w:sz="8" w:space="0" w:color="000000"/>
-              <w:top w:val="single" w:sz="8" w:space="0" w:color="000000"/>
-            </w:tcBorders>
-            <w:tcMar>
-              <w:top w:w="0" w:type="dxa"/>
-              <w:bottom w:w="0" w:type="dxa"/>
-              <w:left w:w="0" w:type="dxa"/>
-              <w:right w:w="0" w:type="dxa"/>
-            </w:tcMar>
-            <w:vAlign w:val="center"/>
-          </w:tcPr>
-          <w:p>
-            <w:pPr>
-              <w:jc w:val="right"/>
-              <w:spacing w:after="40" w:before="40"/>
-              <w:ind w:firstLine="0" w:left="40" w:right="40"/>
-            </w:pPr>
-            <w:r>
-              <w:rPr>
-                <w:rFonts w:ascii="Arial" w:hAnsi="Arial" w:cs="Arial"/>
-                <w:sz w:val="20"/>
-                <w:szCs w:val="20"/>
-                <w:color w:val="000000"/>
-              </w:rPr>
-              <w:t xml:space="preserve">0.003</w:t>
+              <w:t xml:space="preserve"/>
+            </w:r>
+          </w:p>
+        </w:tc>
+        <w:tc>
+          <w:tcPr>
+            <w:tcBorders>
+              <w:bottom w:val="single" w:sz="8" w:space="0" w:color="000000"/>
+              <w:top w:val="single" w:sz="8" w:space="0" w:color="000000"/>
+            </w:tcBorders>
+            <w:tcMar>
+              <w:top w:w="0" w:type="dxa"/>
+              <w:bottom w:w="0" w:type="dxa"/>
+              <w:left w:w="0" w:type="dxa"/>
+              <w:right w:w="0" w:type="dxa"/>
+            </w:tcMar>
+            <w:vAlign w:val="center"/>
+          </w:tcPr>
+          <w:p>
+            <w:pPr>
+              <w:jc w:val="right"/>
+              <w:spacing w:after="40" w:before="40"/>
+              <w:ind w:firstLine="0" w:left="40" w:right="40"/>
+            </w:pPr>
+            <w:r>
+              <w:rPr>
+                <w:rFonts w:ascii="Arial" w:hAnsi="Arial" w:cs="Arial"/>
+                <w:sz w:val="20"/>
+                <w:szCs w:val="20"/>
+                <w:color w:val="000000"/>
+              </w:rPr>
+              <w:t xml:space="preserve">NA</w:t>
+            </w:r>
+          </w:p>
+        </w:tc>
+        <w:tc>
+          <w:tcPr>
+            <w:tcBorders>
+              <w:bottom w:val="single" w:sz="8" w:space="0" w:color="000000"/>
+              <w:top w:val="single" w:sz="8" w:space="0" w:color="000000"/>
+            </w:tcBorders>
+            <w:tcMar>
+              <w:top w:w="0" w:type="dxa"/>
+              <w:bottom w:w="0" w:type="dxa"/>
+              <w:left w:w="0" w:type="dxa"/>
+              <w:right w:w="0" w:type="dxa"/>
+            </w:tcMar>
+            <w:vAlign w:val="center"/>
+          </w:tcPr>
+          <w:p>
+            <w:pPr>
+              <w:jc w:val="right"/>
+              <w:spacing w:after="40" w:before="40"/>
+              <w:ind w:firstLine="0" w:left="40" w:right="40"/>
+            </w:pPr>
+            <w:r>
+              <w:rPr>
+                <w:rFonts w:ascii="Arial" w:hAnsi="Arial" w:cs="Arial"/>
+                <w:sz w:val="20"/>
+                <w:szCs w:val="20"/>
+                <w:color w:val="000000"/>
+              </w:rPr>
+              <w:t xml:space="preserve">NA</w:t>
+            </w:r>
+          </w:p>
+        </w:tc>
+        <w:tc>
+          <w:tcPr>
+            <w:tcBorders>
+              <w:bottom w:val="single" w:sz="8" w:space="0" w:color="000000"/>
+              <w:top w:val="single" w:sz="8" w:space="0" w:color="000000"/>
+            </w:tcBorders>
+            <w:tcMar>
+              <w:top w:w="0" w:type="dxa"/>
+              <w:bottom w:w="0" w:type="dxa"/>
+              <w:left w:w="0" w:type="dxa"/>
+              <w:right w:w="0" w:type="dxa"/>
+            </w:tcMar>
+            <w:vAlign w:val="center"/>
+          </w:tcPr>
+          <w:p>
+            <w:pPr>
+              <w:jc w:val="right"/>
+              <w:spacing w:after="40" w:before="40"/>
+              <w:ind w:firstLine="0" w:left="40" w:right="40"/>
+            </w:pPr>
+            <w:r>
+              <w:rPr>
+                <w:rFonts w:ascii="Arial" w:hAnsi="Arial" w:cs="Arial"/>
+                <w:sz w:val="20"/>
+                <w:szCs w:val="20"/>
+                <w:color w:val="000000"/>
+              </w:rPr>
+              <w:t xml:space="preserve">NA</w:t>
             </w:r>
           </w:p>
         </w:tc>
@@ -709,100 +709,100 @@
                 <w:szCs w:val="20"/>
                 <w:color w:val="000000"/>
               </w:rPr>
-              <w:t xml:space="preserve">QUPR</w:t>
-            </w:r>
-          </w:p>
-        </w:tc>
-        <w:tc>
-          <w:tcPr>
-            <w:tcBorders>
-              <w:bottom w:val="single" w:sz="8" w:space="0" w:color="000000"/>
-              <w:top w:val="single" w:sz="8" w:space="0" w:color="000000"/>
-            </w:tcBorders>
-            <w:tcMar>
-              <w:top w:w="0" w:type="dxa"/>
-              <w:bottom w:w="0" w:type="dxa"/>
-              <w:left w:w="0" w:type="dxa"/>
-              <w:right w:w="0" w:type="dxa"/>
-            </w:tcMar>
-            <w:vAlign w:val="center"/>
-          </w:tcPr>
-          <w:p>
-            <w:pPr>
-              <w:jc w:val="right"/>
-              <w:spacing w:after="40" w:before="40"/>
-              <w:ind w:firstLine="0" w:left="40" w:right="40"/>
-            </w:pPr>
-            <w:r>
-              <w:rPr>
-                <w:rFonts w:ascii="Arial" w:hAnsi="Arial" w:cs="Arial"/>
-                <w:sz w:val="20"/>
-                <w:szCs w:val="20"/>
-                <w:color w:val="000000"/>
-              </w:rPr>
-              <w:t xml:space="preserve">0.107</w:t>
-            </w:r>
-          </w:p>
-        </w:tc>
-        <w:tc>
-          <w:tcPr>
-            <w:tcBorders>
-              <w:bottom w:val="single" w:sz="8" w:space="0" w:color="000000"/>
-              <w:top w:val="single" w:sz="8" w:space="0" w:color="000000"/>
-            </w:tcBorders>
-            <w:tcMar>
-              <w:top w:w="0" w:type="dxa"/>
-              <w:bottom w:w="0" w:type="dxa"/>
-              <w:left w:w="0" w:type="dxa"/>
-              <w:right w:w="0" w:type="dxa"/>
-            </w:tcMar>
-            <w:vAlign w:val="center"/>
-          </w:tcPr>
-          <w:p>
-            <w:pPr>
-              <w:jc w:val="right"/>
-              <w:spacing w:after="40" w:before="40"/>
-              <w:ind w:firstLine="0" w:left="40" w:right="40"/>
-            </w:pPr>
-            <w:r>
-              <w:rPr>
-                <w:rFonts w:ascii="Arial" w:hAnsi="Arial" w:cs="Arial"/>
-                <w:sz w:val="20"/>
-                <w:szCs w:val="20"/>
-                <w:color w:val="000000"/>
-              </w:rPr>
-              <w:t xml:space="preserve">0.003</w:t>
-            </w:r>
-          </w:p>
-        </w:tc>
-        <w:tc>
-          <w:tcPr>
-            <w:tcBorders>
-              <w:bottom w:val="single" w:sz="8" w:space="0" w:color="000000"/>
-              <w:top w:val="single" w:sz="8" w:space="0" w:color="000000"/>
-            </w:tcBorders>
-            <w:tcMar>
-              <w:top w:w="0" w:type="dxa"/>
-              <w:bottom w:w="0" w:type="dxa"/>
-              <w:left w:w="0" w:type="dxa"/>
-              <w:right w:w="0" w:type="dxa"/>
-            </w:tcMar>
-            <w:vAlign w:val="center"/>
-          </w:tcPr>
-          <w:p>
-            <w:pPr>
-              <w:jc w:val="right"/>
-              <w:spacing w:after="40" w:before="40"/>
-              <w:ind w:firstLine="0" w:left="40" w:right="40"/>
-            </w:pPr>
-            <w:r>
-              <w:rPr>
-                <w:rFonts w:ascii="Arial" w:hAnsi="Arial" w:cs="Arial"/>
-                <w:sz w:val="20"/>
-                <w:szCs w:val="20"/>
-                <w:color w:val="000000"/>
-              </w:rPr>
-              <w:t xml:space="preserve">0.000</w:t>
+              <w:t xml:space="preserve"/>
+            </w:r>
+          </w:p>
+        </w:tc>
+        <w:tc>
+          <w:tcPr>
+            <w:tcBorders>
+              <w:bottom w:val="single" w:sz="8" w:space="0" w:color="000000"/>
+              <w:top w:val="single" w:sz="8" w:space="0" w:color="000000"/>
+            </w:tcBorders>
+            <w:tcMar>
+              <w:top w:w="0" w:type="dxa"/>
+              <w:bottom w:w="0" w:type="dxa"/>
+              <w:left w:w="0" w:type="dxa"/>
+              <w:right w:w="0" w:type="dxa"/>
+            </w:tcMar>
+            <w:vAlign w:val="center"/>
+          </w:tcPr>
+          <w:p>
+            <w:pPr>
+              <w:jc w:val="right"/>
+              <w:spacing w:after="40" w:before="40"/>
+              <w:ind w:firstLine="0" w:left="40" w:right="40"/>
+            </w:pPr>
+            <w:r>
+              <w:rPr>
+                <w:rFonts w:ascii="Arial" w:hAnsi="Arial" w:cs="Arial"/>
+                <w:sz w:val="20"/>
+                <w:szCs w:val="20"/>
+                <w:color w:val="000000"/>
+              </w:rPr>
+              <w:t xml:space="preserve">NA</w:t>
+            </w:r>
+          </w:p>
+        </w:tc>
+        <w:tc>
+          <w:tcPr>
+            <w:tcBorders>
+              <w:bottom w:val="single" w:sz="8" w:space="0" w:color="000000"/>
+              <w:top w:val="single" w:sz="8" w:space="0" w:color="000000"/>
+            </w:tcBorders>
+            <w:tcMar>
+              <w:top w:w="0" w:type="dxa"/>
+              <w:bottom w:w="0" w:type="dxa"/>
+              <w:left w:w="0" w:type="dxa"/>
+              <w:right w:w="0" w:type="dxa"/>
+            </w:tcMar>
+            <w:vAlign w:val="center"/>
+          </w:tcPr>
+          <w:p>
+            <w:pPr>
+              <w:jc w:val="right"/>
+              <w:spacing w:after="40" w:before="40"/>
+              <w:ind w:firstLine="0" w:left="40" w:right="40"/>
+            </w:pPr>
+            <w:r>
+              <w:rPr>
+                <w:rFonts w:ascii="Arial" w:hAnsi="Arial" w:cs="Arial"/>
+                <w:sz w:val="20"/>
+                <w:szCs w:val="20"/>
+                <w:color w:val="000000"/>
+              </w:rPr>
+              <w:t xml:space="preserve">NA</w:t>
+            </w:r>
+          </w:p>
+        </w:tc>
+        <w:tc>
+          <w:tcPr>
+            <w:tcBorders>
+              <w:bottom w:val="single" w:sz="8" w:space="0" w:color="000000"/>
+              <w:top w:val="single" w:sz="8" w:space="0" w:color="000000"/>
+            </w:tcBorders>
+            <w:tcMar>
+              <w:top w:w="0" w:type="dxa"/>
+              <w:bottom w:w="0" w:type="dxa"/>
+              <w:left w:w="0" w:type="dxa"/>
+              <w:right w:w="0" w:type="dxa"/>
+            </w:tcMar>
+            <w:vAlign w:val="center"/>
+          </w:tcPr>
+          <w:p>
+            <w:pPr>
+              <w:jc w:val="right"/>
+              <w:spacing w:after="40" w:before="40"/>
+              <w:ind w:firstLine="0" w:left="40" w:right="40"/>
+            </w:pPr>
+            <w:r>
+              <w:rPr>
+                <w:rFonts w:ascii="Arial" w:hAnsi="Arial" w:cs="Arial"/>
+                <w:sz w:val="20"/>
+                <w:szCs w:val="20"/>
+                <w:color w:val="000000"/>
+              </w:rPr>
+              <w:t xml:space="preserve">NA</w:t>
             </w:r>
           </w:p>
         </w:tc>
@@ -839,100 +839,100 @@
                 <w:szCs w:val="20"/>
                 <w:color w:val="000000"/>
               </w:rPr>
-              <w:t xml:space="preserve">FRAM</w:t>
-            </w:r>
-          </w:p>
-        </w:tc>
-        <w:tc>
-          <w:tcPr>
-            <w:tcBorders>
-              <w:bottom w:val="single" w:sz="8" w:space="0" w:color="000000"/>
-              <w:top w:val="single" w:sz="8" w:space="0" w:color="000000"/>
-            </w:tcBorders>
-            <w:tcMar>
-              <w:top w:w="0" w:type="dxa"/>
-              <w:bottom w:w="0" w:type="dxa"/>
-              <w:left w:w="0" w:type="dxa"/>
-              <w:right w:w="0" w:type="dxa"/>
-            </w:tcMar>
-            <w:vAlign w:val="center"/>
-          </w:tcPr>
-          <w:p>
-            <w:pPr>
-              <w:jc w:val="right"/>
-              <w:spacing w:after="40" w:before="40"/>
-              <w:ind w:firstLine="0" w:left="40" w:right="40"/>
-            </w:pPr>
-            <w:r>
-              <w:rPr>
-                <w:rFonts w:ascii="Arial" w:hAnsi="Arial" w:cs="Arial"/>
-                <w:sz w:val="20"/>
-                <w:szCs w:val="20"/>
-                <w:color w:val="000000"/>
-              </w:rPr>
-              <w:t xml:space="preserve">0.289</w:t>
-            </w:r>
-          </w:p>
-        </w:tc>
-        <w:tc>
-          <w:tcPr>
-            <w:tcBorders>
-              <w:bottom w:val="single" w:sz="8" w:space="0" w:color="000000"/>
-              <w:top w:val="single" w:sz="8" w:space="0" w:color="000000"/>
-            </w:tcBorders>
-            <w:tcMar>
-              <w:top w:w="0" w:type="dxa"/>
-              <w:bottom w:w="0" w:type="dxa"/>
-              <w:left w:w="0" w:type="dxa"/>
-              <w:right w:w="0" w:type="dxa"/>
-            </w:tcMar>
-            <w:vAlign w:val="center"/>
-          </w:tcPr>
-          <w:p>
-            <w:pPr>
-              <w:jc w:val="right"/>
-              <w:spacing w:after="40" w:before="40"/>
-              <w:ind w:firstLine="0" w:left="40" w:right="40"/>
-            </w:pPr>
-            <w:r>
-              <w:rPr>
-                <w:rFonts w:ascii="Arial" w:hAnsi="Arial" w:cs="Arial"/>
-                <w:sz w:val="20"/>
-                <w:szCs w:val="20"/>
-                <w:color w:val="000000"/>
-              </w:rPr>
-              <w:t xml:space="preserve">0.002</w:t>
-            </w:r>
-          </w:p>
-        </w:tc>
-        <w:tc>
-          <w:tcPr>
-            <w:tcBorders>
-              <w:bottom w:val="single" w:sz="8" w:space="0" w:color="000000"/>
-              <w:top w:val="single" w:sz="8" w:space="0" w:color="000000"/>
-            </w:tcBorders>
-            <w:tcMar>
-              <w:top w:w="0" w:type="dxa"/>
-              <w:bottom w:w="0" w:type="dxa"/>
-              <w:left w:w="0" w:type="dxa"/>
-              <w:right w:w="0" w:type="dxa"/>
-            </w:tcMar>
-            <w:vAlign w:val="center"/>
-          </w:tcPr>
-          <w:p>
-            <w:pPr>
-              <w:jc w:val="right"/>
-              <w:spacing w:after="40" w:before="40"/>
-              <w:ind w:firstLine="0" w:left="40" w:right="40"/>
-            </w:pPr>
-            <w:r>
-              <w:rPr>
-                <w:rFonts w:ascii="Arial" w:hAnsi="Arial" w:cs="Arial"/>
-                <w:sz w:val="20"/>
-                <w:szCs w:val="20"/>
-                <w:color w:val="000000"/>
-              </w:rPr>
-              <w:t xml:space="preserve">0.000</w:t>
+              <w:t xml:space="preserve"/>
+            </w:r>
+          </w:p>
+        </w:tc>
+        <w:tc>
+          <w:tcPr>
+            <w:tcBorders>
+              <w:bottom w:val="single" w:sz="8" w:space="0" w:color="000000"/>
+              <w:top w:val="single" w:sz="8" w:space="0" w:color="000000"/>
+            </w:tcBorders>
+            <w:tcMar>
+              <w:top w:w="0" w:type="dxa"/>
+              <w:bottom w:w="0" w:type="dxa"/>
+              <w:left w:w="0" w:type="dxa"/>
+              <w:right w:w="0" w:type="dxa"/>
+            </w:tcMar>
+            <w:vAlign w:val="center"/>
+          </w:tcPr>
+          <w:p>
+            <w:pPr>
+              <w:jc w:val="right"/>
+              <w:spacing w:after="40" w:before="40"/>
+              <w:ind w:firstLine="0" w:left="40" w:right="40"/>
+            </w:pPr>
+            <w:r>
+              <w:rPr>
+                <w:rFonts w:ascii="Arial" w:hAnsi="Arial" w:cs="Arial"/>
+                <w:sz w:val="20"/>
+                <w:szCs w:val="20"/>
+                <w:color w:val="000000"/>
+              </w:rPr>
+              <w:t xml:space="preserve">NA</w:t>
+            </w:r>
+          </w:p>
+        </w:tc>
+        <w:tc>
+          <w:tcPr>
+            <w:tcBorders>
+              <w:bottom w:val="single" w:sz="8" w:space="0" w:color="000000"/>
+              <w:top w:val="single" w:sz="8" w:space="0" w:color="000000"/>
+            </w:tcBorders>
+            <w:tcMar>
+              <w:top w:w="0" w:type="dxa"/>
+              <w:bottom w:w="0" w:type="dxa"/>
+              <w:left w:w="0" w:type="dxa"/>
+              <w:right w:w="0" w:type="dxa"/>
+            </w:tcMar>
+            <w:vAlign w:val="center"/>
+          </w:tcPr>
+          <w:p>
+            <w:pPr>
+              <w:jc w:val="right"/>
+              <w:spacing w:after="40" w:before="40"/>
+              <w:ind w:firstLine="0" w:left="40" w:right="40"/>
+            </w:pPr>
+            <w:r>
+              <w:rPr>
+                <w:rFonts w:ascii="Arial" w:hAnsi="Arial" w:cs="Arial"/>
+                <w:sz w:val="20"/>
+                <w:szCs w:val="20"/>
+                <w:color w:val="000000"/>
+              </w:rPr>
+              <w:t xml:space="preserve">NA</w:t>
+            </w:r>
+          </w:p>
+        </w:tc>
+        <w:tc>
+          <w:tcPr>
+            <w:tcBorders>
+              <w:bottom w:val="single" w:sz="8" w:space="0" w:color="000000"/>
+              <w:top w:val="single" w:sz="8" w:space="0" w:color="000000"/>
+            </w:tcBorders>
+            <w:tcMar>
+              <w:top w:w="0" w:type="dxa"/>
+              <w:bottom w:w="0" w:type="dxa"/>
+              <w:left w:w="0" w:type="dxa"/>
+              <w:right w:w="0" w:type="dxa"/>
+            </w:tcMar>
+            <w:vAlign w:val="center"/>
+          </w:tcPr>
+          <w:p>
+            <w:pPr>
+              <w:jc w:val="right"/>
+              <w:spacing w:after="40" w:before="40"/>
+              <w:ind w:firstLine="0" w:left="40" w:right="40"/>
+            </w:pPr>
+            <w:r>
+              <w:rPr>
+                <w:rFonts w:ascii="Arial" w:hAnsi="Arial" w:cs="Arial"/>
+                <w:sz w:val="20"/>
+                <w:szCs w:val="20"/>
+                <w:color w:val="000000"/>
+              </w:rPr>
+              <w:t xml:space="preserve">NA</w:t>
             </w:r>
           </w:p>
         </w:tc>
@@ -969,100 +969,100 @@
                 <w:szCs w:val="20"/>
                 <w:color w:val="000000"/>
               </w:rPr>
-              <w:t xml:space="preserve">CAGL</w:t>
-            </w:r>
-          </w:p>
-        </w:tc>
-        <w:tc>
-          <w:tcPr>
-            <w:tcBorders>
-              <w:bottom w:val="single" w:sz="8" w:space="0" w:color="000000"/>
-              <w:top w:val="single" w:sz="8" w:space="0" w:color="000000"/>
-            </w:tcBorders>
-            <w:tcMar>
-              <w:top w:w="0" w:type="dxa"/>
-              <w:bottom w:w="0" w:type="dxa"/>
-              <w:left w:w="0" w:type="dxa"/>
-              <w:right w:w="0" w:type="dxa"/>
-            </w:tcMar>
-            <w:vAlign w:val="center"/>
-          </w:tcPr>
-          <w:p>
-            <w:pPr>
-              <w:jc w:val="right"/>
-              <w:spacing w:after="40" w:before="40"/>
-              <w:ind w:firstLine="0" w:left="40" w:right="40"/>
-            </w:pPr>
-            <w:r>
-              <w:rPr>
-                <w:rFonts w:ascii="Arial" w:hAnsi="Arial" w:cs="Arial"/>
-                <w:sz w:val="20"/>
-                <w:szCs w:val="20"/>
-                <w:color w:val="000000"/>
-              </w:rPr>
-              <w:t xml:space="preserve">0.074</w:t>
-            </w:r>
-          </w:p>
-        </w:tc>
-        <w:tc>
-          <w:tcPr>
-            <w:tcBorders>
-              <w:bottom w:val="single" w:sz="8" w:space="0" w:color="000000"/>
-              <w:top w:val="single" w:sz="8" w:space="0" w:color="000000"/>
-            </w:tcBorders>
-            <w:tcMar>
-              <w:top w:w="0" w:type="dxa"/>
-              <w:bottom w:w="0" w:type="dxa"/>
-              <w:left w:w="0" w:type="dxa"/>
-              <w:right w:w="0" w:type="dxa"/>
-            </w:tcMar>
-            <w:vAlign w:val="center"/>
-          </w:tcPr>
-          <w:p>
-            <w:pPr>
-              <w:jc w:val="right"/>
-              <w:spacing w:after="40" w:before="40"/>
-              <w:ind w:firstLine="0" w:left="40" w:right="40"/>
-            </w:pPr>
-            <w:r>
-              <w:rPr>
-                <w:rFonts w:ascii="Arial" w:hAnsi="Arial" w:cs="Arial"/>
-                <w:sz w:val="20"/>
-                <w:szCs w:val="20"/>
-                <w:color w:val="000000"/>
-              </w:rPr>
-              <w:t xml:space="preserve">0.003</w:t>
-            </w:r>
-          </w:p>
-        </w:tc>
-        <w:tc>
-          <w:tcPr>
-            <w:tcBorders>
-              <w:bottom w:val="single" w:sz="8" w:space="0" w:color="000000"/>
-              <w:top w:val="single" w:sz="8" w:space="0" w:color="000000"/>
-            </w:tcBorders>
-            <w:tcMar>
-              <w:top w:w="0" w:type="dxa"/>
-              <w:bottom w:w="0" w:type="dxa"/>
-              <w:left w:w="0" w:type="dxa"/>
-              <w:right w:w="0" w:type="dxa"/>
-            </w:tcMar>
-            <w:vAlign w:val="center"/>
-          </w:tcPr>
-          <w:p>
-            <w:pPr>
-              <w:jc w:val="right"/>
-              <w:spacing w:after="40" w:before="40"/>
-              <w:ind w:firstLine="0" w:left="40" w:right="40"/>
-            </w:pPr>
-            <w:r>
-              <w:rPr>
-                <w:rFonts w:ascii="Arial" w:hAnsi="Arial" w:cs="Arial"/>
-                <w:sz w:val="20"/>
-                <w:szCs w:val="20"/>
-                <w:color w:val="000000"/>
-              </w:rPr>
-              <w:t xml:space="preserve">0.002</w:t>
+              <w:t xml:space="preserve"/>
+            </w:r>
+          </w:p>
+        </w:tc>
+        <w:tc>
+          <w:tcPr>
+            <w:tcBorders>
+              <w:bottom w:val="single" w:sz="8" w:space="0" w:color="000000"/>
+              <w:top w:val="single" w:sz="8" w:space="0" w:color="000000"/>
+            </w:tcBorders>
+            <w:tcMar>
+              <w:top w:w="0" w:type="dxa"/>
+              <w:bottom w:w="0" w:type="dxa"/>
+              <w:left w:w="0" w:type="dxa"/>
+              <w:right w:w="0" w:type="dxa"/>
+            </w:tcMar>
+            <w:vAlign w:val="center"/>
+          </w:tcPr>
+          <w:p>
+            <w:pPr>
+              <w:jc w:val="right"/>
+              <w:spacing w:after="40" w:before="40"/>
+              <w:ind w:firstLine="0" w:left="40" w:right="40"/>
+            </w:pPr>
+            <w:r>
+              <w:rPr>
+                <w:rFonts w:ascii="Arial" w:hAnsi="Arial" w:cs="Arial"/>
+                <w:sz w:val="20"/>
+                <w:szCs w:val="20"/>
+                <w:color w:val="000000"/>
+              </w:rPr>
+              <w:t xml:space="preserve">NA</w:t>
+            </w:r>
+          </w:p>
+        </w:tc>
+        <w:tc>
+          <w:tcPr>
+            <w:tcBorders>
+              <w:bottom w:val="single" w:sz="8" w:space="0" w:color="000000"/>
+              <w:top w:val="single" w:sz="8" w:space="0" w:color="000000"/>
+            </w:tcBorders>
+            <w:tcMar>
+              <w:top w:w="0" w:type="dxa"/>
+              <w:bottom w:w="0" w:type="dxa"/>
+              <w:left w:w="0" w:type="dxa"/>
+              <w:right w:w="0" w:type="dxa"/>
+            </w:tcMar>
+            <w:vAlign w:val="center"/>
+          </w:tcPr>
+          <w:p>
+            <w:pPr>
+              <w:jc w:val="right"/>
+              <w:spacing w:after="40" w:before="40"/>
+              <w:ind w:firstLine="0" w:left="40" w:right="40"/>
+            </w:pPr>
+            <w:r>
+              <w:rPr>
+                <w:rFonts w:ascii="Arial" w:hAnsi="Arial" w:cs="Arial"/>
+                <w:sz w:val="20"/>
+                <w:szCs w:val="20"/>
+                <w:color w:val="000000"/>
+              </w:rPr>
+              <w:t xml:space="preserve">NA</w:t>
+            </w:r>
+          </w:p>
+        </w:tc>
+        <w:tc>
+          <w:tcPr>
+            <w:tcBorders>
+              <w:bottom w:val="single" w:sz="8" w:space="0" w:color="000000"/>
+              <w:top w:val="single" w:sz="8" w:space="0" w:color="000000"/>
+            </w:tcBorders>
+            <w:tcMar>
+              <w:top w:w="0" w:type="dxa"/>
+              <w:bottom w:w="0" w:type="dxa"/>
+              <w:left w:w="0" w:type="dxa"/>
+              <w:right w:w="0" w:type="dxa"/>
+            </w:tcMar>
+            <w:vAlign w:val="center"/>
+          </w:tcPr>
+          <w:p>
+            <w:pPr>
+              <w:jc w:val="right"/>
+              <w:spacing w:after="40" w:before="40"/>
+              <w:ind w:firstLine="0" w:left="40" w:right="40"/>
+            </w:pPr>
+            <w:r>
+              <w:rPr>
+                <w:rFonts w:ascii="Arial" w:hAnsi="Arial" w:cs="Arial"/>
+                <w:sz w:val="20"/>
+                <w:szCs w:val="20"/>
+                <w:color w:val="000000"/>
+              </w:rPr>
+              <w:t xml:space="preserve">NA</w:t>
             </w:r>
           </w:p>
         </w:tc>
@@ -1099,100 +1099,100 @@
                 <w:szCs w:val="20"/>
                 <w:color w:val="000000"/>
               </w:rPr>
-              <w:t xml:space="preserve">JUNI</w:t>
-            </w:r>
-          </w:p>
-        </w:tc>
-        <w:tc>
-          <w:tcPr>
-            <w:tcBorders>
-              <w:bottom w:val="single" w:sz="8" w:space="0" w:color="000000"/>
-              <w:top w:val="single" w:sz="8" w:space="0" w:color="000000"/>
-            </w:tcBorders>
-            <w:tcMar>
-              <w:top w:w="0" w:type="dxa"/>
-              <w:bottom w:w="0" w:type="dxa"/>
-              <w:left w:w="0" w:type="dxa"/>
-              <w:right w:w="0" w:type="dxa"/>
-            </w:tcMar>
-            <w:vAlign w:val="center"/>
-          </w:tcPr>
-          <w:p>
-            <w:pPr>
-              <w:jc w:val="right"/>
-              <w:spacing w:after="40" w:before="40"/>
-              <w:ind w:firstLine="0" w:left="40" w:right="40"/>
-            </w:pPr>
-            <w:r>
-              <w:rPr>
-                <w:rFonts w:ascii="Arial" w:hAnsi="Arial" w:cs="Arial"/>
-                <w:sz w:val="20"/>
-                <w:szCs w:val="20"/>
-                <w:color w:val="000000"/>
-              </w:rPr>
-              <w:t xml:space="preserve">0.642</w:t>
-            </w:r>
-          </w:p>
-        </w:tc>
-        <w:tc>
-          <w:tcPr>
-            <w:tcBorders>
-              <w:bottom w:val="single" w:sz="8" w:space="0" w:color="000000"/>
-              <w:top w:val="single" w:sz="8" w:space="0" w:color="000000"/>
-            </w:tcBorders>
-            <w:tcMar>
-              <w:top w:w="0" w:type="dxa"/>
-              <w:bottom w:w="0" w:type="dxa"/>
-              <w:left w:w="0" w:type="dxa"/>
-              <w:right w:w="0" w:type="dxa"/>
-            </w:tcMar>
-            <w:vAlign w:val="center"/>
-          </w:tcPr>
-          <w:p>
-            <w:pPr>
-              <w:jc w:val="right"/>
-              <w:spacing w:after="40" w:before="40"/>
-              <w:ind w:firstLine="0" w:left="40" w:right="40"/>
-            </w:pPr>
-            <w:r>
-              <w:rPr>
-                <w:rFonts w:ascii="Arial" w:hAnsi="Arial" w:cs="Arial"/>
-                <w:sz w:val="20"/>
-                <w:szCs w:val="20"/>
-                <w:color w:val="000000"/>
-              </w:rPr>
-              <w:t xml:space="preserve">0.003</w:t>
-            </w:r>
-          </w:p>
-        </w:tc>
-        <w:tc>
-          <w:tcPr>
-            <w:tcBorders>
-              <w:bottom w:val="single" w:sz="8" w:space="0" w:color="000000"/>
-              <w:top w:val="single" w:sz="8" w:space="0" w:color="000000"/>
-            </w:tcBorders>
-            <w:tcMar>
-              <w:top w:w="0" w:type="dxa"/>
-              <w:bottom w:w="0" w:type="dxa"/>
-              <w:left w:w="0" w:type="dxa"/>
-              <w:right w:w="0" w:type="dxa"/>
-            </w:tcMar>
-            <w:vAlign w:val="center"/>
-          </w:tcPr>
-          <w:p>
-            <w:pPr>
-              <w:jc w:val="right"/>
-              <w:spacing w:after="40" w:before="40"/>
-              <w:ind w:firstLine="0" w:left="40" w:right="40"/>
-            </w:pPr>
-            <w:r>
-              <w:rPr>
-                <w:rFonts w:ascii="Arial" w:hAnsi="Arial" w:cs="Arial"/>
-                <w:sz w:val="20"/>
-                <w:szCs w:val="20"/>
-                <w:color w:val="000000"/>
-              </w:rPr>
-              <w:t xml:space="preserve">0.098</w:t>
+              <w:t xml:space="preserve"/>
+            </w:r>
+          </w:p>
+        </w:tc>
+        <w:tc>
+          <w:tcPr>
+            <w:tcBorders>
+              <w:bottom w:val="single" w:sz="8" w:space="0" w:color="000000"/>
+              <w:top w:val="single" w:sz="8" w:space="0" w:color="000000"/>
+            </w:tcBorders>
+            <w:tcMar>
+              <w:top w:w="0" w:type="dxa"/>
+              <w:bottom w:w="0" w:type="dxa"/>
+              <w:left w:w="0" w:type="dxa"/>
+              <w:right w:w="0" w:type="dxa"/>
+            </w:tcMar>
+            <w:vAlign w:val="center"/>
+          </w:tcPr>
+          <w:p>
+            <w:pPr>
+              <w:jc w:val="right"/>
+              <w:spacing w:after="40" w:before="40"/>
+              <w:ind w:firstLine="0" w:left="40" w:right="40"/>
+            </w:pPr>
+            <w:r>
+              <w:rPr>
+                <w:rFonts w:ascii="Arial" w:hAnsi="Arial" w:cs="Arial"/>
+                <w:sz w:val="20"/>
+                <w:szCs w:val="20"/>
+                <w:color w:val="000000"/>
+              </w:rPr>
+              <w:t xml:space="preserve">NA</w:t>
+            </w:r>
+          </w:p>
+        </w:tc>
+        <w:tc>
+          <w:tcPr>
+            <w:tcBorders>
+              <w:bottom w:val="single" w:sz="8" w:space="0" w:color="000000"/>
+              <w:top w:val="single" w:sz="8" w:space="0" w:color="000000"/>
+            </w:tcBorders>
+            <w:tcMar>
+              <w:top w:w="0" w:type="dxa"/>
+              <w:bottom w:w="0" w:type="dxa"/>
+              <w:left w:w="0" w:type="dxa"/>
+              <w:right w:w="0" w:type="dxa"/>
+            </w:tcMar>
+            <w:vAlign w:val="center"/>
+          </w:tcPr>
+          <w:p>
+            <w:pPr>
+              <w:jc w:val="right"/>
+              <w:spacing w:after="40" w:before="40"/>
+              <w:ind w:firstLine="0" w:left="40" w:right="40"/>
+            </w:pPr>
+            <w:r>
+              <w:rPr>
+                <w:rFonts w:ascii="Arial" w:hAnsi="Arial" w:cs="Arial"/>
+                <w:sz w:val="20"/>
+                <w:szCs w:val="20"/>
+                <w:color w:val="000000"/>
+              </w:rPr>
+              <w:t xml:space="preserve">NA</w:t>
+            </w:r>
+          </w:p>
+        </w:tc>
+        <w:tc>
+          <w:tcPr>
+            <w:tcBorders>
+              <w:bottom w:val="single" w:sz="8" w:space="0" w:color="000000"/>
+              <w:top w:val="single" w:sz="8" w:space="0" w:color="000000"/>
+            </w:tcBorders>
+            <w:tcMar>
+              <w:top w:w="0" w:type="dxa"/>
+              <w:bottom w:w="0" w:type="dxa"/>
+              <w:left w:w="0" w:type="dxa"/>
+              <w:right w:w="0" w:type="dxa"/>
+            </w:tcMar>
+            <w:vAlign w:val="center"/>
+          </w:tcPr>
+          <w:p>
+            <w:pPr>
+              <w:jc w:val="right"/>
+              <w:spacing w:after="40" w:before="40"/>
+              <w:ind w:firstLine="0" w:left="40" w:right="40"/>
+            </w:pPr>
+            <w:r>
+              <w:rPr>
+                <w:rFonts w:ascii="Arial" w:hAnsi="Arial" w:cs="Arial"/>
+                <w:sz w:val="20"/>
+                <w:szCs w:val="20"/>
+                <w:color w:val="000000"/>
+              </w:rPr>
+              <w:t xml:space="preserve">NA</w:t>
             </w:r>
           </w:p>
         </w:tc>
@@ -1229,100 +1229,100 @@
                 <w:szCs w:val="20"/>
                 <w:color w:val="000000"/>
               </w:rPr>
-              <w:t xml:space="preserve">CATO</w:t>
-            </w:r>
-          </w:p>
-        </w:tc>
-        <w:tc>
-          <w:tcPr>
-            <w:tcBorders>
-              <w:bottom w:val="single" w:sz="8" w:space="0" w:color="000000"/>
-              <w:top w:val="single" w:sz="8" w:space="0" w:color="000000"/>
-            </w:tcBorders>
-            <w:tcMar>
-              <w:top w:w="0" w:type="dxa"/>
-              <w:bottom w:w="0" w:type="dxa"/>
-              <w:left w:w="0" w:type="dxa"/>
-              <w:right w:w="0" w:type="dxa"/>
-            </w:tcMar>
-            <w:vAlign w:val="center"/>
-          </w:tcPr>
-          <w:p>
-            <w:pPr>
-              <w:jc w:val="right"/>
-              <w:spacing w:after="40" w:before="40"/>
-              <w:ind w:firstLine="0" w:left="40" w:right="40"/>
-            </w:pPr>
-            <w:r>
-              <w:rPr>
-                <w:rFonts w:ascii="Arial" w:hAnsi="Arial" w:cs="Arial"/>
-                <w:sz w:val="20"/>
-                <w:szCs w:val="20"/>
-                <w:color w:val="000000"/>
-              </w:rPr>
-              <w:t xml:space="preserve">-0.201</w:t>
-            </w:r>
-          </w:p>
-        </w:tc>
-        <w:tc>
-          <w:tcPr>
-            <w:tcBorders>
-              <w:bottom w:val="single" w:sz="8" w:space="0" w:color="000000"/>
-              <w:top w:val="single" w:sz="8" w:space="0" w:color="000000"/>
-            </w:tcBorders>
-            <w:tcMar>
-              <w:top w:w="0" w:type="dxa"/>
-              <w:bottom w:w="0" w:type="dxa"/>
-              <w:left w:w="0" w:type="dxa"/>
-              <w:right w:w="0" w:type="dxa"/>
-            </w:tcMar>
-            <w:vAlign w:val="center"/>
-          </w:tcPr>
-          <w:p>
-            <w:pPr>
-              <w:jc w:val="right"/>
-              <w:spacing w:after="40" w:before="40"/>
-              <w:ind w:firstLine="0" w:left="40" w:right="40"/>
-            </w:pPr>
-            <w:r>
-              <w:rPr>
-                <w:rFonts w:ascii="Arial" w:hAnsi="Arial" w:cs="Arial"/>
-                <w:sz w:val="20"/>
-                <w:szCs w:val="20"/>
-                <w:color w:val="000000"/>
-              </w:rPr>
-              <w:t xml:space="preserve">0.002</w:t>
-            </w:r>
-          </w:p>
-        </w:tc>
-        <w:tc>
-          <w:tcPr>
-            <w:tcBorders>
-              <w:bottom w:val="single" w:sz="8" w:space="0" w:color="000000"/>
-              <w:top w:val="single" w:sz="8" w:space="0" w:color="000000"/>
-            </w:tcBorders>
-            <w:tcMar>
-              <w:top w:w="0" w:type="dxa"/>
-              <w:bottom w:w="0" w:type="dxa"/>
-              <w:left w:w="0" w:type="dxa"/>
-              <w:right w:w="0" w:type="dxa"/>
-            </w:tcMar>
-            <w:vAlign w:val="center"/>
-          </w:tcPr>
-          <w:p>
-            <w:pPr>
-              <w:jc w:val="right"/>
-              <w:spacing w:after="40" w:before="40"/>
-              <w:ind w:firstLine="0" w:left="40" w:right="40"/>
-            </w:pPr>
-            <w:r>
-              <w:rPr>
-                <w:rFonts w:ascii="Arial" w:hAnsi="Arial" w:cs="Arial"/>
-                <w:sz w:val="20"/>
-                <w:szCs w:val="20"/>
-                <w:color w:val="000000"/>
-              </w:rPr>
-              <w:t xml:space="preserve">0.018</w:t>
+              <w:t xml:space="preserve"/>
+            </w:r>
+          </w:p>
+        </w:tc>
+        <w:tc>
+          <w:tcPr>
+            <w:tcBorders>
+              <w:bottom w:val="single" w:sz="8" w:space="0" w:color="000000"/>
+              <w:top w:val="single" w:sz="8" w:space="0" w:color="000000"/>
+            </w:tcBorders>
+            <w:tcMar>
+              <w:top w:w="0" w:type="dxa"/>
+              <w:bottom w:w="0" w:type="dxa"/>
+              <w:left w:w="0" w:type="dxa"/>
+              <w:right w:w="0" w:type="dxa"/>
+            </w:tcMar>
+            <w:vAlign w:val="center"/>
+          </w:tcPr>
+          <w:p>
+            <w:pPr>
+              <w:jc w:val="right"/>
+              <w:spacing w:after="40" w:before="40"/>
+              <w:ind w:firstLine="0" w:left="40" w:right="40"/>
+            </w:pPr>
+            <w:r>
+              <w:rPr>
+                <w:rFonts w:ascii="Arial" w:hAnsi="Arial" w:cs="Arial"/>
+                <w:sz w:val="20"/>
+                <w:szCs w:val="20"/>
+                <w:color w:val="000000"/>
+              </w:rPr>
+              <w:t xml:space="preserve">NA</w:t>
+            </w:r>
+          </w:p>
+        </w:tc>
+        <w:tc>
+          <w:tcPr>
+            <w:tcBorders>
+              <w:bottom w:val="single" w:sz="8" w:space="0" w:color="000000"/>
+              <w:top w:val="single" w:sz="8" w:space="0" w:color="000000"/>
+            </w:tcBorders>
+            <w:tcMar>
+              <w:top w:w="0" w:type="dxa"/>
+              <w:bottom w:w="0" w:type="dxa"/>
+              <w:left w:w="0" w:type="dxa"/>
+              <w:right w:w="0" w:type="dxa"/>
+            </w:tcMar>
+            <w:vAlign w:val="center"/>
+          </w:tcPr>
+          <w:p>
+            <w:pPr>
+              <w:jc w:val="right"/>
+              <w:spacing w:after="40" w:before="40"/>
+              <w:ind w:firstLine="0" w:left="40" w:right="40"/>
+            </w:pPr>
+            <w:r>
+              <w:rPr>
+                <w:rFonts w:ascii="Arial" w:hAnsi="Arial" w:cs="Arial"/>
+                <w:sz w:val="20"/>
+                <w:szCs w:val="20"/>
+                <w:color w:val="000000"/>
+              </w:rPr>
+              <w:t xml:space="preserve">NA</w:t>
+            </w:r>
+          </w:p>
+        </w:tc>
+        <w:tc>
+          <w:tcPr>
+            <w:tcBorders>
+              <w:bottom w:val="single" w:sz="8" w:space="0" w:color="000000"/>
+              <w:top w:val="single" w:sz="8" w:space="0" w:color="000000"/>
+            </w:tcBorders>
+            <w:tcMar>
+              <w:top w:w="0" w:type="dxa"/>
+              <w:bottom w:w="0" w:type="dxa"/>
+              <w:left w:w="0" w:type="dxa"/>
+              <w:right w:w="0" w:type="dxa"/>
+            </w:tcMar>
+            <w:vAlign w:val="center"/>
+          </w:tcPr>
+          <w:p>
+            <w:pPr>
+              <w:jc w:val="right"/>
+              <w:spacing w:after="40" w:before="40"/>
+              <w:ind w:firstLine="0" w:left="40" w:right="40"/>
+            </w:pPr>
+            <w:r>
+              <w:rPr>
+                <w:rFonts w:ascii="Arial" w:hAnsi="Arial" w:cs="Arial"/>
+                <w:sz w:val="20"/>
+                <w:szCs w:val="20"/>
+                <w:color w:val="000000"/>
+              </w:rPr>
+              <w:t xml:space="preserve">NA</w:t>
             </w:r>
           </w:p>
         </w:tc>
@@ -1359,100 +1359,100 @@
                 <w:szCs w:val="20"/>
                 <w:color w:val="000000"/>
               </w:rPr>
-              <w:t xml:space="preserve">CACO</w:t>
-            </w:r>
-          </w:p>
-        </w:tc>
-        <w:tc>
-          <w:tcPr>
-            <w:tcBorders>
-              <w:bottom w:val="single" w:sz="8" w:space="0" w:color="000000"/>
-              <w:top w:val="single" w:sz="8" w:space="0" w:color="000000"/>
-            </w:tcBorders>
-            <w:tcMar>
-              <w:top w:w="0" w:type="dxa"/>
-              <w:bottom w:w="0" w:type="dxa"/>
-              <w:left w:w="0" w:type="dxa"/>
-              <w:right w:w="0" w:type="dxa"/>
-            </w:tcMar>
-            <w:vAlign w:val="center"/>
-          </w:tcPr>
-          <w:p>
-            <w:pPr>
-              <w:jc w:val="right"/>
-              <w:spacing w:after="40" w:before="40"/>
-              <w:ind w:firstLine="0" w:left="40" w:right="40"/>
-            </w:pPr>
-            <w:r>
-              <w:rPr>
-                <w:rFonts w:ascii="Arial" w:hAnsi="Arial" w:cs="Arial"/>
-                <w:sz w:val="20"/>
-                <w:szCs w:val="20"/>
-                <w:color w:val="000000"/>
-              </w:rPr>
-              <w:t xml:space="preserve">0.488</w:t>
-            </w:r>
-          </w:p>
-        </w:tc>
-        <w:tc>
-          <w:tcPr>
-            <w:tcBorders>
-              <w:bottom w:val="single" w:sz="8" w:space="0" w:color="000000"/>
-              <w:top w:val="single" w:sz="8" w:space="0" w:color="000000"/>
-            </w:tcBorders>
-            <w:tcMar>
-              <w:top w:w="0" w:type="dxa"/>
-              <w:bottom w:w="0" w:type="dxa"/>
-              <w:left w:w="0" w:type="dxa"/>
-              <w:right w:w="0" w:type="dxa"/>
-            </w:tcMar>
-            <w:vAlign w:val="center"/>
-          </w:tcPr>
-          <w:p>
-            <w:pPr>
-              <w:jc w:val="right"/>
-              <w:spacing w:after="40" w:before="40"/>
-              <w:ind w:firstLine="0" w:left="40" w:right="40"/>
-            </w:pPr>
-            <w:r>
-              <w:rPr>
-                <w:rFonts w:ascii="Arial" w:hAnsi="Arial" w:cs="Arial"/>
-                <w:sz w:val="20"/>
-                <w:szCs w:val="20"/>
-                <w:color w:val="000000"/>
-              </w:rPr>
-              <w:t xml:space="preserve">0.001</w:t>
-            </w:r>
-          </w:p>
-        </w:tc>
-        <w:tc>
-          <w:tcPr>
-            <w:tcBorders>
-              <w:bottom w:val="single" w:sz="8" w:space="0" w:color="000000"/>
-              <w:top w:val="single" w:sz="8" w:space="0" w:color="000000"/>
-            </w:tcBorders>
-            <w:tcMar>
-              <w:top w:w="0" w:type="dxa"/>
-              <w:bottom w:w="0" w:type="dxa"/>
-              <w:left w:w="0" w:type="dxa"/>
-              <w:right w:w="0" w:type="dxa"/>
-            </w:tcMar>
-            <w:vAlign w:val="center"/>
-          </w:tcPr>
-          <w:p>
-            <w:pPr>
-              <w:jc w:val="right"/>
-              <w:spacing w:after="40" w:before="40"/>
-              <w:ind w:firstLine="0" w:left="40" w:right="40"/>
-            </w:pPr>
-            <w:r>
-              <w:rPr>
-                <w:rFonts w:ascii="Arial" w:hAnsi="Arial" w:cs="Arial"/>
-                <w:sz w:val="20"/>
-                <w:szCs w:val="20"/>
-                <w:color w:val="000000"/>
-              </w:rPr>
-              <w:t xml:space="preserve">0.641</w:t>
+              <w:t xml:space="preserve"/>
+            </w:r>
+          </w:p>
+        </w:tc>
+        <w:tc>
+          <w:tcPr>
+            <w:tcBorders>
+              <w:bottom w:val="single" w:sz="8" w:space="0" w:color="000000"/>
+              <w:top w:val="single" w:sz="8" w:space="0" w:color="000000"/>
+            </w:tcBorders>
+            <w:tcMar>
+              <w:top w:w="0" w:type="dxa"/>
+              <w:bottom w:w="0" w:type="dxa"/>
+              <w:left w:w="0" w:type="dxa"/>
+              <w:right w:w="0" w:type="dxa"/>
+            </w:tcMar>
+            <w:vAlign w:val="center"/>
+          </w:tcPr>
+          <w:p>
+            <w:pPr>
+              <w:jc w:val="right"/>
+              <w:spacing w:after="40" w:before="40"/>
+              <w:ind w:firstLine="0" w:left="40" w:right="40"/>
+            </w:pPr>
+            <w:r>
+              <w:rPr>
+                <w:rFonts w:ascii="Arial" w:hAnsi="Arial" w:cs="Arial"/>
+                <w:sz w:val="20"/>
+                <w:szCs w:val="20"/>
+                <w:color w:val="000000"/>
+              </w:rPr>
+              <w:t xml:space="preserve">NA</w:t>
+            </w:r>
+          </w:p>
+        </w:tc>
+        <w:tc>
+          <w:tcPr>
+            <w:tcBorders>
+              <w:bottom w:val="single" w:sz="8" w:space="0" w:color="000000"/>
+              <w:top w:val="single" w:sz="8" w:space="0" w:color="000000"/>
+            </w:tcBorders>
+            <w:tcMar>
+              <w:top w:w="0" w:type="dxa"/>
+              <w:bottom w:w="0" w:type="dxa"/>
+              <w:left w:w="0" w:type="dxa"/>
+              <w:right w:w="0" w:type="dxa"/>
+            </w:tcMar>
+            <w:vAlign w:val="center"/>
+          </w:tcPr>
+          <w:p>
+            <w:pPr>
+              <w:jc w:val="right"/>
+              <w:spacing w:after="40" w:before="40"/>
+              <w:ind w:firstLine="0" w:left="40" w:right="40"/>
+            </w:pPr>
+            <w:r>
+              <w:rPr>
+                <w:rFonts w:ascii="Arial" w:hAnsi="Arial" w:cs="Arial"/>
+                <w:sz w:val="20"/>
+                <w:szCs w:val="20"/>
+                <w:color w:val="000000"/>
+              </w:rPr>
+              <w:t xml:space="preserve">NA</w:t>
+            </w:r>
+          </w:p>
+        </w:tc>
+        <w:tc>
+          <w:tcPr>
+            <w:tcBorders>
+              <w:bottom w:val="single" w:sz="8" w:space="0" w:color="000000"/>
+              <w:top w:val="single" w:sz="8" w:space="0" w:color="000000"/>
+            </w:tcBorders>
+            <w:tcMar>
+              <w:top w:w="0" w:type="dxa"/>
+              <w:bottom w:w="0" w:type="dxa"/>
+              <w:left w:w="0" w:type="dxa"/>
+              <w:right w:w="0" w:type="dxa"/>
+            </w:tcMar>
+            <w:vAlign w:val="center"/>
+          </w:tcPr>
+          <w:p>
+            <w:pPr>
+              <w:jc w:val="right"/>
+              <w:spacing w:after="40" w:before="40"/>
+              <w:ind w:firstLine="0" w:left="40" w:right="40"/>
+            </w:pPr>
+            <w:r>
+              <w:rPr>
+                <w:rFonts w:ascii="Arial" w:hAnsi="Arial" w:cs="Arial"/>
+                <w:sz w:val="20"/>
+                <w:szCs w:val="20"/>
+                <w:color w:val="000000"/>
+              </w:rPr>
+              <w:t xml:space="preserve">NA</w:t>
             </w:r>
           </w:p>
         </w:tc>
@@ -1489,100 +1489,100 @@
                 <w:szCs w:val="20"/>
                 <w:color w:val="000000"/>
               </w:rPr>
-              <w:t xml:space="preserve">FAGR</w:t>
-            </w:r>
-          </w:p>
-        </w:tc>
-        <w:tc>
-          <w:tcPr>
-            <w:tcBorders>
-              <w:bottom w:val="single" w:sz="8" w:space="0" w:color="000000"/>
-              <w:top w:val="single" w:sz="8" w:space="0" w:color="000000"/>
-            </w:tcBorders>
-            <w:tcMar>
-              <w:top w:w="0" w:type="dxa"/>
-              <w:bottom w:w="0" w:type="dxa"/>
-              <w:left w:w="0" w:type="dxa"/>
-              <w:right w:w="0" w:type="dxa"/>
-            </w:tcMar>
-            <w:vAlign w:val="center"/>
-          </w:tcPr>
-          <w:p>
-            <w:pPr>
-              <w:jc w:val="right"/>
-              <w:spacing w:after="40" w:before="40"/>
-              <w:ind w:firstLine="0" w:left="40" w:right="40"/>
-            </w:pPr>
-            <w:r>
-              <w:rPr>
-                <w:rFonts w:ascii="Arial" w:hAnsi="Arial" w:cs="Arial"/>
-                <w:sz w:val="20"/>
-                <w:szCs w:val="20"/>
-                <w:color w:val="000000"/>
-              </w:rPr>
-              <w:t xml:space="preserve">1.838</w:t>
-            </w:r>
-          </w:p>
-        </w:tc>
-        <w:tc>
-          <w:tcPr>
-            <w:tcBorders>
-              <w:bottom w:val="single" w:sz="8" w:space="0" w:color="000000"/>
-              <w:top w:val="single" w:sz="8" w:space="0" w:color="000000"/>
-            </w:tcBorders>
-            <w:tcMar>
-              <w:top w:w="0" w:type="dxa"/>
-              <w:bottom w:w="0" w:type="dxa"/>
-              <w:left w:w="0" w:type="dxa"/>
-              <w:right w:w="0" w:type="dxa"/>
-            </w:tcMar>
-            <w:vAlign w:val="center"/>
-          </w:tcPr>
-          <w:p>
-            <w:pPr>
-              <w:jc w:val="right"/>
-              <w:spacing w:after="40" w:before="40"/>
-              <w:ind w:firstLine="0" w:left="40" w:right="40"/>
-            </w:pPr>
-            <w:r>
-              <w:rPr>
-                <w:rFonts w:ascii="Arial" w:hAnsi="Arial" w:cs="Arial"/>
-                <w:sz w:val="20"/>
-                <w:szCs w:val="20"/>
-                <w:color w:val="000000"/>
-              </w:rPr>
-              <w:t xml:space="preserve">0.001</w:t>
-            </w:r>
-          </w:p>
-        </w:tc>
-        <w:tc>
-          <w:tcPr>
-            <w:tcBorders>
-              <w:bottom w:val="single" w:sz="8" w:space="0" w:color="000000"/>
-              <w:top w:val="single" w:sz="8" w:space="0" w:color="000000"/>
-            </w:tcBorders>
-            <w:tcMar>
-              <w:top w:w="0" w:type="dxa"/>
-              <w:bottom w:w="0" w:type="dxa"/>
-              <w:left w:w="0" w:type="dxa"/>
-              <w:right w:w="0" w:type="dxa"/>
-            </w:tcMar>
-            <w:vAlign w:val="center"/>
-          </w:tcPr>
-          <w:p>
-            <w:pPr>
-              <w:jc w:val="right"/>
-              <w:spacing w:after="40" w:before="40"/>
-              <w:ind w:firstLine="0" w:left="40" w:right="40"/>
-            </w:pPr>
-            <w:r>
-              <w:rPr>
-                <w:rFonts w:ascii="Arial" w:hAnsi="Arial" w:cs="Arial"/>
-                <w:sz w:val="20"/>
-                <w:szCs w:val="20"/>
-                <w:color w:val="000000"/>
-              </w:rPr>
-              <w:t xml:space="preserve">0.461</w:t>
+              <w:t xml:space="preserve"/>
+            </w:r>
+          </w:p>
+        </w:tc>
+        <w:tc>
+          <w:tcPr>
+            <w:tcBorders>
+              <w:bottom w:val="single" w:sz="8" w:space="0" w:color="000000"/>
+              <w:top w:val="single" w:sz="8" w:space="0" w:color="000000"/>
+            </w:tcBorders>
+            <w:tcMar>
+              <w:top w:w="0" w:type="dxa"/>
+              <w:bottom w:w="0" w:type="dxa"/>
+              <w:left w:w="0" w:type="dxa"/>
+              <w:right w:w="0" w:type="dxa"/>
+            </w:tcMar>
+            <w:vAlign w:val="center"/>
+          </w:tcPr>
+          <w:p>
+            <w:pPr>
+              <w:jc w:val="right"/>
+              <w:spacing w:after="40" w:before="40"/>
+              <w:ind w:firstLine="0" w:left="40" w:right="40"/>
+            </w:pPr>
+            <w:r>
+              <w:rPr>
+                <w:rFonts w:ascii="Arial" w:hAnsi="Arial" w:cs="Arial"/>
+                <w:sz w:val="20"/>
+                <w:szCs w:val="20"/>
+                <w:color w:val="000000"/>
+              </w:rPr>
+              <w:t xml:space="preserve">NA</w:t>
+            </w:r>
+          </w:p>
+        </w:tc>
+        <w:tc>
+          <w:tcPr>
+            <w:tcBorders>
+              <w:bottom w:val="single" w:sz="8" w:space="0" w:color="000000"/>
+              <w:top w:val="single" w:sz="8" w:space="0" w:color="000000"/>
+            </w:tcBorders>
+            <w:tcMar>
+              <w:top w:w="0" w:type="dxa"/>
+              <w:bottom w:w="0" w:type="dxa"/>
+              <w:left w:w="0" w:type="dxa"/>
+              <w:right w:w="0" w:type="dxa"/>
+            </w:tcMar>
+            <w:vAlign w:val="center"/>
+          </w:tcPr>
+          <w:p>
+            <w:pPr>
+              <w:jc w:val="right"/>
+              <w:spacing w:after="40" w:before="40"/>
+              <w:ind w:firstLine="0" w:left="40" w:right="40"/>
+            </w:pPr>
+            <w:r>
+              <w:rPr>
+                <w:rFonts w:ascii="Arial" w:hAnsi="Arial" w:cs="Arial"/>
+                <w:sz w:val="20"/>
+                <w:szCs w:val="20"/>
+                <w:color w:val="000000"/>
+              </w:rPr>
+              <w:t xml:space="preserve">NA</w:t>
+            </w:r>
+          </w:p>
+        </w:tc>
+        <w:tc>
+          <w:tcPr>
+            <w:tcBorders>
+              <w:bottom w:val="single" w:sz="8" w:space="0" w:color="000000"/>
+              <w:top w:val="single" w:sz="8" w:space="0" w:color="000000"/>
+            </w:tcBorders>
+            <w:tcMar>
+              <w:top w:w="0" w:type="dxa"/>
+              <w:bottom w:w="0" w:type="dxa"/>
+              <w:left w:w="0" w:type="dxa"/>
+              <w:right w:w="0" w:type="dxa"/>
+            </w:tcMar>
+            <w:vAlign w:val="center"/>
+          </w:tcPr>
+          <w:p>
+            <w:pPr>
+              <w:jc w:val="right"/>
+              <w:spacing w:after="40" w:before="40"/>
+              <w:ind w:firstLine="0" w:left="40" w:right="40"/>
+            </w:pPr>
+            <w:r>
+              <w:rPr>
+                <w:rFonts w:ascii="Arial" w:hAnsi="Arial" w:cs="Arial"/>
+                <w:sz w:val="20"/>
+                <w:szCs w:val="20"/>
+                <w:color w:val="000000"/>
+              </w:rPr>
+              <w:t xml:space="preserve">NA</w:t>
             </w:r>
           </w:p>
         </w:tc>
@@ -1619,100 +1619,100 @@
                 <w:szCs w:val="20"/>
                 <w:color w:val="000000"/>
               </w:rPr>
-              <w:t xml:space="preserve">CAOVL</w:t>
-            </w:r>
-          </w:p>
-        </w:tc>
-        <w:tc>
-          <w:tcPr>
-            <w:tcBorders>
-              <w:bottom w:val="single" w:sz="8" w:space="0" w:color="000000"/>
-              <w:top w:val="single" w:sz="8" w:space="0" w:color="000000"/>
-            </w:tcBorders>
-            <w:tcMar>
-              <w:top w:w="0" w:type="dxa"/>
-              <w:bottom w:w="0" w:type="dxa"/>
-              <w:left w:w="0" w:type="dxa"/>
-              <w:right w:w="0" w:type="dxa"/>
-            </w:tcMar>
-            <w:vAlign w:val="center"/>
-          </w:tcPr>
-          <w:p>
-            <w:pPr>
-              <w:jc w:val="right"/>
-              <w:spacing w:after="40" w:before="40"/>
-              <w:ind w:firstLine="0" w:left="40" w:right="40"/>
-            </w:pPr>
-            <w:r>
-              <w:rPr>
-                <w:rFonts w:ascii="Arial" w:hAnsi="Arial" w:cs="Arial"/>
-                <w:sz w:val="20"/>
-                <w:szCs w:val="20"/>
-                <w:color w:val="000000"/>
-              </w:rPr>
-              <w:t xml:space="preserve">-0.499</w:t>
-            </w:r>
-          </w:p>
-        </w:tc>
-        <w:tc>
-          <w:tcPr>
-            <w:tcBorders>
-              <w:bottom w:val="single" w:sz="8" w:space="0" w:color="000000"/>
-              <w:top w:val="single" w:sz="8" w:space="0" w:color="000000"/>
-            </w:tcBorders>
-            <w:tcMar>
-              <w:top w:w="0" w:type="dxa"/>
-              <w:bottom w:w="0" w:type="dxa"/>
-              <w:left w:w="0" w:type="dxa"/>
-              <w:right w:w="0" w:type="dxa"/>
-            </w:tcMar>
-            <w:vAlign w:val="center"/>
-          </w:tcPr>
-          <w:p>
-            <w:pPr>
-              <w:jc w:val="right"/>
-              <w:spacing w:after="40" w:before="40"/>
-              <w:ind w:firstLine="0" w:left="40" w:right="40"/>
-            </w:pPr>
-            <w:r>
-              <w:rPr>
-                <w:rFonts w:ascii="Arial" w:hAnsi="Arial" w:cs="Arial"/>
-                <w:sz w:val="20"/>
-                <w:szCs w:val="20"/>
-                <w:color w:val="000000"/>
-              </w:rPr>
-              <w:t xml:space="preserve">0.004</w:t>
-            </w:r>
-          </w:p>
-        </w:tc>
-        <w:tc>
-          <w:tcPr>
-            <w:tcBorders>
-              <w:bottom w:val="single" w:sz="8" w:space="0" w:color="000000"/>
-              <w:top w:val="single" w:sz="8" w:space="0" w:color="000000"/>
-            </w:tcBorders>
-            <w:tcMar>
-              <w:top w:w="0" w:type="dxa"/>
-              <w:bottom w:w="0" w:type="dxa"/>
-              <w:left w:w="0" w:type="dxa"/>
-              <w:right w:w="0" w:type="dxa"/>
-            </w:tcMar>
-            <w:vAlign w:val="center"/>
-          </w:tcPr>
-          <w:p>
-            <w:pPr>
-              <w:jc w:val="right"/>
-              <w:spacing w:after="40" w:before="40"/>
-              <w:ind w:firstLine="0" w:left="40" w:right="40"/>
-            </w:pPr>
-            <w:r>
-              <w:rPr>
-                <w:rFonts w:ascii="Arial" w:hAnsi="Arial" w:cs="Arial"/>
-                <w:sz w:val="20"/>
-                <w:szCs w:val="20"/>
-                <w:color w:val="000000"/>
-              </w:rPr>
-              <w:t xml:space="preserve">0.002</w:t>
+              <w:t xml:space="preserve"/>
+            </w:r>
+          </w:p>
+        </w:tc>
+        <w:tc>
+          <w:tcPr>
+            <w:tcBorders>
+              <w:bottom w:val="single" w:sz="8" w:space="0" w:color="000000"/>
+              <w:top w:val="single" w:sz="8" w:space="0" w:color="000000"/>
+            </w:tcBorders>
+            <w:tcMar>
+              <w:top w:w="0" w:type="dxa"/>
+              <w:bottom w:w="0" w:type="dxa"/>
+              <w:left w:w="0" w:type="dxa"/>
+              <w:right w:w="0" w:type="dxa"/>
+            </w:tcMar>
+            <w:vAlign w:val="center"/>
+          </w:tcPr>
+          <w:p>
+            <w:pPr>
+              <w:jc w:val="right"/>
+              <w:spacing w:after="40" w:before="40"/>
+              <w:ind w:firstLine="0" w:left="40" w:right="40"/>
+            </w:pPr>
+            <w:r>
+              <w:rPr>
+                <w:rFonts w:ascii="Arial" w:hAnsi="Arial" w:cs="Arial"/>
+                <w:sz w:val="20"/>
+                <w:szCs w:val="20"/>
+                <w:color w:val="000000"/>
+              </w:rPr>
+              <w:t xml:space="preserve">NA</w:t>
+            </w:r>
+          </w:p>
+        </w:tc>
+        <w:tc>
+          <w:tcPr>
+            <w:tcBorders>
+              <w:bottom w:val="single" w:sz="8" w:space="0" w:color="000000"/>
+              <w:top w:val="single" w:sz="8" w:space="0" w:color="000000"/>
+            </w:tcBorders>
+            <w:tcMar>
+              <w:top w:w="0" w:type="dxa"/>
+              <w:bottom w:w="0" w:type="dxa"/>
+              <w:left w:w="0" w:type="dxa"/>
+              <w:right w:w="0" w:type="dxa"/>
+            </w:tcMar>
+            <w:vAlign w:val="center"/>
+          </w:tcPr>
+          <w:p>
+            <w:pPr>
+              <w:jc w:val="right"/>
+              <w:spacing w:after="40" w:before="40"/>
+              <w:ind w:firstLine="0" w:left="40" w:right="40"/>
+            </w:pPr>
+            <w:r>
+              <w:rPr>
+                <w:rFonts w:ascii="Arial" w:hAnsi="Arial" w:cs="Arial"/>
+                <w:sz w:val="20"/>
+                <w:szCs w:val="20"/>
+                <w:color w:val="000000"/>
+              </w:rPr>
+              <w:t xml:space="preserve">NA</w:t>
+            </w:r>
+          </w:p>
+        </w:tc>
+        <w:tc>
+          <w:tcPr>
+            <w:tcBorders>
+              <w:bottom w:val="single" w:sz="8" w:space="0" w:color="000000"/>
+              <w:top w:val="single" w:sz="8" w:space="0" w:color="000000"/>
+            </w:tcBorders>
+            <w:tcMar>
+              <w:top w:w="0" w:type="dxa"/>
+              <w:bottom w:w="0" w:type="dxa"/>
+              <w:left w:w="0" w:type="dxa"/>
+              <w:right w:w="0" w:type="dxa"/>
+            </w:tcMar>
+            <w:vAlign w:val="center"/>
+          </w:tcPr>
+          <w:p>
+            <w:pPr>
+              <w:jc w:val="right"/>
+              <w:spacing w:after="40" w:before="40"/>
+              <w:ind w:firstLine="0" w:left="40" w:right="40"/>
+            </w:pPr>
+            <w:r>
+              <w:rPr>
+                <w:rFonts w:ascii="Arial" w:hAnsi="Arial" w:cs="Arial"/>
+                <w:sz w:val="20"/>
+                <w:szCs w:val="20"/>
+                <w:color w:val="000000"/>
+              </w:rPr>
+              <w:t xml:space="preserve">NA</w:t>
             </w:r>
           </w:p>
         </w:tc>
@@ -1749,100 +1749,100 @@
                 <w:szCs w:val="20"/>
                 <w:color w:val="000000"/>
               </w:rPr>
-              <w:t xml:space="preserve">PIST</w:t>
-            </w:r>
-          </w:p>
-        </w:tc>
-        <w:tc>
-          <w:tcPr>
-            <w:tcBorders>
-              <w:bottom w:val="single" w:sz="8" w:space="0" w:color="000000"/>
-              <w:top w:val="single" w:sz="8" w:space="0" w:color="000000"/>
-            </w:tcBorders>
-            <w:tcMar>
-              <w:top w:w="0" w:type="dxa"/>
-              <w:bottom w:w="0" w:type="dxa"/>
-              <w:left w:w="0" w:type="dxa"/>
-              <w:right w:w="0" w:type="dxa"/>
-            </w:tcMar>
-            <w:vAlign w:val="center"/>
-          </w:tcPr>
-          <w:p>
-            <w:pPr>
-              <w:jc w:val="right"/>
-              <w:spacing w:after="40" w:before="40"/>
-              <w:ind w:firstLine="0" w:left="40" w:right="40"/>
-            </w:pPr>
-            <w:r>
-              <w:rPr>
-                <w:rFonts w:ascii="Arial" w:hAnsi="Arial" w:cs="Arial"/>
-                <w:sz w:val="20"/>
-                <w:szCs w:val="20"/>
-                <w:color w:val="000000"/>
-              </w:rPr>
-              <w:t xml:space="preserve">-1.233</w:t>
-            </w:r>
-          </w:p>
-        </w:tc>
-        <w:tc>
-          <w:tcPr>
-            <w:tcBorders>
-              <w:bottom w:val="single" w:sz="8" w:space="0" w:color="000000"/>
-              <w:top w:val="single" w:sz="8" w:space="0" w:color="000000"/>
-            </w:tcBorders>
-            <w:tcMar>
-              <w:top w:w="0" w:type="dxa"/>
-              <w:bottom w:w="0" w:type="dxa"/>
-              <w:left w:w="0" w:type="dxa"/>
-              <w:right w:w="0" w:type="dxa"/>
-            </w:tcMar>
-            <w:vAlign w:val="center"/>
-          </w:tcPr>
-          <w:p>
-            <w:pPr>
-              <w:jc w:val="right"/>
-              <w:spacing w:after="40" w:before="40"/>
-              <w:ind w:firstLine="0" w:left="40" w:right="40"/>
-            </w:pPr>
-            <w:r>
-              <w:rPr>
-                <w:rFonts w:ascii="Arial" w:hAnsi="Arial" w:cs="Arial"/>
-                <w:sz w:val="20"/>
-                <w:szCs w:val="20"/>
-                <w:color w:val="000000"/>
-              </w:rPr>
-              <w:t xml:space="preserve">0.009</w:t>
-            </w:r>
-          </w:p>
-        </w:tc>
-        <w:tc>
-          <w:tcPr>
-            <w:tcBorders>
-              <w:bottom w:val="single" w:sz="8" w:space="0" w:color="000000"/>
-              <w:top w:val="single" w:sz="8" w:space="0" w:color="000000"/>
-            </w:tcBorders>
-            <w:tcMar>
-              <w:top w:w="0" w:type="dxa"/>
-              <w:bottom w:w="0" w:type="dxa"/>
-              <w:left w:w="0" w:type="dxa"/>
-              <w:right w:w="0" w:type="dxa"/>
-            </w:tcMar>
-            <w:vAlign w:val="center"/>
-          </w:tcPr>
-          <w:p>
-            <w:pPr>
-              <w:jc w:val="right"/>
-              <w:spacing w:after="40" w:before="40"/>
-              <w:ind w:firstLine="0" w:left="40" w:right="40"/>
-            </w:pPr>
-            <w:r>
-              <w:rPr>
-                <w:rFonts w:ascii="Arial" w:hAnsi="Arial" w:cs="Arial"/>
-                <w:sz w:val="20"/>
-                <w:szCs w:val="20"/>
-                <w:color w:val="000000"/>
-              </w:rPr>
-              <w:t xml:space="preserve">0.000</w:t>
+              <w:t xml:space="preserve"/>
+            </w:r>
+          </w:p>
+        </w:tc>
+        <w:tc>
+          <w:tcPr>
+            <w:tcBorders>
+              <w:bottom w:val="single" w:sz="8" w:space="0" w:color="000000"/>
+              <w:top w:val="single" w:sz="8" w:space="0" w:color="000000"/>
+            </w:tcBorders>
+            <w:tcMar>
+              <w:top w:w="0" w:type="dxa"/>
+              <w:bottom w:w="0" w:type="dxa"/>
+              <w:left w:w="0" w:type="dxa"/>
+              <w:right w:w="0" w:type="dxa"/>
+            </w:tcMar>
+            <w:vAlign w:val="center"/>
+          </w:tcPr>
+          <w:p>
+            <w:pPr>
+              <w:jc w:val="right"/>
+              <w:spacing w:after="40" w:before="40"/>
+              <w:ind w:firstLine="0" w:left="40" w:right="40"/>
+            </w:pPr>
+            <w:r>
+              <w:rPr>
+                <w:rFonts w:ascii="Arial" w:hAnsi="Arial" w:cs="Arial"/>
+                <w:sz w:val="20"/>
+                <w:szCs w:val="20"/>
+                <w:color w:val="000000"/>
+              </w:rPr>
+              <w:t xml:space="preserve">NA</w:t>
+            </w:r>
+          </w:p>
+        </w:tc>
+        <w:tc>
+          <w:tcPr>
+            <w:tcBorders>
+              <w:bottom w:val="single" w:sz="8" w:space="0" w:color="000000"/>
+              <w:top w:val="single" w:sz="8" w:space="0" w:color="000000"/>
+            </w:tcBorders>
+            <w:tcMar>
+              <w:top w:w="0" w:type="dxa"/>
+              <w:bottom w:w="0" w:type="dxa"/>
+              <w:left w:w="0" w:type="dxa"/>
+              <w:right w:w="0" w:type="dxa"/>
+            </w:tcMar>
+            <w:vAlign w:val="center"/>
+          </w:tcPr>
+          <w:p>
+            <w:pPr>
+              <w:jc w:val="right"/>
+              <w:spacing w:after="40" w:before="40"/>
+              <w:ind w:firstLine="0" w:left="40" w:right="40"/>
+            </w:pPr>
+            <w:r>
+              <w:rPr>
+                <w:rFonts w:ascii="Arial" w:hAnsi="Arial" w:cs="Arial"/>
+                <w:sz w:val="20"/>
+                <w:szCs w:val="20"/>
+                <w:color w:val="000000"/>
+              </w:rPr>
+              <w:t xml:space="preserve">NA</w:t>
+            </w:r>
+          </w:p>
+        </w:tc>
+        <w:tc>
+          <w:tcPr>
+            <w:tcBorders>
+              <w:bottom w:val="single" w:sz="8" w:space="0" w:color="000000"/>
+              <w:top w:val="single" w:sz="8" w:space="0" w:color="000000"/>
+            </w:tcBorders>
+            <w:tcMar>
+              <w:top w:w="0" w:type="dxa"/>
+              <w:bottom w:w="0" w:type="dxa"/>
+              <w:left w:w="0" w:type="dxa"/>
+              <w:right w:w="0" w:type="dxa"/>
+            </w:tcMar>
+            <w:vAlign w:val="center"/>
+          </w:tcPr>
+          <w:p>
+            <w:pPr>
+              <w:jc w:val="right"/>
+              <w:spacing w:after="40" w:before="40"/>
+              <w:ind w:firstLine="0" w:left="40" w:right="40"/>
+            </w:pPr>
+            <w:r>
+              <w:rPr>
+                <w:rFonts w:ascii="Arial" w:hAnsi="Arial" w:cs="Arial"/>
+                <w:sz w:val="20"/>
+                <w:szCs w:val="20"/>
+                <w:color w:val="000000"/>
+              </w:rPr>
+              <w:t xml:space="preserve">NA</w:t>
             </w:r>
           </w:p>
         </w:tc>
@@ -1878,7 +1878,7 @@
                 <w:szCs w:val="20"/>
                 <w:color w:val="000000"/>
               </w:rPr>
-              <w:t xml:space="preserve">FRNI</w:t>
+              <w:t xml:space="preserve"/>
             </w:r>
           </w:p>
         </w:tc>
@@ -1908,7 +1908,7 @@
                 <w:szCs w:val="20"/>
                 <w:color w:val="000000"/>
               </w:rPr>
-              <w:t xml:space="preserve">0.411</w:t>
+              <w:t xml:space="preserve">NA</w:t>
             </w:r>
           </w:p>
         </w:tc>
@@ -1938,7 +1938,7 @@
                 <w:szCs w:val="20"/>
                 <w:color w:val="000000"/>
               </w:rPr>
-              <w:t xml:space="preserve">0.002</w:t>
+              <w:t xml:space="preserve">NA</w:t>
             </w:r>
           </w:p>
         </w:tc>
@@ -1968,7 +1968,7 @@
                 <w:szCs w:val="20"/>
                 <w:color w:val="000000"/>
               </w:rPr>
-              <w:t xml:space="preserve">0.251</w:t>
+              <w:t xml:space="preserve">NA</w:t>
             </w:r>
           </w:p>
         </w:tc>

</xml_diff>

<commit_message>
calculate ANPP response in a different way #61 #60
</commit_message>
<xml_diff>
--- a/results/tables_for_manuscript/Table_S2.docx
+++ b/results/tables_for_manuscript/Table_S2.docx
@@ -192,97 +192,97 @@
                 <w:szCs w:val="20"/>
                 <w:color w:val="000000"/>
               </w:rPr>
-              <w:t xml:space="preserve"/>
-            </w:r>
-          </w:p>
-        </w:tc>
-        <w:tc>
-          <w:tcPr>
-            <w:tcBorders>
-              <w:bottom w:val="single" w:sz="8" w:space="0" w:color="000000"/>
-            </w:tcBorders>
-            <w:tcMar>
-              <w:top w:w="0" w:type="dxa"/>
-              <w:bottom w:w="0" w:type="dxa"/>
-              <w:left w:w="0" w:type="dxa"/>
-              <w:right w:w="0" w:type="dxa"/>
-            </w:tcMar>
-            <w:vAlign w:val="center"/>
-          </w:tcPr>
-          <w:p>
-            <w:pPr>
-              <w:jc w:val="right"/>
-              <w:spacing w:after="40" w:before="40"/>
-              <w:ind w:firstLine="0" w:left="40" w:right="40"/>
-            </w:pPr>
-            <w:r>
-              <w:rPr>
-                <w:rFonts w:ascii="Arial" w:hAnsi="Arial" w:cs="Arial"/>
-                <w:sz w:val="20"/>
-                <w:szCs w:val="20"/>
-                <w:color w:val="000000"/>
-              </w:rPr>
-              <w:t xml:space="preserve">NA</w:t>
-            </w:r>
-          </w:p>
-        </w:tc>
-        <w:tc>
-          <w:tcPr>
-            <w:tcBorders>
-              <w:bottom w:val="single" w:sz="8" w:space="0" w:color="000000"/>
-            </w:tcBorders>
-            <w:tcMar>
-              <w:top w:w="0" w:type="dxa"/>
-              <w:bottom w:w="0" w:type="dxa"/>
-              <w:left w:w="0" w:type="dxa"/>
-              <w:right w:w="0" w:type="dxa"/>
-            </w:tcMar>
-            <w:vAlign w:val="center"/>
-          </w:tcPr>
-          <w:p>
-            <w:pPr>
-              <w:jc w:val="right"/>
-              <w:spacing w:after="40" w:before="40"/>
-              <w:ind w:firstLine="0" w:left="40" w:right="40"/>
-            </w:pPr>
-            <w:r>
-              <w:rPr>
-                <w:rFonts w:ascii="Arial" w:hAnsi="Arial" w:cs="Arial"/>
-                <w:sz w:val="20"/>
-                <w:szCs w:val="20"/>
-                <w:color w:val="000000"/>
-              </w:rPr>
-              <w:t xml:space="preserve">NA</w:t>
-            </w:r>
-          </w:p>
-        </w:tc>
-        <w:tc>
-          <w:tcPr>
-            <w:tcBorders>
-              <w:bottom w:val="single" w:sz="8" w:space="0" w:color="000000"/>
-            </w:tcBorders>
-            <w:tcMar>
-              <w:top w:w="0" w:type="dxa"/>
-              <w:bottom w:w="0" w:type="dxa"/>
-              <w:left w:w="0" w:type="dxa"/>
-              <w:right w:w="0" w:type="dxa"/>
-            </w:tcMar>
-            <w:vAlign w:val="center"/>
-          </w:tcPr>
-          <w:p>
-            <w:pPr>
-              <w:jc w:val="right"/>
-              <w:spacing w:after="40" w:before="40"/>
-              <w:ind w:firstLine="0" w:left="40" w:right="40"/>
-            </w:pPr>
-            <w:r>
-              <w:rPr>
-                <w:rFonts w:ascii="Arial" w:hAnsi="Arial" w:cs="Arial"/>
-                <w:sz w:val="20"/>
-                <w:szCs w:val="20"/>
-                <w:color w:val="000000"/>
-              </w:rPr>
-              <w:t xml:space="preserve">NA</w:t>
+              <w:t xml:space="preserve">LITU</w:t>
+            </w:r>
+          </w:p>
+        </w:tc>
+        <w:tc>
+          <w:tcPr>
+            <w:tcBorders>
+              <w:bottom w:val="single" w:sz="8" w:space="0" w:color="000000"/>
+            </w:tcBorders>
+            <w:tcMar>
+              <w:top w:w="0" w:type="dxa"/>
+              <w:bottom w:w="0" w:type="dxa"/>
+              <w:left w:w="0" w:type="dxa"/>
+              <w:right w:w="0" w:type="dxa"/>
+            </w:tcMar>
+            <w:vAlign w:val="center"/>
+          </w:tcPr>
+          <w:p>
+            <w:pPr>
+              <w:jc w:val="right"/>
+              <w:spacing w:after="40" w:before="40"/>
+              <w:ind w:firstLine="0" w:left="40" w:right="40"/>
+            </w:pPr>
+            <w:r>
+              <w:rPr>
+                <w:rFonts w:ascii="Arial" w:hAnsi="Arial" w:cs="Arial"/>
+                <w:sz w:val="20"/>
+                <w:szCs w:val="20"/>
+                <w:color w:val="000000"/>
+              </w:rPr>
+              <w:t xml:space="preserve">-0.133</w:t>
+            </w:r>
+          </w:p>
+        </w:tc>
+        <w:tc>
+          <w:tcPr>
+            <w:tcBorders>
+              <w:bottom w:val="single" w:sz="8" w:space="0" w:color="000000"/>
+            </w:tcBorders>
+            <w:tcMar>
+              <w:top w:w="0" w:type="dxa"/>
+              <w:bottom w:w="0" w:type="dxa"/>
+              <w:left w:w="0" w:type="dxa"/>
+              <w:right w:w="0" w:type="dxa"/>
+            </w:tcMar>
+            <w:vAlign w:val="center"/>
+          </w:tcPr>
+          <w:p>
+            <w:pPr>
+              <w:jc w:val="right"/>
+              <w:spacing w:after="40" w:before="40"/>
+              <w:ind w:firstLine="0" w:left="40" w:right="40"/>
+            </w:pPr>
+            <w:r>
+              <w:rPr>
+                <w:rFonts w:ascii="Arial" w:hAnsi="Arial" w:cs="Arial"/>
+                <w:sz w:val="20"/>
+                <w:szCs w:val="20"/>
+                <w:color w:val="000000"/>
+              </w:rPr>
+              <w:t xml:space="preserve">0.004</w:t>
+            </w:r>
+          </w:p>
+        </w:tc>
+        <w:tc>
+          <w:tcPr>
+            <w:tcBorders>
+              <w:bottom w:val="single" w:sz="8" w:space="0" w:color="000000"/>
+            </w:tcBorders>
+            <w:tcMar>
+              <w:top w:w="0" w:type="dxa"/>
+              <w:bottom w:w="0" w:type="dxa"/>
+              <w:left w:w="0" w:type="dxa"/>
+              <w:right w:w="0" w:type="dxa"/>
+            </w:tcMar>
+            <w:vAlign w:val="center"/>
+          </w:tcPr>
+          <w:p>
+            <w:pPr>
+              <w:jc w:val="right"/>
+              <w:spacing w:after="40" w:before="40"/>
+              <w:ind w:firstLine="0" w:left="40" w:right="40"/>
+            </w:pPr>
+            <w:r>
+              <w:rPr>
+                <w:rFonts w:ascii="Arial" w:hAnsi="Arial" w:cs="Arial"/>
+                <w:sz w:val="20"/>
+                <w:szCs w:val="20"/>
+                <w:color w:val="000000"/>
+              </w:rPr>
+              <w:t xml:space="preserve">0.000</w:t>
             </w:r>
           </w:p>
         </w:tc>
@@ -319,100 +319,100 @@
                 <w:szCs w:val="20"/>
                 <w:color w:val="000000"/>
               </w:rPr>
-              <w:t xml:space="preserve"/>
-            </w:r>
-          </w:p>
-        </w:tc>
-        <w:tc>
-          <w:tcPr>
-            <w:tcBorders>
-              <w:bottom w:val="single" w:sz="8" w:space="0" w:color="000000"/>
-              <w:top w:val="single" w:sz="8" w:space="0" w:color="000000"/>
-            </w:tcBorders>
-            <w:tcMar>
-              <w:top w:w="0" w:type="dxa"/>
-              <w:bottom w:w="0" w:type="dxa"/>
-              <w:left w:w="0" w:type="dxa"/>
-              <w:right w:w="0" w:type="dxa"/>
-            </w:tcMar>
-            <w:vAlign w:val="center"/>
-          </w:tcPr>
-          <w:p>
-            <w:pPr>
-              <w:jc w:val="right"/>
-              <w:spacing w:after="40" w:before="40"/>
-              <w:ind w:firstLine="0" w:left="40" w:right="40"/>
-            </w:pPr>
-            <w:r>
-              <w:rPr>
-                <w:rFonts w:ascii="Arial" w:hAnsi="Arial" w:cs="Arial"/>
-                <w:sz w:val="20"/>
-                <w:szCs w:val="20"/>
-                <w:color w:val="000000"/>
-              </w:rPr>
-              <w:t xml:space="preserve">NA</w:t>
-            </w:r>
-          </w:p>
-        </w:tc>
-        <w:tc>
-          <w:tcPr>
-            <w:tcBorders>
-              <w:bottom w:val="single" w:sz="8" w:space="0" w:color="000000"/>
-              <w:top w:val="single" w:sz="8" w:space="0" w:color="000000"/>
-            </w:tcBorders>
-            <w:tcMar>
-              <w:top w:w="0" w:type="dxa"/>
-              <w:bottom w:w="0" w:type="dxa"/>
-              <w:left w:w="0" w:type="dxa"/>
-              <w:right w:w="0" w:type="dxa"/>
-            </w:tcMar>
-            <w:vAlign w:val="center"/>
-          </w:tcPr>
-          <w:p>
-            <w:pPr>
-              <w:jc w:val="right"/>
-              <w:spacing w:after="40" w:before="40"/>
-              <w:ind w:firstLine="0" w:left="40" w:right="40"/>
-            </w:pPr>
-            <w:r>
-              <w:rPr>
-                <w:rFonts w:ascii="Arial" w:hAnsi="Arial" w:cs="Arial"/>
-                <w:sz w:val="20"/>
-                <w:szCs w:val="20"/>
-                <w:color w:val="000000"/>
-              </w:rPr>
-              <w:t xml:space="preserve">NA</w:t>
-            </w:r>
-          </w:p>
-        </w:tc>
-        <w:tc>
-          <w:tcPr>
-            <w:tcBorders>
-              <w:bottom w:val="single" w:sz="8" w:space="0" w:color="000000"/>
-              <w:top w:val="single" w:sz="8" w:space="0" w:color="000000"/>
-            </w:tcBorders>
-            <w:tcMar>
-              <w:top w:w="0" w:type="dxa"/>
-              <w:bottom w:w="0" w:type="dxa"/>
-              <w:left w:w="0" w:type="dxa"/>
-              <w:right w:w="0" w:type="dxa"/>
-            </w:tcMar>
-            <w:vAlign w:val="center"/>
-          </w:tcPr>
-          <w:p>
-            <w:pPr>
-              <w:jc w:val="right"/>
-              <w:spacing w:after="40" w:before="40"/>
-              <w:ind w:firstLine="0" w:left="40" w:right="40"/>
-            </w:pPr>
-            <w:r>
-              <w:rPr>
-                <w:rFonts w:ascii="Arial" w:hAnsi="Arial" w:cs="Arial"/>
-                <w:sz w:val="20"/>
-                <w:szCs w:val="20"/>
-                <w:color w:val="000000"/>
-              </w:rPr>
-              <w:t xml:space="preserve">NA</w:t>
+              <w:t xml:space="preserve">QUAL</w:t>
+            </w:r>
+          </w:p>
+        </w:tc>
+        <w:tc>
+          <w:tcPr>
+            <w:tcBorders>
+              <w:bottom w:val="single" w:sz="8" w:space="0" w:color="000000"/>
+              <w:top w:val="single" w:sz="8" w:space="0" w:color="000000"/>
+            </w:tcBorders>
+            <w:tcMar>
+              <w:top w:w="0" w:type="dxa"/>
+              <w:bottom w:w="0" w:type="dxa"/>
+              <w:left w:w="0" w:type="dxa"/>
+              <w:right w:w="0" w:type="dxa"/>
+            </w:tcMar>
+            <w:vAlign w:val="center"/>
+          </w:tcPr>
+          <w:p>
+            <w:pPr>
+              <w:jc w:val="right"/>
+              <w:spacing w:after="40" w:before="40"/>
+              <w:ind w:firstLine="0" w:left="40" w:right="40"/>
+            </w:pPr>
+            <w:r>
+              <w:rPr>
+                <w:rFonts w:ascii="Arial" w:hAnsi="Arial" w:cs="Arial"/>
+                <w:sz w:val="20"/>
+                <w:szCs w:val="20"/>
+                <w:color w:val="000000"/>
+              </w:rPr>
+              <w:t xml:space="preserve">0.224</w:t>
+            </w:r>
+          </w:p>
+        </w:tc>
+        <w:tc>
+          <w:tcPr>
+            <w:tcBorders>
+              <w:bottom w:val="single" w:sz="8" w:space="0" w:color="000000"/>
+              <w:top w:val="single" w:sz="8" w:space="0" w:color="000000"/>
+            </w:tcBorders>
+            <w:tcMar>
+              <w:top w:w="0" w:type="dxa"/>
+              <w:bottom w:w="0" w:type="dxa"/>
+              <w:left w:w="0" w:type="dxa"/>
+              <w:right w:w="0" w:type="dxa"/>
+            </w:tcMar>
+            <w:vAlign w:val="center"/>
+          </w:tcPr>
+          <w:p>
+            <w:pPr>
+              <w:jc w:val="right"/>
+              <w:spacing w:after="40" w:before="40"/>
+              <w:ind w:firstLine="0" w:left="40" w:right="40"/>
+            </w:pPr>
+            <w:r>
+              <w:rPr>
+                <w:rFonts w:ascii="Arial" w:hAnsi="Arial" w:cs="Arial"/>
+                <w:sz w:val="20"/>
+                <w:szCs w:val="20"/>
+                <w:color w:val="000000"/>
+              </w:rPr>
+              <w:t xml:space="preserve">0.003</w:t>
+            </w:r>
+          </w:p>
+        </w:tc>
+        <w:tc>
+          <w:tcPr>
+            <w:tcBorders>
+              <w:bottom w:val="single" w:sz="8" w:space="0" w:color="000000"/>
+              <w:top w:val="single" w:sz="8" w:space="0" w:color="000000"/>
+            </w:tcBorders>
+            <w:tcMar>
+              <w:top w:w="0" w:type="dxa"/>
+              <w:bottom w:w="0" w:type="dxa"/>
+              <w:left w:w="0" w:type="dxa"/>
+              <w:right w:w="0" w:type="dxa"/>
+            </w:tcMar>
+            <w:vAlign w:val="center"/>
+          </w:tcPr>
+          <w:p>
+            <w:pPr>
+              <w:jc w:val="right"/>
+              <w:spacing w:after="40" w:before="40"/>
+              <w:ind w:firstLine="0" w:left="40" w:right="40"/>
+            </w:pPr>
+            <w:r>
+              <w:rPr>
+                <w:rFonts w:ascii="Arial" w:hAnsi="Arial" w:cs="Arial"/>
+                <w:sz w:val="20"/>
+                <w:szCs w:val="20"/>
+                <w:color w:val="000000"/>
+              </w:rPr>
+              <w:t xml:space="preserve">0.000</w:t>
             </w:r>
           </w:p>
         </w:tc>
@@ -449,100 +449,100 @@
                 <w:szCs w:val="20"/>
                 <w:color w:val="000000"/>
               </w:rPr>
-              <w:t xml:space="preserve"/>
-            </w:r>
-          </w:p>
-        </w:tc>
-        <w:tc>
-          <w:tcPr>
-            <w:tcBorders>
-              <w:bottom w:val="single" w:sz="8" w:space="0" w:color="000000"/>
-              <w:top w:val="single" w:sz="8" w:space="0" w:color="000000"/>
-            </w:tcBorders>
-            <w:tcMar>
-              <w:top w:w="0" w:type="dxa"/>
-              <w:bottom w:w="0" w:type="dxa"/>
-              <w:left w:w="0" w:type="dxa"/>
-              <w:right w:w="0" w:type="dxa"/>
-            </w:tcMar>
-            <w:vAlign w:val="center"/>
-          </w:tcPr>
-          <w:p>
-            <w:pPr>
-              <w:jc w:val="right"/>
-              <w:spacing w:after="40" w:before="40"/>
-              <w:ind w:firstLine="0" w:left="40" w:right="40"/>
-            </w:pPr>
-            <w:r>
-              <w:rPr>
-                <w:rFonts w:ascii="Arial" w:hAnsi="Arial" w:cs="Arial"/>
-                <w:sz w:val="20"/>
-                <w:szCs w:val="20"/>
-                <w:color w:val="000000"/>
-              </w:rPr>
-              <w:t xml:space="preserve">NA</w:t>
-            </w:r>
-          </w:p>
-        </w:tc>
-        <w:tc>
-          <w:tcPr>
-            <w:tcBorders>
-              <w:bottom w:val="single" w:sz="8" w:space="0" w:color="000000"/>
-              <w:top w:val="single" w:sz="8" w:space="0" w:color="000000"/>
-            </w:tcBorders>
-            <w:tcMar>
-              <w:top w:w="0" w:type="dxa"/>
-              <w:bottom w:w="0" w:type="dxa"/>
-              <w:left w:w="0" w:type="dxa"/>
-              <w:right w:w="0" w:type="dxa"/>
-            </w:tcMar>
-            <w:vAlign w:val="center"/>
-          </w:tcPr>
-          <w:p>
-            <w:pPr>
-              <w:jc w:val="right"/>
-              <w:spacing w:after="40" w:before="40"/>
-              <w:ind w:firstLine="0" w:left="40" w:right="40"/>
-            </w:pPr>
-            <w:r>
-              <w:rPr>
-                <w:rFonts w:ascii="Arial" w:hAnsi="Arial" w:cs="Arial"/>
-                <w:sz w:val="20"/>
-                <w:szCs w:val="20"/>
-                <w:color w:val="000000"/>
-              </w:rPr>
-              <w:t xml:space="preserve">NA</w:t>
-            </w:r>
-          </w:p>
-        </w:tc>
-        <w:tc>
-          <w:tcPr>
-            <w:tcBorders>
-              <w:bottom w:val="single" w:sz="8" w:space="0" w:color="000000"/>
-              <w:top w:val="single" w:sz="8" w:space="0" w:color="000000"/>
-            </w:tcBorders>
-            <w:tcMar>
-              <w:top w:w="0" w:type="dxa"/>
-              <w:bottom w:w="0" w:type="dxa"/>
-              <w:left w:w="0" w:type="dxa"/>
-              <w:right w:w="0" w:type="dxa"/>
-            </w:tcMar>
-            <w:vAlign w:val="center"/>
-          </w:tcPr>
-          <w:p>
-            <w:pPr>
-              <w:jc w:val="right"/>
-              <w:spacing w:after="40" w:before="40"/>
-              <w:ind w:firstLine="0" w:left="40" w:right="40"/>
-            </w:pPr>
-            <w:r>
-              <w:rPr>
-                <w:rFonts w:ascii="Arial" w:hAnsi="Arial" w:cs="Arial"/>
-                <w:sz w:val="20"/>
-                <w:szCs w:val="20"/>
-                <w:color w:val="000000"/>
-              </w:rPr>
-              <w:t xml:space="preserve">NA</w:t>
+              <w:t xml:space="preserve">QURU</w:t>
+            </w:r>
+          </w:p>
+        </w:tc>
+        <w:tc>
+          <w:tcPr>
+            <w:tcBorders>
+              <w:bottom w:val="single" w:sz="8" w:space="0" w:color="000000"/>
+              <w:top w:val="single" w:sz="8" w:space="0" w:color="000000"/>
+            </w:tcBorders>
+            <w:tcMar>
+              <w:top w:w="0" w:type="dxa"/>
+              <w:bottom w:w="0" w:type="dxa"/>
+              <w:left w:w="0" w:type="dxa"/>
+              <w:right w:w="0" w:type="dxa"/>
+            </w:tcMar>
+            <w:vAlign w:val="center"/>
+          </w:tcPr>
+          <w:p>
+            <w:pPr>
+              <w:jc w:val="right"/>
+              <w:spacing w:after="40" w:before="40"/>
+              <w:ind w:firstLine="0" w:left="40" w:right="40"/>
+            </w:pPr>
+            <w:r>
+              <w:rPr>
+                <w:rFonts w:ascii="Arial" w:hAnsi="Arial" w:cs="Arial"/>
+                <w:sz w:val="20"/>
+                <w:szCs w:val="20"/>
+                <w:color w:val="000000"/>
+              </w:rPr>
+              <w:t xml:space="preserve">1.198</w:t>
+            </w:r>
+          </w:p>
+        </w:tc>
+        <w:tc>
+          <w:tcPr>
+            <w:tcBorders>
+              <w:bottom w:val="single" w:sz="8" w:space="0" w:color="000000"/>
+              <w:top w:val="single" w:sz="8" w:space="0" w:color="000000"/>
+            </w:tcBorders>
+            <w:tcMar>
+              <w:top w:w="0" w:type="dxa"/>
+              <w:bottom w:w="0" w:type="dxa"/>
+              <w:left w:w="0" w:type="dxa"/>
+              <w:right w:w="0" w:type="dxa"/>
+            </w:tcMar>
+            <w:vAlign w:val="center"/>
+          </w:tcPr>
+          <w:p>
+            <w:pPr>
+              <w:jc w:val="right"/>
+              <w:spacing w:after="40" w:before="40"/>
+              <w:ind w:firstLine="0" w:left="40" w:right="40"/>
+            </w:pPr>
+            <w:r>
+              <w:rPr>
+                <w:rFonts w:ascii="Arial" w:hAnsi="Arial" w:cs="Arial"/>
+                <w:sz w:val="20"/>
+                <w:szCs w:val="20"/>
+                <w:color w:val="000000"/>
+              </w:rPr>
+              <w:t xml:space="preserve">0.002</w:t>
+            </w:r>
+          </w:p>
+        </w:tc>
+        <w:tc>
+          <w:tcPr>
+            <w:tcBorders>
+              <w:bottom w:val="single" w:sz="8" w:space="0" w:color="000000"/>
+              <w:top w:val="single" w:sz="8" w:space="0" w:color="000000"/>
+            </w:tcBorders>
+            <w:tcMar>
+              <w:top w:w="0" w:type="dxa"/>
+              <w:bottom w:w="0" w:type="dxa"/>
+              <w:left w:w="0" w:type="dxa"/>
+              <w:right w:w="0" w:type="dxa"/>
+            </w:tcMar>
+            <w:vAlign w:val="center"/>
+          </w:tcPr>
+          <w:p>
+            <w:pPr>
+              <w:jc w:val="right"/>
+              <w:spacing w:after="40" w:before="40"/>
+              <w:ind w:firstLine="0" w:left="40" w:right="40"/>
+            </w:pPr>
+            <w:r>
+              <w:rPr>
+                <w:rFonts w:ascii="Arial" w:hAnsi="Arial" w:cs="Arial"/>
+                <w:sz w:val="20"/>
+                <w:szCs w:val="20"/>
+                <w:color w:val="000000"/>
+              </w:rPr>
+              <w:t xml:space="preserve">0.004</w:t>
             </w:r>
           </w:p>
         </w:tc>
@@ -579,100 +579,100 @@
                 <w:szCs w:val="20"/>
                 <w:color w:val="000000"/>
               </w:rPr>
-              <w:t xml:space="preserve"/>
-            </w:r>
-          </w:p>
-        </w:tc>
-        <w:tc>
-          <w:tcPr>
-            <w:tcBorders>
-              <w:bottom w:val="single" w:sz="8" w:space="0" w:color="000000"/>
-              <w:top w:val="single" w:sz="8" w:space="0" w:color="000000"/>
-            </w:tcBorders>
-            <w:tcMar>
-              <w:top w:w="0" w:type="dxa"/>
-              <w:bottom w:w="0" w:type="dxa"/>
-              <w:left w:w="0" w:type="dxa"/>
-              <w:right w:w="0" w:type="dxa"/>
-            </w:tcMar>
-            <w:vAlign w:val="center"/>
-          </w:tcPr>
-          <w:p>
-            <w:pPr>
-              <w:jc w:val="right"/>
-              <w:spacing w:after="40" w:before="40"/>
-              <w:ind w:firstLine="0" w:left="40" w:right="40"/>
-            </w:pPr>
-            <w:r>
-              <w:rPr>
-                <w:rFonts w:ascii="Arial" w:hAnsi="Arial" w:cs="Arial"/>
-                <w:sz w:val="20"/>
-                <w:szCs w:val="20"/>
-                <w:color w:val="000000"/>
-              </w:rPr>
-              <w:t xml:space="preserve">NA</w:t>
-            </w:r>
-          </w:p>
-        </w:tc>
-        <w:tc>
-          <w:tcPr>
-            <w:tcBorders>
-              <w:bottom w:val="single" w:sz="8" w:space="0" w:color="000000"/>
-              <w:top w:val="single" w:sz="8" w:space="0" w:color="000000"/>
-            </w:tcBorders>
-            <w:tcMar>
-              <w:top w:w="0" w:type="dxa"/>
-              <w:bottom w:w="0" w:type="dxa"/>
-              <w:left w:w="0" w:type="dxa"/>
-              <w:right w:w="0" w:type="dxa"/>
-            </w:tcMar>
-            <w:vAlign w:val="center"/>
-          </w:tcPr>
-          <w:p>
-            <w:pPr>
-              <w:jc w:val="right"/>
-              <w:spacing w:after="40" w:before="40"/>
-              <w:ind w:firstLine="0" w:left="40" w:right="40"/>
-            </w:pPr>
-            <w:r>
-              <w:rPr>
-                <w:rFonts w:ascii="Arial" w:hAnsi="Arial" w:cs="Arial"/>
-                <w:sz w:val="20"/>
-                <w:szCs w:val="20"/>
-                <w:color w:val="000000"/>
-              </w:rPr>
-              <w:t xml:space="preserve">NA</w:t>
-            </w:r>
-          </w:p>
-        </w:tc>
-        <w:tc>
-          <w:tcPr>
-            <w:tcBorders>
-              <w:bottom w:val="single" w:sz="8" w:space="0" w:color="000000"/>
-              <w:top w:val="single" w:sz="8" w:space="0" w:color="000000"/>
-            </w:tcBorders>
-            <w:tcMar>
-              <w:top w:w="0" w:type="dxa"/>
-              <w:bottom w:w="0" w:type="dxa"/>
-              <w:left w:w="0" w:type="dxa"/>
-              <w:right w:w="0" w:type="dxa"/>
-            </w:tcMar>
-            <w:vAlign w:val="center"/>
-          </w:tcPr>
-          <w:p>
-            <w:pPr>
-              <w:jc w:val="right"/>
-              <w:spacing w:after="40" w:before="40"/>
-              <w:ind w:firstLine="0" w:left="40" w:right="40"/>
-            </w:pPr>
-            <w:r>
-              <w:rPr>
-                <w:rFonts w:ascii="Arial" w:hAnsi="Arial" w:cs="Arial"/>
-                <w:sz w:val="20"/>
-                <w:szCs w:val="20"/>
-                <w:color w:val="000000"/>
-              </w:rPr>
-              <w:t xml:space="preserve">NA</w:t>
+              <w:t xml:space="preserve">QUVE</w:t>
+            </w:r>
+          </w:p>
+        </w:tc>
+        <w:tc>
+          <w:tcPr>
+            <w:tcBorders>
+              <w:bottom w:val="single" w:sz="8" w:space="0" w:color="000000"/>
+              <w:top w:val="single" w:sz="8" w:space="0" w:color="000000"/>
+            </w:tcBorders>
+            <w:tcMar>
+              <w:top w:w="0" w:type="dxa"/>
+              <w:bottom w:w="0" w:type="dxa"/>
+              <w:left w:w="0" w:type="dxa"/>
+              <w:right w:w="0" w:type="dxa"/>
+            </w:tcMar>
+            <w:vAlign w:val="center"/>
+          </w:tcPr>
+          <w:p>
+            <w:pPr>
+              <w:jc w:val="right"/>
+              <w:spacing w:after="40" w:before="40"/>
+              <w:ind w:firstLine="0" w:left="40" w:right="40"/>
+            </w:pPr>
+            <w:r>
+              <w:rPr>
+                <w:rFonts w:ascii="Arial" w:hAnsi="Arial" w:cs="Arial"/>
+                <w:sz w:val="20"/>
+                <w:szCs w:val="20"/>
+                <w:color w:val="000000"/>
+              </w:rPr>
+              <w:t xml:space="preserve">0.807</w:t>
+            </w:r>
+          </w:p>
+        </w:tc>
+        <w:tc>
+          <w:tcPr>
+            <w:tcBorders>
+              <w:bottom w:val="single" w:sz="8" w:space="0" w:color="000000"/>
+              <w:top w:val="single" w:sz="8" w:space="0" w:color="000000"/>
+            </w:tcBorders>
+            <w:tcMar>
+              <w:top w:w="0" w:type="dxa"/>
+              <w:bottom w:w="0" w:type="dxa"/>
+              <w:left w:w="0" w:type="dxa"/>
+              <w:right w:w="0" w:type="dxa"/>
+            </w:tcMar>
+            <w:vAlign w:val="center"/>
+          </w:tcPr>
+          <w:p>
+            <w:pPr>
+              <w:jc w:val="right"/>
+              <w:spacing w:after="40" w:before="40"/>
+              <w:ind w:firstLine="0" w:left="40" w:right="40"/>
+            </w:pPr>
+            <w:r>
+              <w:rPr>
+                <w:rFonts w:ascii="Arial" w:hAnsi="Arial" w:cs="Arial"/>
+                <w:sz w:val="20"/>
+                <w:szCs w:val="20"/>
+                <w:color w:val="000000"/>
+              </w:rPr>
+              <w:t xml:space="preserve">0.002</w:t>
+            </w:r>
+          </w:p>
+        </w:tc>
+        <w:tc>
+          <w:tcPr>
+            <w:tcBorders>
+              <w:bottom w:val="single" w:sz="8" w:space="0" w:color="000000"/>
+              <w:top w:val="single" w:sz="8" w:space="0" w:color="000000"/>
+            </w:tcBorders>
+            <w:tcMar>
+              <w:top w:w="0" w:type="dxa"/>
+              <w:bottom w:w="0" w:type="dxa"/>
+              <w:left w:w="0" w:type="dxa"/>
+              <w:right w:w="0" w:type="dxa"/>
+            </w:tcMar>
+            <w:vAlign w:val="center"/>
+          </w:tcPr>
+          <w:p>
+            <w:pPr>
+              <w:jc w:val="right"/>
+              <w:spacing w:after="40" w:before="40"/>
+              <w:ind w:firstLine="0" w:left="40" w:right="40"/>
+            </w:pPr>
+            <w:r>
+              <w:rPr>
+                <w:rFonts w:ascii="Arial" w:hAnsi="Arial" w:cs="Arial"/>
+                <w:sz w:val="20"/>
+                <w:szCs w:val="20"/>
+                <w:color w:val="000000"/>
+              </w:rPr>
+              <w:t xml:space="preserve">0.003</w:t>
             </w:r>
           </w:p>
         </w:tc>
@@ -709,100 +709,100 @@
                 <w:szCs w:val="20"/>
                 <w:color w:val="000000"/>
               </w:rPr>
-              <w:t xml:space="preserve"/>
-            </w:r>
-          </w:p>
-        </w:tc>
-        <w:tc>
-          <w:tcPr>
-            <w:tcBorders>
-              <w:bottom w:val="single" w:sz="8" w:space="0" w:color="000000"/>
-              <w:top w:val="single" w:sz="8" w:space="0" w:color="000000"/>
-            </w:tcBorders>
-            <w:tcMar>
-              <w:top w:w="0" w:type="dxa"/>
-              <w:bottom w:w="0" w:type="dxa"/>
-              <w:left w:w="0" w:type="dxa"/>
-              <w:right w:w="0" w:type="dxa"/>
-            </w:tcMar>
-            <w:vAlign w:val="center"/>
-          </w:tcPr>
-          <w:p>
-            <w:pPr>
-              <w:jc w:val="right"/>
-              <w:spacing w:after="40" w:before="40"/>
-              <w:ind w:firstLine="0" w:left="40" w:right="40"/>
-            </w:pPr>
-            <w:r>
-              <w:rPr>
-                <w:rFonts w:ascii="Arial" w:hAnsi="Arial" w:cs="Arial"/>
-                <w:sz w:val="20"/>
-                <w:szCs w:val="20"/>
-                <w:color w:val="000000"/>
-              </w:rPr>
-              <w:t xml:space="preserve">NA</w:t>
-            </w:r>
-          </w:p>
-        </w:tc>
-        <w:tc>
-          <w:tcPr>
-            <w:tcBorders>
-              <w:bottom w:val="single" w:sz="8" w:space="0" w:color="000000"/>
-              <w:top w:val="single" w:sz="8" w:space="0" w:color="000000"/>
-            </w:tcBorders>
-            <w:tcMar>
-              <w:top w:w="0" w:type="dxa"/>
-              <w:bottom w:w="0" w:type="dxa"/>
-              <w:left w:w="0" w:type="dxa"/>
-              <w:right w:w="0" w:type="dxa"/>
-            </w:tcMar>
-            <w:vAlign w:val="center"/>
-          </w:tcPr>
-          <w:p>
-            <w:pPr>
-              <w:jc w:val="right"/>
-              <w:spacing w:after="40" w:before="40"/>
-              <w:ind w:firstLine="0" w:left="40" w:right="40"/>
-            </w:pPr>
-            <w:r>
-              <w:rPr>
-                <w:rFonts w:ascii="Arial" w:hAnsi="Arial" w:cs="Arial"/>
-                <w:sz w:val="20"/>
-                <w:szCs w:val="20"/>
-                <w:color w:val="000000"/>
-              </w:rPr>
-              <w:t xml:space="preserve">NA</w:t>
-            </w:r>
-          </w:p>
-        </w:tc>
-        <w:tc>
-          <w:tcPr>
-            <w:tcBorders>
-              <w:bottom w:val="single" w:sz="8" w:space="0" w:color="000000"/>
-              <w:top w:val="single" w:sz="8" w:space="0" w:color="000000"/>
-            </w:tcBorders>
-            <w:tcMar>
-              <w:top w:w="0" w:type="dxa"/>
-              <w:bottom w:w="0" w:type="dxa"/>
-              <w:left w:w="0" w:type="dxa"/>
-              <w:right w:w="0" w:type="dxa"/>
-            </w:tcMar>
-            <w:vAlign w:val="center"/>
-          </w:tcPr>
-          <w:p>
-            <w:pPr>
-              <w:jc w:val="right"/>
-              <w:spacing w:after="40" w:before="40"/>
-              <w:ind w:firstLine="0" w:left="40" w:right="40"/>
-            </w:pPr>
-            <w:r>
-              <w:rPr>
-                <w:rFonts w:ascii="Arial" w:hAnsi="Arial" w:cs="Arial"/>
-                <w:sz w:val="20"/>
-                <w:szCs w:val="20"/>
-                <w:color w:val="000000"/>
-              </w:rPr>
-              <w:t xml:space="preserve">NA</w:t>
+              <w:t xml:space="preserve">QUPR</w:t>
+            </w:r>
+          </w:p>
+        </w:tc>
+        <w:tc>
+          <w:tcPr>
+            <w:tcBorders>
+              <w:bottom w:val="single" w:sz="8" w:space="0" w:color="000000"/>
+              <w:top w:val="single" w:sz="8" w:space="0" w:color="000000"/>
+            </w:tcBorders>
+            <w:tcMar>
+              <w:top w:w="0" w:type="dxa"/>
+              <w:bottom w:w="0" w:type="dxa"/>
+              <w:left w:w="0" w:type="dxa"/>
+              <w:right w:w="0" w:type="dxa"/>
+            </w:tcMar>
+            <w:vAlign w:val="center"/>
+          </w:tcPr>
+          <w:p>
+            <w:pPr>
+              <w:jc w:val="right"/>
+              <w:spacing w:after="40" w:before="40"/>
+              <w:ind w:firstLine="0" w:left="40" w:right="40"/>
+            </w:pPr>
+            <w:r>
+              <w:rPr>
+                <w:rFonts w:ascii="Arial" w:hAnsi="Arial" w:cs="Arial"/>
+                <w:sz w:val="20"/>
+                <w:szCs w:val="20"/>
+                <w:color w:val="000000"/>
+              </w:rPr>
+              <w:t xml:space="preserve">0.107</w:t>
+            </w:r>
+          </w:p>
+        </w:tc>
+        <w:tc>
+          <w:tcPr>
+            <w:tcBorders>
+              <w:bottom w:val="single" w:sz="8" w:space="0" w:color="000000"/>
+              <w:top w:val="single" w:sz="8" w:space="0" w:color="000000"/>
+            </w:tcBorders>
+            <w:tcMar>
+              <w:top w:w="0" w:type="dxa"/>
+              <w:bottom w:w="0" w:type="dxa"/>
+              <w:left w:w="0" w:type="dxa"/>
+              <w:right w:w="0" w:type="dxa"/>
+            </w:tcMar>
+            <w:vAlign w:val="center"/>
+          </w:tcPr>
+          <w:p>
+            <w:pPr>
+              <w:jc w:val="right"/>
+              <w:spacing w:after="40" w:before="40"/>
+              <w:ind w:firstLine="0" w:left="40" w:right="40"/>
+            </w:pPr>
+            <w:r>
+              <w:rPr>
+                <w:rFonts w:ascii="Arial" w:hAnsi="Arial" w:cs="Arial"/>
+                <w:sz w:val="20"/>
+                <w:szCs w:val="20"/>
+                <w:color w:val="000000"/>
+              </w:rPr>
+              <w:t xml:space="preserve">0.003</w:t>
+            </w:r>
+          </w:p>
+        </w:tc>
+        <w:tc>
+          <w:tcPr>
+            <w:tcBorders>
+              <w:bottom w:val="single" w:sz="8" w:space="0" w:color="000000"/>
+              <w:top w:val="single" w:sz="8" w:space="0" w:color="000000"/>
+            </w:tcBorders>
+            <w:tcMar>
+              <w:top w:w="0" w:type="dxa"/>
+              <w:bottom w:w="0" w:type="dxa"/>
+              <w:left w:w="0" w:type="dxa"/>
+              <w:right w:w="0" w:type="dxa"/>
+            </w:tcMar>
+            <w:vAlign w:val="center"/>
+          </w:tcPr>
+          <w:p>
+            <w:pPr>
+              <w:jc w:val="right"/>
+              <w:spacing w:after="40" w:before="40"/>
+              <w:ind w:firstLine="0" w:left="40" w:right="40"/>
+            </w:pPr>
+            <w:r>
+              <w:rPr>
+                <w:rFonts w:ascii="Arial" w:hAnsi="Arial" w:cs="Arial"/>
+                <w:sz w:val="20"/>
+                <w:szCs w:val="20"/>
+                <w:color w:val="000000"/>
+              </w:rPr>
+              <w:t xml:space="preserve">0.000</w:t>
             </w:r>
           </w:p>
         </w:tc>
@@ -839,100 +839,100 @@
                 <w:szCs w:val="20"/>
                 <w:color w:val="000000"/>
               </w:rPr>
-              <w:t xml:space="preserve"/>
-            </w:r>
-          </w:p>
-        </w:tc>
-        <w:tc>
-          <w:tcPr>
-            <w:tcBorders>
-              <w:bottom w:val="single" w:sz="8" w:space="0" w:color="000000"/>
-              <w:top w:val="single" w:sz="8" w:space="0" w:color="000000"/>
-            </w:tcBorders>
-            <w:tcMar>
-              <w:top w:w="0" w:type="dxa"/>
-              <w:bottom w:w="0" w:type="dxa"/>
-              <w:left w:w="0" w:type="dxa"/>
-              <w:right w:w="0" w:type="dxa"/>
-            </w:tcMar>
-            <w:vAlign w:val="center"/>
-          </w:tcPr>
-          <w:p>
-            <w:pPr>
-              <w:jc w:val="right"/>
-              <w:spacing w:after="40" w:before="40"/>
-              <w:ind w:firstLine="0" w:left="40" w:right="40"/>
-            </w:pPr>
-            <w:r>
-              <w:rPr>
-                <w:rFonts w:ascii="Arial" w:hAnsi="Arial" w:cs="Arial"/>
-                <w:sz w:val="20"/>
-                <w:szCs w:val="20"/>
-                <w:color w:val="000000"/>
-              </w:rPr>
-              <w:t xml:space="preserve">NA</w:t>
-            </w:r>
-          </w:p>
-        </w:tc>
-        <w:tc>
-          <w:tcPr>
-            <w:tcBorders>
-              <w:bottom w:val="single" w:sz="8" w:space="0" w:color="000000"/>
-              <w:top w:val="single" w:sz="8" w:space="0" w:color="000000"/>
-            </w:tcBorders>
-            <w:tcMar>
-              <w:top w:w="0" w:type="dxa"/>
-              <w:bottom w:w="0" w:type="dxa"/>
-              <w:left w:w="0" w:type="dxa"/>
-              <w:right w:w="0" w:type="dxa"/>
-            </w:tcMar>
-            <w:vAlign w:val="center"/>
-          </w:tcPr>
-          <w:p>
-            <w:pPr>
-              <w:jc w:val="right"/>
-              <w:spacing w:after="40" w:before="40"/>
-              <w:ind w:firstLine="0" w:left="40" w:right="40"/>
-            </w:pPr>
-            <w:r>
-              <w:rPr>
-                <w:rFonts w:ascii="Arial" w:hAnsi="Arial" w:cs="Arial"/>
-                <w:sz w:val="20"/>
-                <w:szCs w:val="20"/>
-                <w:color w:val="000000"/>
-              </w:rPr>
-              <w:t xml:space="preserve">NA</w:t>
-            </w:r>
-          </w:p>
-        </w:tc>
-        <w:tc>
-          <w:tcPr>
-            <w:tcBorders>
-              <w:bottom w:val="single" w:sz="8" w:space="0" w:color="000000"/>
-              <w:top w:val="single" w:sz="8" w:space="0" w:color="000000"/>
-            </w:tcBorders>
-            <w:tcMar>
-              <w:top w:w="0" w:type="dxa"/>
-              <w:bottom w:w="0" w:type="dxa"/>
-              <w:left w:w="0" w:type="dxa"/>
-              <w:right w:w="0" w:type="dxa"/>
-            </w:tcMar>
-            <w:vAlign w:val="center"/>
-          </w:tcPr>
-          <w:p>
-            <w:pPr>
-              <w:jc w:val="right"/>
-              <w:spacing w:after="40" w:before="40"/>
-              <w:ind w:firstLine="0" w:left="40" w:right="40"/>
-            </w:pPr>
-            <w:r>
-              <w:rPr>
-                <w:rFonts w:ascii="Arial" w:hAnsi="Arial" w:cs="Arial"/>
-                <w:sz w:val="20"/>
-                <w:szCs w:val="20"/>
-                <w:color w:val="000000"/>
-              </w:rPr>
-              <w:t xml:space="preserve">NA</w:t>
+              <w:t xml:space="preserve">FRAM</w:t>
+            </w:r>
+          </w:p>
+        </w:tc>
+        <w:tc>
+          <w:tcPr>
+            <w:tcBorders>
+              <w:bottom w:val="single" w:sz="8" w:space="0" w:color="000000"/>
+              <w:top w:val="single" w:sz="8" w:space="0" w:color="000000"/>
+            </w:tcBorders>
+            <w:tcMar>
+              <w:top w:w="0" w:type="dxa"/>
+              <w:bottom w:w="0" w:type="dxa"/>
+              <w:left w:w="0" w:type="dxa"/>
+              <w:right w:w="0" w:type="dxa"/>
+            </w:tcMar>
+            <w:vAlign w:val="center"/>
+          </w:tcPr>
+          <w:p>
+            <w:pPr>
+              <w:jc w:val="right"/>
+              <w:spacing w:after="40" w:before="40"/>
+              <w:ind w:firstLine="0" w:left="40" w:right="40"/>
+            </w:pPr>
+            <w:r>
+              <w:rPr>
+                <w:rFonts w:ascii="Arial" w:hAnsi="Arial" w:cs="Arial"/>
+                <w:sz w:val="20"/>
+                <w:szCs w:val="20"/>
+                <w:color w:val="000000"/>
+              </w:rPr>
+              <w:t xml:space="preserve">0.289</w:t>
+            </w:r>
+          </w:p>
+        </w:tc>
+        <w:tc>
+          <w:tcPr>
+            <w:tcBorders>
+              <w:bottom w:val="single" w:sz="8" w:space="0" w:color="000000"/>
+              <w:top w:val="single" w:sz="8" w:space="0" w:color="000000"/>
+            </w:tcBorders>
+            <w:tcMar>
+              <w:top w:w="0" w:type="dxa"/>
+              <w:bottom w:w="0" w:type="dxa"/>
+              <w:left w:w="0" w:type="dxa"/>
+              <w:right w:w="0" w:type="dxa"/>
+            </w:tcMar>
+            <w:vAlign w:val="center"/>
+          </w:tcPr>
+          <w:p>
+            <w:pPr>
+              <w:jc w:val="right"/>
+              <w:spacing w:after="40" w:before="40"/>
+              <w:ind w:firstLine="0" w:left="40" w:right="40"/>
+            </w:pPr>
+            <w:r>
+              <w:rPr>
+                <w:rFonts w:ascii="Arial" w:hAnsi="Arial" w:cs="Arial"/>
+                <w:sz w:val="20"/>
+                <w:szCs w:val="20"/>
+                <w:color w:val="000000"/>
+              </w:rPr>
+              <w:t xml:space="preserve">0.002</w:t>
+            </w:r>
+          </w:p>
+        </w:tc>
+        <w:tc>
+          <w:tcPr>
+            <w:tcBorders>
+              <w:bottom w:val="single" w:sz="8" w:space="0" w:color="000000"/>
+              <w:top w:val="single" w:sz="8" w:space="0" w:color="000000"/>
+            </w:tcBorders>
+            <w:tcMar>
+              <w:top w:w="0" w:type="dxa"/>
+              <w:bottom w:w="0" w:type="dxa"/>
+              <w:left w:w="0" w:type="dxa"/>
+              <w:right w:w="0" w:type="dxa"/>
+            </w:tcMar>
+            <w:vAlign w:val="center"/>
+          </w:tcPr>
+          <w:p>
+            <w:pPr>
+              <w:jc w:val="right"/>
+              <w:spacing w:after="40" w:before="40"/>
+              <w:ind w:firstLine="0" w:left="40" w:right="40"/>
+            </w:pPr>
+            <w:r>
+              <w:rPr>
+                <w:rFonts w:ascii="Arial" w:hAnsi="Arial" w:cs="Arial"/>
+                <w:sz w:val="20"/>
+                <w:szCs w:val="20"/>
+                <w:color w:val="000000"/>
+              </w:rPr>
+              <w:t xml:space="preserve">0.000</w:t>
             </w:r>
           </w:p>
         </w:tc>
@@ -969,100 +969,100 @@
                 <w:szCs w:val="20"/>
                 <w:color w:val="000000"/>
               </w:rPr>
-              <w:t xml:space="preserve"/>
-            </w:r>
-          </w:p>
-        </w:tc>
-        <w:tc>
-          <w:tcPr>
-            <w:tcBorders>
-              <w:bottom w:val="single" w:sz="8" w:space="0" w:color="000000"/>
-              <w:top w:val="single" w:sz="8" w:space="0" w:color="000000"/>
-            </w:tcBorders>
-            <w:tcMar>
-              <w:top w:w="0" w:type="dxa"/>
-              <w:bottom w:w="0" w:type="dxa"/>
-              <w:left w:w="0" w:type="dxa"/>
-              <w:right w:w="0" w:type="dxa"/>
-            </w:tcMar>
-            <w:vAlign w:val="center"/>
-          </w:tcPr>
-          <w:p>
-            <w:pPr>
-              <w:jc w:val="right"/>
-              <w:spacing w:after="40" w:before="40"/>
-              <w:ind w:firstLine="0" w:left="40" w:right="40"/>
-            </w:pPr>
-            <w:r>
-              <w:rPr>
-                <w:rFonts w:ascii="Arial" w:hAnsi="Arial" w:cs="Arial"/>
-                <w:sz w:val="20"/>
-                <w:szCs w:val="20"/>
-                <w:color w:val="000000"/>
-              </w:rPr>
-              <w:t xml:space="preserve">NA</w:t>
-            </w:r>
-          </w:p>
-        </w:tc>
-        <w:tc>
-          <w:tcPr>
-            <w:tcBorders>
-              <w:bottom w:val="single" w:sz="8" w:space="0" w:color="000000"/>
-              <w:top w:val="single" w:sz="8" w:space="0" w:color="000000"/>
-            </w:tcBorders>
-            <w:tcMar>
-              <w:top w:w="0" w:type="dxa"/>
-              <w:bottom w:w="0" w:type="dxa"/>
-              <w:left w:w="0" w:type="dxa"/>
-              <w:right w:w="0" w:type="dxa"/>
-            </w:tcMar>
-            <w:vAlign w:val="center"/>
-          </w:tcPr>
-          <w:p>
-            <w:pPr>
-              <w:jc w:val="right"/>
-              <w:spacing w:after="40" w:before="40"/>
-              <w:ind w:firstLine="0" w:left="40" w:right="40"/>
-            </w:pPr>
-            <w:r>
-              <w:rPr>
-                <w:rFonts w:ascii="Arial" w:hAnsi="Arial" w:cs="Arial"/>
-                <w:sz w:val="20"/>
-                <w:szCs w:val="20"/>
-                <w:color w:val="000000"/>
-              </w:rPr>
-              <w:t xml:space="preserve">NA</w:t>
-            </w:r>
-          </w:p>
-        </w:tc>
-        <w:tc>
-          <w:tcPr>
-            <w:tcBorders>
-              <w:bottom w:val="single" w:sz="8" w:space="0" w:color="000000"/>
-              <w:top w:val="single" w:sz="8" w:space="0" w:color="000000"/>
-            </w:tcBorders>
-            <w:tcMar>
-              <w:top w:w="0" w:type="dxa"/>
-              <w:bottom w:w="0" w:type="dxa"/>
-              <w:left w:w="0" w:type="dxa"/>
-              <w:right w:w="0" w:type="dxa"/>
-            </w:tcMar>
-            <w:vAlign w:val="center"/>
-          </w:tcPr>
-          <w:p>
-            <w:pPr>
-              <w:jc w:val="right"/>
-              <w:spacing w:after="40" w:before="40"/>
-              <w:ind w:firstLine="0" w:left="40" w:right="40"/>
-            </w:pPr>
-            <w:r>
-              <w:rPr>
-                <w:rFonts w:ascii="Arial" w:hAnsi="Arial" w:cs="Arial"/>
-                <w:sz w:val="20"/>
-                <w:szCs w:val="20"/>
-                <w:color w:val="000000"/>
-              </w:rPr>
-              <w:t xml:space="preserve">NA</w:t>
+              <w:t xml:space="preserve">CAGL</w:t>
+            </w:r>
+          </w:p>
+        </w:tc>
+        <w:tc>
+          <w:tcPr>
+            <w:tcBorders>
+              <w:bottom w:val="single" w:sz="8" w:space="0" w:color="000000"/>
+              <w:top w:val="single" w:sz="8" w:space="0" w:color="000000"/>
+            </w:tcBorders>
+            <w:tcMar>
+              <w:top w:w="0" w:type="dxa"/>
+              <w:bottom w:w="0" w:type="dxa"/>
+              <w:left w:w="0" w:type="dxa"/>
+              <w:right w:w="0" w:type="dxa"/>
+            </w:tcMar>
+            <w:vAlign w:val="center"/>
+          </w:tcPr>
+          <w:p>
+            <w:pPr>
+              <w:jc w:val="right"/>
+              <w:spacing w:after="40" w:before="40"/>
+              <w:ind w:firstLine="0" w:left="40" w:right="40"/>
+            </w:pPr>
+            <w:r>
+              <w:rPr>
+                <w:rFonts w:ascii="Arial" w:hAnsi="Arial" w:cs="Arial"/>
+                <w:sz w:val="20"/>
+                <w:szCs w:val="20"/>
+                <w:color w:val="000000"/>
+              </w:rPr>
+              <w:t xml:space="preserve">-0.074</w:t>
+            </w:r>
+          </w:p>
+        </w:tc>
+        <w:tc>
+          <w:tcPr>
+            <w:tcBorders>
+              <w:bottom w:val="single" w:sz="8" w:space="0" w:color="000000"/>
+              <w:top w:val="single" w:sz="8" w:space="0" w:color="000000"/>
+            </w:tcBorders>
+            <w:tcMar>
+              <w:top w:w="0" w:type="dxa"/>
+              <w:bottom w:w="0" w:type="dxa"/>
+              <w:left w:w="0" w:type="dxa"/>
+              <w:right w:w="0" w:type="dxa"/>
+            </w:tcMar>
+            <w:vAlign w:val="center"/>
+          </w:tcPr>
+          <w:p>
+            <w:pPr>
+              <w:jc w:val="right"/>
+              <w:spacing w:after="40" w:before="40"/>
+              <w:ind w:firstLine="0" w:left="40" w:right="40"/>
+            </w:pPr>
+            <w:r>
+              <w:rPr>
+                <w:rFonts w:ascii="Arial" w:hAnsi="Arial" w:cs="Arial"/>
+                <w:sz w:val="20"/>
+                <w:szCs w:val="20"/>
+                <w:color w:val="000000"/>
+              </w:rPr>
+              <w:t xml:space="preserve">0.003</w:t>
+            </w:r>
+          </w:p>
+        </w:tc>
+        <w:tc>
+          <w:tcPr>
+            <w:tcBorders>
+              <w:bottom w:val="single" w:sz="8" w:space="0" w:color="000000"/>
+              <w:top w:val="single" w:sz="8" w:space="0" w:color="000000"/>
+            </w:tcBorders>
+            <w:tcMar>
+              <w:top w:w="0" w:type="dxa"/>
+              <w:bottom w:w="0" w:type="dxa"/>
+              <w:left w:w="0" w:type="dxa"/>
+              <w:right w:w="0" w:type="dxa"/>
+            </w:tcMar>
+            <w:vAlign w:val="center"/>
+          </w:tcPr>
+          <w:p>
+            <w:pPr>
+              <w:jc w:val="right"/>
+              <w:spacing w:after="40" w:before="40"/>
+              <w:ind w:firstLine="0" w:left="40" w:right="40"/>
+            </w:pPr>
+            <w:r>
+              <w:rPr>
+                <w:rFonts w:ascii="Arial" w:hAnsi="Arial" w:cs="Arial"/>
+                <w:sz w:val="20"/>
+                <w:szCs w:val="20"/>
+                <w:color w:val="000000"/>
+              </w:rPr>
+              <w:t xml:space="preserve">0.001</w:t>
             </w:r>
           </w:p>
         </w:tc>
@@ -1099,100 +1099,100 @@
                 <w:szCs w:val="20"/>
                 <w:color w:val="000000"/>
               </w:rPr>
-              <w:t xml:space="preserve"/>
-            </w:r>
-          </w:p>
-        </w:tc>
-        <w:tc>
-          <w:tcPr>
-            <w:tcBorders>
-              <w:bottom w:val="single" w:sz="8" w:space="0" w:color="000000"/>
-              <w:top w:val="single" w:sz="8" w:space="0" w:color="000000"/>
-            </w:tcBorders>
-            <w:tcMar>
-              <w:top w:w="0" w:type="dxa"/>
-              <w:bottom w:w="0" w:type="dxa"/>
-              <w:left w:w="0" w:type="dxa"/>
-              <w:right w:w="0" w:type="dxa"/>
-            </w:tcMar>
-            <w:vAlign w:val="center"/>
-          </w:tcPr>
-          <w:p>
-            <w:pPr>
-              <w:jc w:val="right"/>
-              <w:spacing w:after="40" w:before="40"/>
-              <w:ind w:firstLine="0" w:left="40" w:right="40"/>
-            </w:pPr>
-            <w:r>
-              <w:rPr>
-                <w:rFonts w:ascii="Arial" w:hAnsi="Arial" w:cs="Arial"/>
-                <w:sz w:val="20"/>
-                <w:szCs w:val="20"/>
-                <w:color w:val="000000"/>
-              </w:rPr>
-              <w:t xml:space="preserve">NA</w:t>
-            </w:r>
-          </w:p>
-        </w:tc>
-        <w:tc>
-          <w:tcPr>
-            <w:tcBorders>
-              <w:bottom w:val="single" w:sz="8" w:space="0" w:color="000000"/>
-              <w:top w:val="single" w:sz="8" w:space="0" w:color="000000"/>
-            </w:tcBorders>
-            <w:tcMar>
-              <w:top w:w="0" w:type="dxa"/>
-              <w:bottom w:w="0" w:type="dxa"/>
-              <w:left w:w="0" w:type="dxa"/>
-              <w:right w:w="0" w:type="dxa"/>
-            </w:tcMar>
-            <w:vAlign w:val="center"/>
-          </w:tcPr>
-          <w:p>
-            <w:pPr>
-              <w:jc w:val="right"/>
-              <w:spacing w:after="40" w:before="40"/>
-              <w:ind w:firstLine="0" w:left="40" w:right="40"/>
-            </w:pPr>
-            <w:r>
-              <w:rPr>
-                <w:rFonts w:ascii="Arial" w:hAnsi="Arial" w:cs="Arial"/>
-                <w:sz w:val="20"/>
-                <w:szCs w:val="20"/>
-                <w:color w:val="000000"/>
-              </w:rPr>
-              <w:t xml:space="preserve">NA</w:t>
-            </w:r>
-          </w:p>
-        </w:tc>
-        <w:tc>
-          <w:tcPr>
-            <w:tcBorders>
-              <w:bottom w:val="single" w:sz="8" w:space="0" w:color="000000"/>
-              <w:top w:val="single" w:sz="8" w:space="0" w:color="000000"/>
-            </w:tcBorders>
-            <w:tcMar>
-              <w:top w:w="0" w:type="dxa"/>
-              <w:bottom w:w="0" w:type="dxa"/>
-              <w:left w:w="0" w:type="dxa"/>
-              <w:right w:w="0" w:type="dxa"/>
-            </w:tcMar>
-            <w:vAlign w:val="center"/>
-          </w:tcPr>
-          <w:p>
-            <w:pPr>
-              <w:jc w:val="right"/>
-              <w:spacing w:after="40" w:before="40"/>
-              <w:ind w:firstLine="0" w:left="40" w:right="40"/>
-            </w:pPr>
-            <w:r>
-              <w:rPr>
-                <w:rFonts w:ascii="Arial" w:hAnsi="Arial" w:cs="Arial"/>
-                <w:sz w:val="20"/>
-                <w:szCs w:val="20"/>
-                <w:color w:val="000000"/>
-              </w:rPr>
-              <w:t xml:space="preserve">NA</w:t>
+              <w:t xml:space="preserve">JUNI</w:t>
+            </w:r>
+          </w:p>
+        </w:tc>
+        <w:tc>
+          <w:tcPr>
+            <w:tcBorders>
+              <w:bottom w:val="single" w:sz="8" w:space="0" w:color="000000"/>
+              <w:top w:val="single" w:sz="8" w:space="0" w:color="000000"/>
+            </w:tcBorders>
+            <w:tcMar>
+              <w:top w:w="0" w:type="dxa"/>
+              <w:bottom w:w="0" w:type="dxa"/>
+              <w:left w:w="0" w:type="dxa"/>
+              <w:right w:w="0" w:type="dxa"/>
+            </w:tcMar>
+            <w:vAlign w:val="center"/>
+          </w:tcPr>
+          <w:p>
+            <w:pPr>
+              <w:jc w:val="right"/>
+              <w:spacing w:after="40" w:before="40"/>
+              <w:ind w:firstLine="0" w:left="40" w:right="40"/>
+            </w:pPr>
+            <w:r>
+              <w:rPr>
+                <w:rFonts w:ascii="Arial" w:hAnsi="Arial" w:cs="Arial"/>
+                <w:sz w:val="20"/>
+                <w:szCs w:val="20"/>
+                <w:color w:val="000000"/>
+              </w:rPr>
+              <w:t xml:space="preserve">0.642</w:t>
+            </w:r>
+          </w:p>
+        </w:tc>
+        <w:tc>
+          <w:tcPr>
+            <w:tcBorders>
+              <w:bottom w:val="single" w:sz="8" w:space="0" w:color="000000"/>
+              <w:top w:val="single" w:sz="8" w:space="0" w:color="000000"/>
+            </w:tcBorders>
+            <w:tcMar>
+              <w:top w:w="0" w:type="dxa"/>
+              <w:bottom w:w="0" w:type="dxa"/>
+              <w:left w:w="0" w:type="dxa"/>
+              <w:right w:w="0" w:type="dxa"/>
+            </w:tcMar>
+            <w:vAlign w:val="center"/>
+          </w:tcPr>
+          <w:p>
+            <w:pPr>
+              <w:jc w:val="right"/>
+              <w:spacing w:after="40" w:before="40"/>
+              <w:ind w:firstLine="0" w:left="40" w:right="40"/>
+            </w:pPr>
+            <w:r>
+              <w:rPr>
+                <w:rFonts w:ascii="Arial" w:hAnsi="Arial" w:cs="Arial"/>
+                <w:sz w:val="20"/>
+                <w:szCs w:val="20"/>
+                <w:color w:val="000000"/>
+              </w:rPr>
+              <w:t xml:space="preserve">0.003</w:t>
+            </w:r>
+          </w:p>
+        </w:tc>
+        <w:tc>
+          <w:tcPr>
+            <w:tcBorders>
+              <w:bottom w:val="single" w:sz="8" w:space="0" w:color="000000"/>
+              <w:top w:val="single" w:sz="8" w:space="0" w:color="000000"/>
+            </w:tcBorders>
+            <w:tcMar>
+              <w:top w:w="0" w:type="dxa"/>
+              <w:bottom w:w="0" w:type="dxa"/>
+              <w:left w:w="0" w:type="dxa"/>
+              <w:right w:w="0" w:type="dxa"/>
+            </w:tcMar>
+            <w:vAlign w:val="center"/>
+          </w:tcPr>
+          <w:p>
+            <w:pPr>
+              <w:jc w:val="right"/>
+              <w:spacing w:after="40" w:before="40"/>
+              <w:ind w:firstLine="0" w:left="40" w:right="40"/>
+            </w:pPr>
+            <w:r>
+              <w:rPr>
+                <w:rFonts w:ascii="Arial" w:hAnsi="Arial" w:cs="Arial"/>
+                <w:sz w:val="20"/>
+                <w:szCs w:val="20"/>
+                <w:color w:val="000000"/>
+              </w:rPr>
+              <w:t xml:space="preserve">0.098</w:t>
             </w:r>
           </w:p>
         </w:tc>
@@ -1229,100 +1229,100 @@
                 <w:szCs w:val="20"/>
                 <w:color w:val="000000"/>
               </w:rPr>
-              <w:t xml:space="preserve"/>
-            </w:r>
-          </w:p>
-        </w:tc>
-        <w:tc>
-          <w:tcPr>
-            <w:tcBorders>
-              <w:bottom w:val="single" w:sz="8" w:space="0" w:color="000000"/>
-              <w:top w:val="single" w:sz="8" w:space="0" w:color="000000"/>
-            </w:tcBorders>
-            <w:tcMar>
-              <w:top w:w="0" w:type="dxa"/>
-              <w:bottom w:w="0" w:type="dxa"/>
-              <w:left w:w="0" w:type="dxa"/>
-              <w:right w:w="0" w:type="dxa"/>
-            </w:tcMar>
-            <w:vAlign w:val="center"/>
-          </w:tcPr>
-          <w:p>
-            <w:pPr>
-              <w:jc w:val="right"/>
-              <w:spacing w:after="40" w:before="40"/>
-              <w:ind w:firstLine="0" w:left="40" w:right="40"/>
-            </w:pPr>
-            <w:r>
-              <w:rPr>
-                <w:rFonts w:ascii="Arial" w:hAnsi="Arial" w:cs="Arial"/>
-                <w:sz w:val="20"/>
-                <w:szCs w:val="20"/>
-                <w:color w:val="000000"/>
-              </w:rPr>
-              <w:t xml:space="preserve">NA</w:t>
-            </w:r>
-          </w:p>
-        </w:tc>
-        <w:tc>
-          <w:tcPr>
-            <w:tcBorders>
-              <w:bottom w:val="single" w:sz="8" w:space="0" w:color="000000"/>
-              <w:top w:val="single" w:sz="8" w:space="0" w:color="000000"/>
-            </w:tcBorders>
-            <w:tcMar>
-              <w:top w:w="0" w:type="dxa"/>
-              <w:bottom w:w="0" w:type="dxa"/>
-              <w:left w:w="0" w:type="dxa"/>
-              <w:right w:w="0" w:type="dxa"/>
-            </w:tcMar>
-            <w:vAlign w:val="center"/>
-          </w:tcPr>
-          <w:p>
-            <w:pPr>
-              <w:jc w:val="right"/>
-              <w:spacing w:after="40" w:before="40"/>
-              <w:ind w:firstLine="0" w:left="40" w:right="40"/>
-            </w:pPr>
-            <w:r>
-              <w:rPr>
-                <w:rFonts w:ascii="Arial" w:hAnsi="Arial" w:cs="Arial"/>
-                <w:sz w:val="20"/>
-                <w:szCs w:val="20"/>
-                <w:color w:val="000000"/>
-              </w:rPr>
-              <w:t xml:space="preserve">NA</w:t>
-            </w:r>
-          </w:p>
-        </w:tc>
-        <w:tc>
-          <w:tcPr>
-            <w:tcBorders>
-              <w:bottom w:val="single" w:sz="8" w:space="0" w:color="000000"/>
-              <w:top w:val="single" w:sz="8" w:space="0" w:color="000000"/>
-            </w:tcBorders>
-            <w:tcMar>
-              <w:top w:w="0" w:type="dxa"/>
-              <w:bottom w:w="0" w:type="dxa"/>
-              <w:left w:w="0" w:type="dxa"/>
-              <w:right w:w="0" w:type="dxa"/>
-            </w:tcMar>
-            <w:vAlign w:val="center"/>
-          </w:tcPr>
-          <w:p>
-            <w:pPr>
-              <w:jc w:val="right"/>
-              <w:spacing w:after="40" w:before="40"/>
-              <w:ind w:firstLine="0" w:left="40" w:right="40"/>
-            </w:pPr>
-            <w:r>
-              <w:rPr>
-                <w:rFonts w:ascii="Arial" w:hAnsi="Arial" w:cs="Arial"/>
-                <w:sz w:val="20"/>
-                <w:szCs w:val="20"/>
-                <w:color w:val="000000"/>
-              </w:rPr>
-              <w:t xml:space="preserve">NA</w:t>
+              <w:t xml:space="preserve">CATO</w:t>
+            </w:r>
+          </w:p>
+        </w:tc>
+        <w:tc>
+          <w:tcPr>
+            <w:tcBorders>
+              <w:bottom w:val="single" w:sz="8" w:space="0" w:color="000000"/>
+              <w:top w:val="single" w:sz="8" w:space="0" w:color="000000"/>
+            </w:tcBorders>
+            <w:tcMar>
+              <w:top w:w="0" w:type="dxa"/>
+              <w:bottom w:w="0" w:type="dxa"/>
+              <w:left w:w="0" w:type="dxa"/>
+              <w:right w:w="0" w:type="dxa"/>
+            </w:tcMar>
+            <w:vAlign w:val="center"/>
+          </w:tcPr>
+          <w:p>
+            <w:pPr>
+              <w:jc w:val="right"/>
+              <w:spacing w:after="40" w:before="40"/>
+              <w:ind w:firstLine="0" w:left="40" w:right="40"/>
+            </w:pPr>
+            <w:r>
+              <w:rPr>
+                <w:rFonts w:ascii="Arial" w:hAnsi="Arial" w:cs="Arial"/>
+                <w:sz w:val="20"/>
+                <w:szCs w:val="20"/>
+                <w:color w:val="000000"/>
+              </w:rPr>
+              <w:t xml:space="preserve">-0.201</w:t>
+            </w:r>
+          </w:p>
+        </w:tc>
+        <w:tc>
+          <w:tcPr>
+            <w:tcBorders>
+              <w:bottom w:val="single" w:sz="8" w:space="0" w:color="000000"/>
+              <w:top w:val="single" w:sz="8" w:space="0" w:color="000000"/>
+            </w:tcBorders>
+            <w:tcMar>
+              <w:top w:w="0" w:type="dxa"/>
+              <w:bottom w:w="0" w:type="dxa"/>
+              <w:left w:w="0" w:type="dxa"/>
+              <w:right w:w="0" w:type="dxa"/>
+            </w:tcMar>
+            <w:vAlign w:val="center"/>
+          </w:tcPr>
+          <w:p>
+            <w:pPr>
+              <w:jc w:val="right"/>
+              <w:spacing w:after="40" w:before="40"/>
+              <w:ind w:firstLine="0" w:left="40" w:right="40"/>
+            </w:pPr>
+            <w:r>
+              <w:rPr>
+                <w:rFonts w:ascii="Arial" w:hAnsi="Arial" w:cs="Arial"/>
+                <w:sz w:val="20"/>
+                <w:szCs w:val="20"/>
+                <w:color w:val="000000"/>
+              </w:rPr>
+              <w:t xml:space="preserve">0.002</w:t>
+            </w:r>
+          </w:p>
+        </w:tc>
+        <w:tc>
+          <w:tcPr>
+            <w:tcBorders>
+              <w:bottom w:val="single" w:sz="8" w:space="0" w:color="000000"/>
+              <w:top w:val="single" w:sz="8" w:space="0" w:color="000000"/>
+            </w:tcBorders>
+            <w:tcMar>
+              <w:top w:w="0" w:type="dxa"/>
+              <w:bottom w:w="0" w:type="dxa"/>
+              <w:left w:w="0" w:type="dxa"/>
+              <w:right w:w="0" w:type="dxa"/>
+            </w:tcMar>
+            <w:vAlign w:val="center"/>
+          </w:tcPr>
+          <w:p>
+            <w:pPr>
+              <w:jc w:val="right"/>
+              <w:spacing w:after="40" w:before="40"/>
+              <w:ind w:firstLine="0" w:left="40" w:right="40"/>
+            </w:pPr>
+            <w:r>
+              <w:rPr>
+                <w:rFonts w:ascii="Arial" w:hAnsi="Arial" w:cs="Arial"/>
+                <w:sz w:val="20"/>
+                <w:szCs w:val="20"/>
+                <w:color w:val="000000"/>
+              </w:rPr>
+              <w:t xml:space="preserve">0.018</w:t>
             </w:r>
           </w:p>
         </w:tc>
@@ -1359,100 +1359,100 @@
                 <w:szCs w:val="20"/>
                 <w:color w:val="000000"/>
               </w:rPr>
-              <w:t xml:space="preserve"/>
-            </w:r>
-          </w:p>
-        </w:tc>
-        <w:tc>
-          <w:tcPr>
-            <w:tcBorders>
-              <w:bottom w:val="single" w:sz="8" w:space="0" w:color="000000"/>
-              <w:top w:val="single" w:sz="8" w:space="0" w:color="000000"/>
-            </w:tcBorders>
-            <w:tcMar>
-              <w:top w:w="0" w:type="dxa"/>
-              <w:bottom w:w="0" w:type="dxa"/>
-              <w:left w:w="0" w:type="dxa"/>
-              <w:right w:w="0" w:type="dxa"/>
-            </w:tcMar>
-            <w:vAlign w:val="center"/>
-          </w:tcPr>
-          <w:p>
-            <w:pPr>
-              <w:jc w:val="right"/>
-              <w:spacing w:after="40" w:before="40"/>
-              <w:ind w:firstLine="0" w:left="40" w:right="40"/>
-            </w:pPr>
-            <w:r>
-              <w:rPr>
-                <w:rFonts w:ascii="Arial" w:hAnsi="Arial" w:cs="Arial"/>
-                <w:sz w:val="20"/>
-                <w:szCs w:val="20"/>
-                <w:color w:val="000000"/>
-              </w:rPr>
-              <w:t xml:space="preserve">NA</w:t>
-            </w:r>
-          </w:p>
-        </w:tc>
-        <w:tc>
-          <w:tcPr>
-            <w:tcBorders>
-              <w:bottom w:val="single" w:sz="8" w:space="0" w:color="000000"/>
-              <w:top w:val="single" w:sz="8" w:space="0" w:color="000000"/>
-            </w:tcBorders>
-            <w:tcMar>
-              <w:top w:w="0" w:type="dxa"/>
-              <w:bottom w:w="0" w:type="dxa"/>
-              <w:left w:w="0" w:type="dxa"/>
-              <w:right w:w="0" w:type="dxa"/>
-            </w:tcMar>
-            <w:vAlign w:val="center"/>
-          </w:tcPr>
-          <w:p>
-            <w:pPr>
-              <w:jc w:val="right"/>
-              <w:spacing w:after="40" w:before="40"/>
-              <w:ind w:firstLine="0" w:left="40" w:right="40"/>
-            </w:pPr>
-            <w:r>
-              <w:rPr>
-                <w:rFonts w:ascii="Arial" w:hAnsi="Arial" w:cs="Arial"/>
-                <w:sz w:val="20"/>
-                <w:szCs w:val="20"/>
-                <w:color w:val="000000"/>
-              </w:rPr>
-              <w:t xml:space="preserve">NA</w:t>
-            </w:r>
-          </w:p>
-        </w:tc>
-        <w:tc>
-          <w:tcPr>
-            <w:tcBorders>
-              <w:bottom w:val="single" w:sz="8" w:space="0" w:color="000000"/>
-              <w:top w:val="single" w:sz="8" w:space="0" w:color="000000"/>
-            </w:tcBorders>
-            <w:tcMar>
-              <w:top w:w="0" w:type="dxa"/>
-              <w:bottom w:w="0" w:type="dxa"/>
-              <w:left w:w="0" w:type="dxa"/>
-              <w:right w:w="0" w:type="dxa"/>
-            </w:tcMar>
-            <w:vAlign w:val="center"/>
-          </w:tcPr>
-          <w:p>
-            <w:pPr>
-              <w:jc w:val="right"/>
-              <w:spacing w:after="40" w:before="40"/>
-              <w:ind w:firstLine="0" w:left="40" w:right="40"/>
-            </w:pPr>
-            <w:r>
-              <w:rPr>
-                <w:rFonts w:ascii="Arial" w:hAnsi="Arial" w:cs="Arial"/>
-                <w:sz w:val="20"/>
-                <w:szCs w:val="20"/>
-                <w:color w:val="000000"/>
-              </w:rPr>
-              <w:t xml:space="preserve">NA</w:t>
+              <w:t xml:space="preserve">CACO</w:t>
+            </w:r>
+          </w:p>
+        </w:tc>
+        <w:tc>
+          <w:tcPr>
+            <w:tcBorders>
+              <w:bottom w:val="single" w:sz="8" w:space="0" w:color="000000"/>
+              <w:top w:val="single" w:sz="8" w:space="0" w:color="000000"/>
+            </w:tcBorders>
+            <w:tcMar>
+              <w:top w:w="0" w:type="dxa"/>
+              <w:bottom w:w="0" w:type="dxa"/>
+              <w:left w:w="0" w:type="dxa"/>
+              <w:right w:w="0" w:type="dxa"/>
+            </w:tcMar>
+            <w:vAlign w:val="center"/>
+          </w:tcPr>
+          <w:p>
+            <w:pPr>
+              <w:jc w:val="right"/>
+              <w:spacing w:after="40" w:before="40"/>
+              <w:ind w:firstLine="0" w:left="40" w:right="40"/>
+            </w:pPr>
+            <w:r>
+              <w:rPr>
+                <w:rFonts w:ascii="Arial" w:hAnsi="Arial" w:cs="Arial"/>
+                <w:sz w:val="20"/>
+                <w:szCs w:val="20"/>
+                <w:color w:val="000000"/>
+              </w:rPr>
+              <w:t xml:space="preserve">0.501</w:t>
+            </w:r>
+          </w:p>
+        </w:tc>
+        <w:tc>
+          <w:tcPr>
+            <w:tcBorders>
+              <w:bottom w:val="single" w:sz="8" w:space="0" w:color="000000"/>
+              <w:top w:val="single" w:sz="8" w:space="0" w:color="000000"/>
+            </w:tcBorders>
+            <w:tcMar>
+              <w:top w:w="0" w:type="dxa"/>
+              <w:bottom w:w="0" w:type="dxa"/>
+              <w:left w:w="0" w:type="dxa"/>
+              <w:right w:w="0" w:type="dxa"/>
+            </w:tcMar>
+            <w:vAlign w:val="center"/>
+          </w:tcPr>
+          <w:p>
+            <w:pPr>
+              <w:jc w:val="right"/>
+              <w:spacing w:after="40" w:before="40"/>
+              <w:ind w:firstLine="0" w:left="40" w:right="40"/>
+            </w:pPr>
+            <w:r>
+              <w:rPr>
+                <w:rFonts w:ascii="Arial" w:hAnsi="Arial" w:cs="Arial"/>
+                <w:sz w:val="20"/>
+                <w:szCs w:val="20"/>
+                <w:color w:val="000000"/>
+              </w:rPr>
+              <w:t xml:space="preserve">0.001</w:t>
+            </w:r>
+          </w:p>
+        </w:tc>
+        <w:tc>
+          <w:tcPr>
+            <w:tcBorders>
+              <w:bottom w:val="single" w:sz="8" w:space="0" w:color="000000"/>
+              <w:top w:val="single" w:sz="8" w:space="0" w:color="000000"/>
+            </w:tcBorders>
+            <w:tcMar>
+              <w:top w:w="0" w:type="dxa"/>
+              <w:bottom w:w="0" w:type="dxa"/>
+              <w:left w:w="0" w:type="dxa"/>
+              <w:right w:w="0" w:type="dxa"/>
+            </w:tcMar>
+            <w:vAlign w:val="center"/>
+          </w:tcPr>
+          <w:p>
+            <w:pPr>
+              <w:jc w:val="right"/>
+              <w:spacing w:after="40" w:before="40"/>
+              <w:ind w:firstLine="0" w:left="40" w:right="40"/>
+            </w:pPr>
+            <w:r>
+              <w:rPr>
+                <w:rFonts w:ascii="Arial" w:hAnsi="Arial" w:cs="Arial"/>
+                <w:sz w:val="20"/>
+                <w:szCs w:val="20"/>
+                <w:color w:val="000000"/>
+              </w:rPr>
+              <w:t xml:space="preserve">0.688</w:t>
             </w:r>
           </w:p>
         </w:tc>
@@ -1489,100 +1489,100 @@
                 <w:szCs w:val="20"/>
                 <w:color w:val="000000"/>
               </w:rPr>
-              <w:t xml:space="preserve"/>
-            </w:r>
-          </w:p>
-        </w:tc>
-        <w:tc>
-          <w:tcPr>
-            <w:tcBorders>
-              <w:bottom w:val="single" w:sz="8" w:space="0" w:color="000000"/>
-              <w:top w:val="single" w:sz="8" w:space="0" w:color="000000"/>
-            </w:tcBorders>
-            <w:tcMar>
-              <w:top w:w="0" w:type="dxa"/>
-              <w:bottom w:w="0" w:type="dxa"/>
-              <w:left w:w="0" w:type="dxa"/>
-              <w:right w:w="0" w:type="dxa"/>
-            </w:tcMar>
-            <w:vAlign w:val="center"/>
-          </w:tcPr>
-          <w:p>
-            <w:pPr>
-              <w:jc w:val="right"/>
-              <w:spacing w:after="40" w:before="40"/>
-              <w:ind w:firstLine="0" w:left="40" w:right="40"/>
-            </w:pPr>
-            <w:r>
-              <w:rPr>
-                <w:rFonts w:ascii="Arial" w:hAnsi="Arial" w:cs="Arial"/>
-                <w:sz w:val="20"/>
-                <w:szCs w:val="20"/>
-                <w:color w:val="000000"/>
-              </w:rPr>
-              <w:t xml:space="preserve">NA</w:t>
-            </w:r>
-          </w:p>
-        </w:tc>
-        <w:tc>
-          <w:tcPr>
-            <w:tcBorders>
-              <w:bottom w:val="single" w:sz="8" w:space="0" w:color="000000"/>
-              <w:top w:val="single" w:sz="8" w:space="0" w:color="000000"/>
-            </w:tcBorders>
-            <w:tcMar>
-              <w:top w:w="0" w:type="dxa"/>
-              <w:bottom w:w="0" w:type="dxa"/>
-              <w:left w:w="0" w:type="dxa"/>
-              <w:right w:w="0" w:type="dxa"/>
-            </w:tcMar>
-            <w:vAlign w:val="center"/>
-          </w:tcPr>
-          <w:p>
-            <w:pPr>
-              <w:jc w:val="right"/>
-              <w:spacing w:after="40" w:before="40"/>
-              <w:ind w:firstLine="0" w:left="40" w:right="40"/>
-            </w:pPr>
-            <w:r>
-              <w:rPr>
-                <w:rFonts w:ascii="Arial" w:hAnsi="Arial" w:cs="Arial"/>
-                <w:sz w:val="20"/>
-                <w:szCs w:val="20"/>
-                <w:color w:val="000000"/>
-              </w:rPr>
-              <w:t xml:space="preserve">NA</w:t>
-            </w:r>
-          </w:p>
-        </w:tc>
-        <w:tc>
-          <w:tcPr>
-            <w:tcBorders>
-              <w:bottom w:val="single" w:sz="8" w:space="0" w:color="000000"/>
-              <w:top w:val="single" w:sz="8" w:space="0" w:color="000000"/>
-            </w:tcBorders>
-            <w:tcMar>
-              <w:top w:w="0" w:type="dxa"/>
-              <w:bottom w:w="0" w:type="dxa"/>
-              <w:left w:w="0" w:type="dxa"/>
-              <w:right w:w="0" w:type="dxa"/>
-            </w:tcMar>
-            <w:vAlign w:val="center"/>
-          </w:tcPr>
-          <w:p>
-            <w:pPr>
-              <w:jc w:val="right"/>
-              <w:spacing w:after="40" w:before="40"/>
-              <w:ind w:firstLine="0" w:left="40" w:right="40"/>
-            </w:pPr>
-            <w:r>
-              <w:rPr>
-                <w:rFonts w:ascii="Arial" w:hAnsi="Arial" w:cs="Arial"/>
-                <w:sz w:val="20"/>
-                <w:szCs w:val="20"/>
-                <w:color w:val="000000"/>
-              </w:rPr>
-              <w:t xml:space="preserve">NA</w:t>
+              <w:t xml:space="preserve">FAGR</w:t>
+            </w:r>
+          </w:p>
+        </w:tc>
+        <w:tc>
+          <w:tcPr>
+            <w:tcBorders>
+              <w:bottom w:val="single" w:sz="8" w:space="0" w:color="000000"/>
+              <w:top w:val="single" w:sz="8" w:space="0" w:color="000000"/>
+            </w:tcBorders>
+            <w:tcMar>
+              <w:top w:w="0" w:type="dxa"/>
+              <w:bottom w:w="0" w:type="dxa"/>
+              <w:left w:w="0" w:type="dxa"/>
+              <w:right w:w="0" w:type="dxa"/>
+            </w:tcMar>
+            <w:vAlign w:val="center"/>
+          </w:tcPr>
+          <w:p>
+            <w:pPr>
+              <w:jc w:val="right"/>
+              <w:spacing w:after="40" w:before="40"/>
+              <w:ind w:firstLine="0" w:left="40" w:right="40"/>
+            </w:pPr>
+            <w:r>
+              <w:rPr>
+                <w:rFonts w:ascii="Arial" w:hAnsi="Arial" w:cs="Arial"/>
+                <w:sz w:val="20"/>
+                <w:szCs w:val="20"/>
+                <w:color w:val="000000"/>
+              </w:rPr>
+              <w:t xml:space="preserve">1.838</w:t>
+            </w:r>
+          </w:p>
+        </w:tc>
+        <w:tc>
+          <w:tcPr>
+            <w:tcBorders>
+              <w:bottom w:val="single" w:sz="8" w:space="0" w:color="000000"/>
+              <w:top w:val="single" w:sz="8" w:space="0" w:color="000000"/>
+            </w:tcBorders>
+            <w:tcMar>
+              <w:top w:w="0" w:type="dxa"/>
+              <w:bottom w:w="0" w:type="dxa"/>
+              <w:left w:w="0" w:type="dxa"/>
+              <w:right w:w="0" w:type="dxa"/>
+            </w:tcMar>
+            <w:vAlign w:val="center"/>
+          </w:tcPr>
+          <w:p>
+            <w:pPr>
+              <w:jc w:val="right"/>
+              <w:spacing w:after="40" w:before="40"/>
+              <w:ind w:firstLine="0" w:left="40" w:right="40"/>
+            </w:pPr>
+            <w:r>
+              <w:rPr>
+                <w:rFonts w:ascii="Arial" w:hAnsi="Arial" w:cs="Arial"/>
+                <w:sz w:val="20"/>
+                <w:szCs w:val="20"/>
+                <w:color w:val="000000"/>
+              </w:rPr>
+              <w:t xml:space="preserve">0.001</w:t>
+            </w:r>
+          </w:p>
+        </w:tc>
+        <w:tc>
+          <w:tcPr>
+            <w:tcBorders>
+              <w:bottom w:val="single" w:sz="8" w:space="0" w:color="000000"/>
+              <w:top w:val="single" w:sz="8" w:space="0" w:color="000000"/>
+            </w:tcBorders>
+            <w:tcMar>
+              <w:top w:w="0" w:type="dxa"/>
+              <w:bottom w:w="0" w:type="dxa"/>
+              <w:left w:w="0" w:type="dxa"/>
+              <w:right w:w="0" w:type="dxa"/>
+            </w:tcMar>
+            <w:vAlign w:val="center"/>
+          </w:tcPr>
+          <w:p>
+            <w:pPr>
+              <w:jc w:val="right"/>
+              <w:spacing w:after="40" w:before="40"/>
+              <w:ind w:firstLine="0" w:left="40" w:right="40"/>
+            </w:pPr>
+            <w:r>
+              <w:rPr>
+                <w:rFonts w:ascii="Arial" w:hAnsi="Arial" w:cs="Arial"/>
+                <w:sz w:val="20"/>
+                <w:szCs w:val="20"/>
+                <w:color w:val="000000"/>
+              </w:rPr>
+              <w:t xml:space="preserve">0.461</w:t>
             </w:r>
           </w:p>
         </w:tc>
@@ -1619,100 +1619,100 @@
                 <w:szCs w:val="20"/>
                 <w:color w:val="000000"/>
               </w:rPr>
-              <w:t xml:space="preserve"/>
-            </w:r>
-          </w:p>
-        </w:tc>
-        <w:tc>
-          <w:tcPr>
-            <w:tcBorders>
-              <w:bottom w:val="single" w:sz="8" w:space="0" w:color="000000"/>
-              <w:top w:val="single" w:sz="8" w:space="0" w:color="000000"/>
-            </w:tcBorders>
-            <w:tcMar>
-              <w:top w:w="0" w:type="dxa"/>
-              <w:bottom w:w="0" w:type="dxa"/>
-              <w:left w:w="0" w:type="dxa"/>
-              <w:right w:w="0" w:type="dxa"/>
-            </w:tcMar>
-            <w:vAlign w:val="center"/>
-          </w:tcPr>
-          <w:p>
-            <w:pPr>
-              <w:jc w:val="right"/>
-              <w:spacing w:after="40" w:before="40"/>
-              <w:ind w:firstLine="0" w:left="40" w:right="40"/>
-            </w:pPr>
-            <w:r>
-              <w:rPr>
-                <w:rFonts w:ascii="Arial" w:hAnsi="Arial" w:cs="Arial"/>
-                <w:sz w:val="20"/>
-                <w:szCs w:val="20"/>
-                <w:color w:val="000000"/>
-              </w:rPr>
-              <w:t xml:space="preserve">NA</w:t>
-            </w:r>
-          </w:p>
-        </w:tc>
-        <w:tc>
-          <w:tcPr>
-            <w:tcBorders>
-              <w:bottom w:val="single" w:sz="8" w:space="0" w:color="000000"/>
-              <w:top w:val="single" w:sz="8" w:space="0" w:color="000000"/>
-            </w:tcBorders>
-            <w:tcMar>
-              <w:top w:w="0" w:type="dxa"/>
-              <w:bottom w:w="0" w:type="dxa"/>
-              <w:left w:w="0" w:type="dxa"/>
-              <w:right w:w="0" w:type="dxa"/>
-            </w:tcMar>
-            <w:vAlign w:val="center"/>
-          </w:tcPr>
-          <w:p>
-            <w:pPr>
-              <w:jc w:val="right"/>
-              <w:spacing w:after="40" w:before="40"/>
-              <w:ind w:firstLine="0" w:left="40" w:right="40"/>
-            </w:pPr>
-            <w:r>
-              <w:rPr>
-                <w:rFonts w:ascii="Arial" w:hAnsi="Arial" w:cs="Arial"/>
-                <w:sz w:val="20"/>
-                <w:szCs w:val="20"/>
-                <w:color w:val="000000"/>
-              </w:rPr>
-              <w:t xml:space="preserve">NA</w:t>
-            </w:r>
-          </w:p>
-        </w:tc>
-        <w:tc>
-          <w:tcPr>
-            <w:tcBorders>
-              <w:bottom w:val="single" w:sz="8" w:space="0" w:color="000000"/>
-              <w:top w:val="single" w:sz="8" w:space="0" w:color="000000"/>
-            </w:tcBorders>
-            <w:tcMar>
-              <w:top w:w="0" w:type="dxa"/>
-              <w:bottom w:w="0" w:type="dxa"/>
-              <w:left w:w="0" w:type="dxa"/>
-              <w:right w:w="0" w:type="dxa"/>
-            </w:tcMar>
-            <w:vAlign w:val="center"/>
-          </w:tcPr>
-          <w:p>
-            <w:pPr>
-              <w:jc w:val="right"/>
-              <w:spacing w:after="40" w:before="40"/>
-              <w:ind w:firstLine="0" w:left="40" w:right="40"/>
-            </w:pPr>
-            <w:r>
-              <w:rPr>
-                <w:rFonts w:ascii="Arial" w:hAnsi="Arial" w:cs="Arial"/>
-                <w:sz w:val="20"/>
-                <w:szCs w:val="20"/>
-                <w:color w:val="000000"/>
-              </w:rPr>
-              <w:t xml:space="preserve">NA</w:t>
+              <w:t xml:space="preserve">CAOVL</w:t>
+            </w:r>
+          </w:p>
+        </w:tc>
+        <w:tc>
+          <w:tcPr>
+            <w:tcBorders>
+              <w:bottom w:val="single" w:sz="8" w:space="0" w:color="000000"/>
+              <w:top w:val="single" w:sz="8" w:space="0" w:color="000000"/>
+            </w:tcBorders>
+            <w:tcMar>
+              <w:top w:w="0" w:type="dxa"/>
+              <w:bottom w:w="0" w:type="dxa"/>
+              <w:left w:w="0" w:type="dxa"/>
+              <w:right w:w="0" w:type="dxa"/>
+            </w:tcMar>
+            <w:vAlign w:val="center"/>
+          </w:tcPr>
+          <w:p>
+            <w:pPr>
+              <w:jc w:val="right"/>
+              <w:spacing w:after="40" w:before="40"/>
+              <w:ind w:firstLine="0" w:left="40" w:right="40"/>
+            </w:pPr>
+            <w:r>
+              <w:rPr>
+                <w:rFonts w:ascii="Arial" w:hAnsi="Arial" w:cs="Arial"/>
+                <w:sz w:val="20"/>
+                <w:szCs w:val="20"/>
+                <w:color w:val="000000"/>
+              </w:rPr>
+              <w:t xml:space="preserve">-0.474</w:t>
+            </w:r>
+          </w:p>
+        </w:tc>
+        <w:tc>
+          <w:tcPr>
+            <w:tcBorders>
+              <w:bottom w:val="single" w:sz="8" w:space="0" w:color="000000"/>
+              <w:top w:val="single" w:sz="8" w:space="0" w:color="000000"/>
+            </w:tcBorders>
+            <w:tcMar>
+              <w:top w:w="0" w:type="dxa"/>
+              <w:bottom w:w="0" w:type="dxa"/>
+              <w:left w:w="0" w:type="dxa"/>
+              <w:right w:w="0" w:type="dxa"/>
+            </w:tcMar>
+            <w:vAlign w:val="center"/>
+          </w:tcPr>
+          <w:p>
+            <w:pPr>
+              <w:jc w:val="right"/>
+              <w:spacing w:after="40" w:before="40"/>
+              <w:ind w:firstLine="0" w:left="40" w:right="40"/>
+            </w:pPr>
+            <w:r>
+              <w:rPr>
+                <w:rFonts w:ascii="Arial" w:hAnsi="Arial" w:cs="Arial"/>
+                <w:sz w:val="20"/>
+                <w:szCs w:val="20"/>
+                <w:color w:val="000000"/>
+              </w:rPr>
+              <w:t xml:space="preserve">0.004</w:t>
+            </w:r>
+          </w:p>
+        </w:tc>
+        <w:tc>
+          <w:tcPr>
+            <w:tcBorders>
+              <w:bottom w:val="single" w:sz="8" w:space="0" w:color="000000"/>
+              <w:top w:val="single" w:sz="8" w:space="0" w:color="000000"/>
+            </w:tcBorders>
+            <w:tcMar>
+              <w:top w:w="0" w:type="dxa"/>
+              <w:bottom w:w="0" w:type="dxa"/>
+              <w:left w:w="0" w:type="dxa"/>
+              <w:right w:w="0" w:type="dxa"/>
+            </w:tcMar>
+            <w:vAlign w:val="center"/>
+          </w:tcPr>
+          <w:p>
+            <w:pPr>
+              <w:jc w:val="right"/>
+              <w:spacing w:after="40" w:before="40"/>
+              <w:ind w:firstLine="0" w:left="40" w:right="40"/>
+            </w:pPr>
+            <w:r>
+              <w:rPr>
+                <w:rFonts w:ascii="Arial" w:hAnsi="Arial" w:cs="Arial"/>
+                <w:sz w:val="20"/>
+                <w:szCs w:val="20"/>
+                <w:color w:val="000000"/>
+              </w:rPr>
+              <w:t xml:space="preserve">0.002</w:t>
             </w:r>
           </w:p>
         </w:tc>
@@ -1749,100 +1749,100 @@
                 <w:szCs w:val="20"/>
                 <w:color w:val="000000"/>
               </w:rPr>
-              <w:t xml:space="preserve"/>
-            </w:r>
-          </w:p>
-        </w:tc>
-        <w:tc>
-          <w:tcPr>
-            <w:tcBorders>
-              <w:bottom w:val="single" w:sz="8" w:space="0" w:color="000000"/>
-              <w:top w:val="single" w:sz="8" w:space="0" w:color="000000"/>
-            </w:tcBorders>
-            <w:tcMar>
-              <w:top w:w="0" w:type="dxa"/>
-              <w:bottom w:w="0" w:type="dxa"/>
-              <w:left w:w="0" w:type="dxa"/>
-              <w:right w:w="0" w:type="dxa"/>
-            </w:tcMar>
-            <w:vAlign w:val="center"/>
-          </w:tcPr>
-          <w:p>
-            <w:pPr>
-              <w:jc w:val="right"/>
-              <w:spacing w:after="40" w:before="40"/>
-              <w:ind w:firstLine="0" w:left="40" w:right="40"/>
-            </w:pPr>
-            <w:r>
-              <w:rPr>
-                <w:rFonts w:ascii="Arial" w:hAnsi="Arial" w:cs="Arial"/>
-                <w:sz w:val="20"/>
-                <w:szCs w:val="20"/>
-                <w:color w:val="000000"/>
-              </w:rPr>
-              <w:t xml:space="preserve">NA</w:t>
-            </w:r>
-          </w:p>
-        </w:tc>
-        <w:tc>
-          <w:tcPr>
-            <w:tcBorders>
-              <w:bottom w:val="single" w:sz="8" w:space="0" w:color="000000"/>
-              <w:top w:val="single" w:sz="8" w:space="0" w:color="000000"/>
-            </w:tcBorders>
-            <w:tcMar>
-              <w:top w:w="0" w:type="dxa"/>
-              <w:bottom w:w="0" w:type="dxa"/>
-              <w:left w:w="0" w:type="dxa"/>
-              <w:right w:w="0" w:type="dxa"/>
-            </w:tcMar>
-            <w:vAlign w:val="center"/>
-          </w:tcPr>
-          <w:p>
-            <w:pPr>
-              <w:jc w:val="right"/>
-              <w:spacing w:after="40" w:before="40"/>
-              <w:ind w:firstLine="0" w:left="40" w:right="40"/>
-            </w:pPr>
-            <w:r>
-              <w:rPr>
-                <w:rFonts w:ascii="Arial" w:hAnsi="Arial" w:cs="Arial"/>
-                <w:sz w:val="20"/>
-                <w:szCs w:val="20"/>
-                <w:color w:val="000000"/>
-              </w:rPr>
-              <w:t xml:space="preserve">NA</w:t>
-            </w:r>
-          </w:p>
-        </w:tc>
-        <w:tc>
-          <w:tcPr>
-            <w:tcBorders>
-              <w:bottom w:val="single" w:sz="8" w:space="0" w:color="000000"/>
-              <w:top w:val="single" w:sz="8" w:space="0" w:color="000000"/>
-            </w:tcBorders>
-            <w:tcMar>
-              <w:top w:w="0" w:type="dxa"/>
-              <w:bottom w:w="0" w:type="dxa"/>
-              <w:left w:w="0" w:type="dxa"/>
-              <w:right w:w="0" w:type="dxa"/>
-            </w:tcMar>
-            <w:vAlign w:val="center"/>
-          </w:tcPr>
-          <w:p>
-            <w:pPr>
-              <w:jc w:val="right"/>
-              <w:spacing w:after="40" w:before="40"/>
-              <w:ind w:firstLine="0" w:left="40" w:right="40"/>
-            </w:pPr>
-            <w:r>
-              <w:rPr>
-                <w:rFonts w:ascii="Arial" w:hAnsi="Arial" w:cs="Arial"/>
-                <w:sz w:val="20"/>
-                <w:szCs w:val="20"/>
-                <w:color w:val="000000"/>
-              </w:rPr>
-              <w:t xml:space="preserve">NA</w:t>
+              <w:t xml:space="preserve">PIST</w:t>
+            </w:r>
+          </w:p>
+        </w:tc>
+        <w:tc>
+          <w:tcPr>
+            <w:tcBorders>
+              <w:bottom w:val="single" w:sz="8" w:space="0" w:color="000000"/>
+              <w:top w:val="single" w:sz="8" w:space="0" w:color="000000"/>
+            </w:tcBorders>
+            <w:tcMar>
+              <w:top w:w="0" w:type="dxa"/>
+              <w:bottom w:w="0" w:type="dxa"/>
+              <w:left w:w="0" w:type="dxa"/>
+              <w:right w:w="0" w:type="dxa"/>
+            </w:tcMar>
+            <w:vAlign w:val="center"/>
+          </w:tcPr>
+          <w:p>
+            <w:pPr>
+              <w:jc w:val="right"/>
+              <w:spacing w:after="40" w:before="40"/>
+              <w:ind w:firstLine="0" w:left="40" w:right="40"/>
+            </w:pPr>
+            <w:r>
+              <w:rPr>
+                <w:rFonts w:ascii="Arial" w:hAnsi="Arial" w:cs="Arial"/>
+                <w:sz w:val="20"/>
+                <w:szCs w:val="20"/>
+                <w:color w:val="000000"/>
+              </w:rPr>
+              <w:t xml:space="preserve">-1.233</w:t>
+            </w:r>
+          </w:p>
+        </w:tc>
+        <w:tc>
+          <w:tcPr>
+            <w:tcBorders>
+              <w:bottom w:val="single" w:sz="8" w:space="0" w:color="000000"/>
+              <w:top w:val="single" w:sz="8" w:space="0" w:color="000000"/>
+            </w:tcBorders>
+            <w:tcMar>
+              <w:top w:w="0" w:type="dxa"/>
+              <w:bottom w:w="0" w:type="dxa"/>
+              <w:left w:w="0" w:type="dxa"/>
+              <w:right w:w="0" w:type="dxa"/>
+            </w:tcMar>
+            <w:vAlign w:val="center"/>
+          </w:tcPr>
+          <w:p>
+            <w:pPr>
+              <w:jc w:val="right"/>
+              <w:spacing w:after="40" w:before="40"/>
+              <w:ind w:firstLine="0" w:left="40" w:right="40"/>
+            </w:pPr>
+            <w:r>
+              <w:rPr>
+                <w:rFonts w:ascii="Arial" w:hAnsi="Arial" w:cs="Arial"/>
+                <w:sz w:val="20"/>
+                <w:szCs w:val="20"/>
+                <w:color w:val="000000"/>
+              </w:rPr>
+              <w:t xml:space="preserve">0.009</w:t>
+            </w:r>
+          </w:p>
+        </w:tc>
+        <w:tc>
+          <w:tcPr>
+            <w:tcBorders>
+              <w:bottom w:val="single" w:sz="8" w:space="0" w:color="000000"/>
+              <w:top w:val="single" w:sz="8" w:space="0" w:color="000000"/>
+            </w:tcBorders>
+            <w:tcMar>
+              <w:top w:w="0" w:type="dxa"/>
+              <w:bottom w:w="0" w:type="dxa"/>
+              <w:left w:w="0" w:type="dxa"/>
+              <w:right w:w="0" w:type="dxa"/>
+            </w:tcMar>
+            <w:vAlign w:val="center"/>
+          </w:tcPr>
+          <w:p>
+            <w:pPr>
+              <w:jc w:val="right"/>
+              <w:spacing w:after="40" w:before="40"/>
+              <w:ind w:firstLine="0" w:left="40" w:right="40"/>
+            </w:pPr>
+            <w:r>
+              <w:rPr>
+                <w:rFonts w:ascii="Arial" w:hAnsi="Arial" w:cs="Arial"/>
+                <w:sz w:val="20"/>
+                <w:szCs w:val="20"/>
+                <w:color w:val="000000"/>
+              </w:rPr>
+              <w:t xml:space="preserve">0.000</w:t>
             </w:r>
           </w:p>
         </w:tc>
@@ -1878,7 +1878,7 @@
                 <w:szCs w:val="20"/>
                 <w:color w:val="000000"/>
               </w:rPr>
-              <w:t xml:space="preserve"/>
+              <w:t xml:space="preserve">FRNI</w:t>
             </w:r>
           </w:p>
         </w:tc>
@@ -1908,7 +1908,7 @@
                 <w:szCs w:val="20"/>
                 <w:color w:val="000000"/>
               </w:rPr>
-              <w:t xml:space="preserve">NA</w:t>
+              <w:t xml:space="preserve">0.411</w:t>
             </w:r>
           </w:p>
         </w:tc>
@@ -1938,7 +1938,7 @@
                 <w:szCs w:val="20"/>
                 <w:color w:val="000000"/>
               </w:rPr>
-              <w:t xml:space="preserve">NA</w:t>
+              <w:t xml:space="preserve">0.002</w:t>
             </w:r>
           </w:p>
         </w:tc>
@@ -1968,7 +1968,7 @@
                 <w:szCs w:val="20"/>
                 <w:color w:val="000000"/>
               </w:rPr>
-              <w:t xml:space="preserve">NA</w:t>
+              <w:t xml:space="preserve">0.251</w:t>
             </w:r>
           </w:p>
         </w:tc>

</xml_diff>